<commit_message>
updated 22 Aug 2024
</commit_message>
<xml_diff>
--- a/protocol_APA.docx
+++ b/protocol_APA.docx
@@ -1870,7 +1870,7 @@
         <w:pStyle w:val="AbstractFirstParagraph"/>
       </w:pPr>
       <w:r>
-        <w:t xml:space="preserve">The New Zealand Attitudes and Values Study is a longitudinal study of social values and attitudes of New Zealanders that has started in 2009 and collected data from thousands of subjects so far. Within the realm of this study, negative attitudes towards minority groups, such as discrimination and prejudice have been examined. Given that the Muslim community has recently been subjected to a terrorist attack in Christchurch, we decided to use data from the New Zealand Attitudes and Values Study to look into Islamophobia from the Muslims’ perspective, as well as the remarkable resilience of Muslims despite many challenges. In addition, we deemed necessary to investigate the overall wellbeing and flourishing of Muslims, and whether values, identity, religiosity, and meaning-making affect how Muslims perceive themselves. However, we were limited by the sample size of Muslims within the New Zealand Attitudes and Values Study to make such inferences. Therefore, the current project was designed to boost the sample of Muslims within the New Zealand Attitudes and Values Study in a three year quantitative longitudinal study. This protocol describes our pilot community consultation, the decisions made and modified based on consultation, community engagment, data collection, team, measures, timeline, and proposed analyses during the first year of the booster. We also address the overall nuances in terms of perceived enablers and challengers of data collection from a culturally distinct minority religious community. We think that this protocol will be useful to researchers who want to work with Muslims and similar communities in New Zealand and globally.</w:t>
+        <w:t xml:space="preserve">The New Zealand Attitudes and Values Study is a longitudinal study of social values and attitudes of New Zealanders that has started in 2009 and collected data from thousands of subjects so far. Within the realm of this study, negative attitudes towards minority groups, such as discrimination and prejudice have been examined. Given that the Muslim community has recently been subjected to a terrorist attack in Christchurch, we decided to use data from the New Zealand Attitudes and Values Study to look into Islamophobia from the Muslims’ perspective, as well as the remarkable resilience of Muslims despite many challenges. In addition, we deemed necessary to investigate the overall wellbeing and flourishing of Muslims, and whether values, identity, religiosity, and meaning-making affect how Muslims perceive themselves. However, we were limited by the sample size of Muslims within the New Zealand Attitudes and Values Study to make such inferences. Therefore, the current project was designed to boost the sample of Muslims within the New Zealand Attitudes and Values Study over a three year quantitative longitudinal study. This protocol describes our pilot community consultation, the decisions made and modified based on consultation, community engagment, data collection, team, measures, timeline, and proposed analyses, mostly focusing on the first year of the booster. We also address the overall nuances in terms of perceived enablers and challengers of data collection from a culturally distinct minority religious community. We think that this protocol will be useful to researchers who want to work with Muslims and similar communities in New Zealand and globally.</w:t>
       </w:r>
     </w:p>
     <w:p>
@@ -1904,7 +1904,7 @@
       </w:r>
     </w:p>
     <w:bookmarkEnd w:id="84"/>
-    <w:bookmarkStart w:id="85" w:name="sec-intro"/>
+    <w:bookmarkStart w:id="86" w:name="sec-intro"/>
     <w:p>
       <w:pPr>
         <w:pStyle w:val="Heading1"/>
@@ -2326,7 +2326,539 @@
         <w:t xml:space="preserve">)</w:t>
       </w:r>
       <w:r>
-        <w:t xml:space="preserve">. Most New Zealand research in this area so far has shed light on such attitudes from a non-Muslim perspective. In other words, we reported on on how Muslims are perceived, and not how Muslims perceive themselves. While such reports are an absolute necessity, one can never underestimate the self-experience of Muslims themselves - the direct victims of this heinous crime.</w:t>
+        <w:t xml:space="preserve">. Most of our research in this area, primarily from the New Zealand Attitudes and Values Study (NZAVS)</w:t>
+      </w:r>
+      <w:r>
+        <w:t xml:space="preserve"> </w:t>
+      </w:r>
+      <w:r>
+        <w:t xml:space="preserve">(</w:t>
+      </w:r>
+      <w:hyperlink w:anchor="ref-newzeal2024">
+        <w:r>
+          <w:rPr>
+            <w:rStyle w:val="Hyperlink"/>
+            <w:iCs/>
+            <w:i/>
+          </w:rPr>
+          <w:t xml:space="preserve">New Zealand Attitudes and Values Study</w:t>
+        </w:r>
+        <w:r>
+          <w:rPr>
+            <w:rStyle w:val="Hyperlink"/>
+          </w:rPr>
+          <w:t xml:space="preserve">, 2024</w:t>
+        </w:r>
+      </w:hyperlink>
+      <w:r>
+        <w:t xml:space="preserve">)</w:t>
+      </w:r>
+      <w:r>
+        <w:t xml:space="preserve"> </w:t>
+      </w:r>
+      <w:r>
+        <w:t xml:space="preserve">lens, has so far shed light on such attitudes from a non-Muslim perspective. In other words, we have reported on how Muslims are perceived, and not how Muslims perceive themselves. While the published NZAVS reports are an absolute necessity, one can never underestimate the self-experience of Muslims themselves - the direct victims of this heinous crime. This article aims to elaborate on the protocol of a pioneering longitudinal study that is poised to achieve the very goal – examining Muslims’ self-perception in New Zealand from a variety of angles, as well as, the predictors of resilience, flourishing, and wellbeing within Muslims. Given that the Muslim community is positioned very uniquely in New Zealand: a minority, historically stigmatized group that were direct victims of a terrorist attacks and showed remarkable resilience</w:t>
+      </w:r>
+      <w:r>
+        <w:t xml:space="preserve"> </w:t>
+      </w:r>
+      <w:r>
+        <w:t xml:space="preserve">(</w:t>
+      </w:r>
+      <w:hyperlink w:anchor="ref-anwar2020">
+        <w:r>
+          <w:rPr>
+            <w:rStyle w:val="Hyperlink"/>
+          </w:rPr>
+          <w:t xml:space="preserve">Anwar &amp; Sumpter, 2020</w:t>
+        </w:r>
+      </w:hyperlink>
+      <w:r>
+        <w:t xml:space="preserve">;</w:t>
+      </w:r>
+      <w:r>
+        <w:t xml:space="preserve"> </w:t>
+      </w:r>
+      <w:hyperlink w:anchor="ref-royalco2020">
+        <w:r>
+          <w:rPr>
+            <w:rStyle w:val="Hyperlink"/>
+            <w:iCs/>
+            <w:i/>
+          </w:rPr>
+          <w:t xml:space="preserve">Royal</w:t>
+        </w:r>
+        <w:r>
+          <w:rPr>
+            <w:rStyle w:val="Hyperlink"/>
+            <w:iCs/>
+            <w:i/>
+          </w:rPr>
+          <w:t xml:space="preserve"> </w:t>
+        </w:r>
+        <w:r>
+          <w:rPr>
+            <w:rStyle w:val="Hyperlink"/>
+            <w:iCs/>
+            <w:i/>
+          </w:rPr>
+          <w:t xml:space="preserve">C</w:t>
+        </w:r>
+        <w:r>
+          <w:rPr>
+            <w:rStyle w:val="Hyperlink"/>
+            <w:iCs/>
+            <w:i/>
+          </w:rPr>
+          <w:t xml:space="preserve">ommission of</w:t>
+        </w:r>
+        <w:r>
+          <w:rPr>
+            <w:rStyle w:val="Hyperlink"/>
+            <w:iCs/>
+            <w:i/>
+          </w:rPr>
+          <w:t xml:space="preserve"> </w:t>
+        </w:r>
+        <w:r>
+          <w:rPr>
+            <w:rStyle w:val="Hyperlink"/>
+            <w:iCs/>
+            <w:i/>
+          </w:rPr>
+          <w:t xml:space="preserve">I</w:t>
+        </w:r>
+        <w:r>
+          <w:rPr>
+            <w:rStyle w:val="Hyperlink"/>
+            <w:iCs/>
+            <w:i/>
+          </w:rPr>
+          <w:t xml:space="preserve">nquiry into the Terrorist Attack on</w:t>
+        </w:r>
+        <w:r>
+          <w:rPr>
+            <w:rStyle w:val="Hyperlink"/>
+            <w:iCs/>
+            <w:i/>
+          </w:rPr>
+          <w:t xml:space="preserve"> </w:t>
+        </w:r>
+        <w:r>
+          <w:rPr>
+            <w:rStyle w:val="Hyperlink"/>
+            <w:iCs/>
+            <w:i/>
+          </w:rPr>
+          <w:t xml:space="preserve">C</w:t>
+        </w:r>
+        <w:r>
+          <w:rPr>
+            <w:rStyle w:val="Hyperlink"/>
+            <w:iCs/>
+            <w:i/>
+          </w:rPr>
+          <w:t xml:space="preserve">hristchurch</w:t>
+        </w:r>
+        <w:r>
+          <w:rPr>
+            <w:rStyle w:val="Hyperlink"/>
+            <w:iCs/>
+            <w:i/>
+          </w:rPr>
+          <w:t xml:space="preserve"> </w:t>
+        </w:r>
+        <w:r>
+          <w:rPr>
+            <w:rStyle w:val="Hyperlink"/>
+            <w:iCs/>
+            <w:i/>
+          </w:rPr>
+          <w:t xml:space="preserve">M</w:t>
+        </w:r>
+        <w:r>
+          <w:rPr>
+            <w:rStyle w:val="Hyperlink"/>
+            <w:iCs/>
+            <w:i/>
+          </w:rPr>
+          <w:t xml:space="preserve">asjidain on 15</w:t>
+        </w:r>
+        <w:r>
+          <w:rPr>
+            <w:rStyle w:val="Hyperlink"/>
+            <w:iCs/>
+            <w:i/>
+          </w:rPr>
+          <w:t xml:space="preserve"> </w:t>
+        </w:r>
+        <w:r>
+          <w:rPr>
+            <w:rStyle w:val="Hyperlink"/>
+            <w:iCs/>
+            <w:i/>
+          </w:rPr>
+          <w:t xml:space="preserve">M</w:t>
+        </w:r>
+        <w:r>
+          <w:rPr>
+            <w:rStyle w:val="Hyperlink"/>
+            <w:iCs/>
+            <w:i/>
+          </w:rPr>
+          <w:t xml:space="preserve">arch 2019</w:t>
+        </w:r>
+        <w:r>
+          <w:rPr>
+            <w:rStyle w:val="Hyperlink"/>
+          </w:rPr>
+          <w:t xml:space="preserve">, 2020</w:t>
+        </w:r>
+      </w:hyperlink>
+      <w:r>
+        <w:t xml:space="preserve">;</w:t>
+      </w:r>
+      <w:r>
+        <w:t xml:space="preserve"> </w:t>
+      </w:r>
+      <w:hyperlink w:anchor="ref-sibley2020">
+        <w:r>
+          <w:rPr>
+            <w:rStyle w:val="Hyperlink"/>
+          </w:rPr>
+          <w:t xml:space="preserve">Sibley et al., 2020</w:t>
+        </w:r>
+      </w:hyperlink>
+      <w:r>
+        <w:t xml:space="preserve">)</w:t>
+      </w:r>
+      <w:r>
+        <w:t xml:space="preserve">, we had to consult with the community, make and/or amend decisions based on the feedback received, and learn from other stakeholders that had worked with community. Therefore, it is important that such processes and decisions are recorded in the form of a study protocol so that the future researchers in New Zealand and across the globe can benefit and save valuable research time and resources.</w:t>
+      </w:r>
+    </w:p>
+    <w:bookmarkStart w:id="85" w:name="perception-of-muslims-based-on-nzavs"/>
+    <w:p>
+      <w:pPr>
+        <w:pStyle w:val="Heading2"/>
+      </w:pPr>
+      <w:r>
+        <w:t xml:space="preserve">Perception of Muslims based on NZAVS</w:t>
+      </w:r>
+    </w:p>
+    <w:p>
+      <w:pPr>
+        <w:pStyle w:val="FirstParagraph"/>
+      </w:pPr>
+      <w:r>
+        <w:t xml:space="preserve">The New Zealand Attitudes and Values Study (NZAVS) is a large longitudinal national probability annual panel study of social attitudes, personality, ideology and health outcomes that began in 2009 and has so far collected data from more than 70,000 subjects</w:t>
+      </w:r>
+      <w:r>
+        <w:t xml:space="preserve"> </w:t>
+      </w:r>
+      <w:r>
+        <w:t xml:space="preserve">(</w:t>
+      </w:r>
+      <w:hyperlink w:anchor="ref-newzeal2024">
+        <w:r>
+          <w:rPr>
+            <w:rStyle w:val="Hyperlink"/>
+            <w:iCs/>
+            <w:i/>
+          </w:rPr>
+          <w:t xml:space="preserve">New Zealand Attitudes and Values Study</w:t>
+        </w:r>
+        <w:r>
+          <w:rPr>
+            <w:rStyle w:val="Hyperlink"/>
+          </w:rPr>
+          <w:t xml:space="preserve">, 2024</w:t>
+        </w:r>
+      </w:hyperlink>
+      <w:r>
+        <w:t xml:space="preserve">)</w:t>
+      </w:r>
+      <w:r>
+        <w:t xml:space="preserve">. NZAVS has been instrumental in exploring minority issues, including but not limited to discrimination, intergroup relations, identity, distress, security, etc, and the dynamics and mechanisms behind them. For instance, our findings indicated the importance of national identity in Muslim perception</w:t>
+      </w:r>
+      <w:r>
+        <w:t xml:space="preserve"> </w:t>
+      </w:r>
+      <w:r>
+        <w:t xml:space="preserve">(</w:t>
+      </w:r>
+      <w:hyperlink w:anchor="ref-yogeeswaran2019">
+        <w:r>
+          <w:rPr>
+            <w:rStyle w:val="Hyperlink"/>
+          </w:rPr>
+          <w:t xml:space="preserve">Yogeeswaran et al., 2019</w:t>
+        </w:r>
+      </w:hyperlink>
+      <w:r>
+        <w:t xml:space="preserve">)</w:t>
+      </w:r>
+      <w:r>
+        <w:t xml:space="preserve">. More specifically, the more one believed a specific ancestral heritage (being European or Māori) or cultural aspects (ability to speak English) were important for being considered a</w:t>
+      </w:r>
+      <w:r>
+        <w:t xml:space="preserve"> </w:t>
+      </w:r>
+      <w:r>
+        <w:rPr>
+          <w:iCs/>
+          <w:i/>
+        </w:rPr>
+        <w:t xml:space="preserve">true</w:t>
+      </w:r>
+      <w:r>
+        <w:t xml:space="preserve"> </w:t>
+      </w:r>
+      <w:r>
+        <w:t xml:space="preserve">New Zealander, the lower they rated their level of warmth toward Muslims</w:t>
+      </w:r>
+      <w:r>
+        <w:t xml:space="preserve"> </w:t>
+      </w:r>
+      <w:r>
+        <w:t xml:space="preserve">(</w:t>
+      </w:r>
+      <w:hyperlink w:anchor="ref-yogeeswaran2019">
+        <w:r>
+          <w:rPr>
+            <w:rStyle w:val="Hyperlink"/>
+          </w:rPr>
+          <w:t xml:space="preserve">Yogeeswaran et al., 2019</w:t>
+        </w:r>
+      </w:hyperlink>
+      <w:r>
+        <w:t xml:space="preserve">)</w:t>
+      </w:r>
+      <w:r>
+        <w:t xml:space="preserve">. A follow-up longitudinal examination indicated that the warmth rating of Muslims has historically been the lowest (based on data from 2012-2018) compared to other minority groups (Indians, Chinese, immigrants in general, and Asians in general), though, there was a small steady increase in warmth towards all groups along these years</w:t>
+      </w:r>
+      <w:r>
+        <w:t xml:space="preserve"> </w:t>
+      </w:r>
+      <w:r>
+        <w:t xml:space="preserve">(</w:t>
+      </w:r>
+      <w:hyperlink w:anchor="ref-sibley2020">
+        <w:r>
+          <w:rPr>
+            <w:rStyle w:val="Hyperlink"/>
+          </w:rPr>
+          <w:t xml:space="preserve">Sibley et al., 2020</w:t>
+        </w:r>
+      </w:hyperlink>
+      <w:r>
+        <w:t xml:space="preserve">)</w:t>
+      </w:r>
+      <w:r>
+        <w:t xml:space="preserve">.</w:t>
+      </w:r>
+      <w:r>
+        <w:t xml:space="preserve"> </w:t>
+      </w:r>
+      <w:r>
+        <w:t xml:space="preserve">Sibley et al. (</w:t>
+      </w:r>
+      <w:hyperlink w:anchor="ref-sibley2020">
+        <w:r>
+          <w:rPr>
+            <w:rStyle w:val="Hyperlink"/>
+          </w:rPr>
+          <w:t xml:space="preserve">2020</w:t>
+        </w:r>
+      </w:hyperlink>
+      <w:r>
+        <w:t xml:space="preserve">)</w:t>
+      </w:r>
+      <w:r>
+        <w:t xml:space="preserve"> </w:t>
+      </w:r>
+      <w:r>
+        <w:t xml:space="preserve">also indicated that lower education, lower socioeconomic status, being male, older age, unemployment, lower agreeableness (based on Big-6 personality test), and lower on openness (based on Big-6 personality test) predicted lower warmth toward Muslims. Interestingly, but not unexpectedly, warmth rating of Mulsims was increased unprecedentedly (above and beyond the steady small increase reported in</w:t>
+      </w:r>
+      <w:r>
+        <w:t xml:space="preserve"> </w:t>
+      </w:r>
+      <w:r>
+        <w:t xml:space="preserve">Sibley et al. (</w:t>
+      </w:r>
+      <w:hyperlink w:anchor="ref-sibley2020">
+        <w:r>
+          <w:rPr>
+            <w:rStyle w:val="Hyperlink"/>
+          </w:rPr>
+          <w:t xml:space="preserve">2020</w:t>
+        </w:r>
+      </w:hyperlink>
+      <w:r>
+        <w:t xml:space="preserve">)</w:t>
+      </w:r>
+      <w:r>
+        <w:t xml:space="preserve">) following Christchurch shootings</w:t>
+      </w:r>
+      <w:r>
+        <w:t xml:space="preserve"> </w:t>
+      </w:r>
+      <w:r>
+        <w:t xml:space="preserve">(</w:t>
+      </w:r>
+      <w:hyperlink w:anchor="ref-shanaah2021">
+        <w:r>
+          <w:rPr>
+            <w:rStyle w:val="Hyperlink"/>
+          </w:rPr>
+          <w:t xml:space="preserve">Shanaah et al., 2021</w:t>
+        </w:r>
+      </w:hyperlink>
+      <w:r>
+        <w:t xml:space="preserve">)</w:t>
+      </w:r>
+      <w:r>
+        <w:t xml:space="preserve">, and sustained for three years post shootings</w:t>
+      </w:r>
+      <w:r>
+        <w:t xml:space="preserve"> </w:t>
+      </w:r>
+      <w:r>
+        <w:t xml:space="preserve">(</w:t>
+      </w:r>
+      <w:hyperlink w:anchor="ref-bulbulia2023">
+        <w:r>
+          <w:rPr>
+            <w:rStyle w:val="Hyperlink"/>
+          </w:rPr>
+          <w:t xml:space="preserve">Bulbulia et al., 2023</w:t>
+        </w:r>
+      </w:hyperlink>
+      <w:r>
+        <w:t xml:space="preserve">)</w:t>
+      </w:r>
+      <w:r>
+        <w:t xml:space="preserve">.</w:t>
+      </w:r>
+      <w:r>
+        <w:t xml:space="preserve"> </w:t>
+      </w:r>
+      <w:r>
+        <w:t xml:space="preserve">Bulbulia et al. (</w:t>
+      </w:r>
+      <w:hyperlink w:anchor="ref-bulbulia2023">
+        <w:r>
+          <w:rPr>
+            <w:rStyle w:val="Hyperlink"/>
+          </w:rPr>
+          <w:t xml:space="preserve">2023</w:t>
+        </w:r>
+      </w:hyperlink>
+      <w:r>
+        <w:t xml:space="preserve">)</w:t>
+      </w:r>
+      <w:r>
+        <w:t xml:space="preserve"> </w:t>
+      </w:r>
+      <w:r>
+        <w:t xml:space="preserve">indicated that shootings caused increase in warmth toward Muslims, but not toward other groups – known as negative controls – stigmatised groups that were not anticipated to be affected by the shootings (e.g., people with mental illness, overweight people, and elderly people).</w:t>
+      </w:r>
+    </w:p>
+    <w:p>
+      <w:pPr>
+        <w:pStyle w:val="BodyText"/>
+      </w:pPr>
+      <w:r>
+        <w:rPr>
+          <w:bCs/>
+          <w:b/>
+        </w:rPr>
+        <w:t xml:space="preserve">Warmth vs islamophobia (Jamila).</w:t>
+      </w:r>
+    </w:p>
+    <w:p>
+      <w:pPr>
+        <w:pStyle w:val="BodyText"/>
+      </w:pPr>
+      <w:r>
+        <w:t xml:space="preserve">psychological effects.</w:t>
+      </w:r>
+    </w:p>
+    <w:p>
+      <w:pPr>
+        <w:pStyle w:val="BodyText"/>
+      </w:pPr>
+      <w:r>
+        <w:t xml:space="preserve">This implied that has also explored perception of Muslims and the mechanisms of attitudinal changes towards Muslims following 15 March 2019 Christchurch terrorist attacks</w:t>
+      </w:r>
+      <w:r>
+        <w:t xml:space="preserve"> </w:t>
+      </w:r>
+      <w:r>
+        <w:t xml:space="preserve">(</w:t>
+      </w:r>
+      <w:hyperlink w:anchor="ref-byrne2022">
+        <w:r>
+          <w:rPr>
+            <w:rStyle w:val="Hyperlink"/>
+          </w:rPr>
+          <w:t xml:space="preserve">Byrne et al., 2022</w:t>
+        </w:r>
+      </w:hyperlink>
+      <w:r>
+        <w:t xml:space="preserve">;</w:t>
+      </w:r>
+      <w:r>
+        <w:t xml:space="preserve"> </w:t>
+      </w:r>
+      <w:hyperlink w:anchor="ref-hawi2019">
+        <w:r>
+          <w:rPr>
+            <w:rStyle w:val="Hyperlink"/>
+          </w:rPr>
+          <w:t xml:space="preserve">Hawi et al., 2019</w:t>
+        </w:r>
+      </w:hyperlink>
+      <w:r>
+        <w:t xml:space="preserve">;</w:t>
+      </w:r>
+      <w:r>
+        <w:t xml:space="preserve"> </w:t>
+      </w:r>
+      <w:hyperlink w:anchor="ref-sibley2020">
+        <w:r>
+          <w:rPr>
+            <w:rStyle w:val="Hyperlink"/>
+          </w:rPr>
+          <w:t xml:space="preserve">Sibley et al., 2020</w:t>
+        </w:r>
+      </w:hyperlink>
+      <w:r>
+        <w:t xml:space="preserve">;</w:t>
+      </w:r>
+      <w:r>
+        <w:t xml:space="preserve"> </w:t>
+      </w:r>
+      <w:hyperlink w:anchor="ref-yogeeswaran2019">
+        <w:r>
+          <w:rPr>
+            <w:rStyle w:val="Hyperlink"/>
+          </w:rPr>
+          <w:t xml:space="preserve">Yogeeswaran et al., 2019</w:t>
+        </w:r>
+      </w:hyperlink>
+      <w:r>
+        <w:t xml:space="preserve">)</w:t>
+      </w:r>
+      <w:r>
+        <w:t xml:space="preserve">. However, much of the NZAVS work to date with the Muslim community has focused on conveying information about how Muslims are perceived. After receiving strong positive signals from the Muslim community to scientifically explore diversity, discrimination, self-perception, resilience, meaning-making, and flourishing; this longitudinal study was conceived to address such a worthwhile scientific need. This protocol addresses our pilot community consultation, the decisions made and modified based on consultation, community engagement, data collection, team, and measures. The study primarily aims to explore the diveristy of Muslims in New Zealand, assess Muslims’ perceived discrimination in comparison with other groups, unearth predictors of flourishing and meaning-making, and measure the effect of service-attendance and religious-identification on these constructs.</w:t>
+      </w:r>
+    </w:p>
+    <w:p>
+      <w:pPr>
+        <w:pStyle w:val="BodyText"/>
+      </w:pPr>
+      <w:r>
+        <w:t xml:space="preserve">Introduce the context of the study, emphasizing the need to understand the psychological impact of mass trauma events on diverse populations such as the Christchurch Muslim community. Highlight the significance of longitudinal research in assessing long-term mental health outcomes.</w:t>
       </w:r>
     </w:p>
     <w:p>
@@ -2365,24 +2897,9 @@
         <w:t xml:space="preserve">Other ongoing projects: Qual (Farah); and Islamophobia scale to verify our previous findings (Jamila).</w:t>
       </w:r>
     </w:p>
-    <w:p>
-      <w:pPr>
-        <w:pStyle w:val="FirstParagraph"/>
-      </w:pPr>
-      <w:r>
-        <w:t xml:space="preserve">The New Zealand Attitudes and Values Study (NZAVS) is a large longitudinal national probability annual panel study of social attitudes, personality, ideology and health outcomes that began in 2009 and has collected data from more than 70,000 subjects so far. NZAVS has been instrumental in exploring minority issues, including but not limited to discrimination, intergroup relations, identity, security, and etc. In this pursuit, NZAVS has also explored perception of Muslims and the mechanisms of attitudinal changes towards Muslims following 15 March 2019 Christchurch terrorist attacks. However, much of the NZAVS work to date with the Muslim community has focused on conveying information about how Muslims are perceived. After receiving strong positive signals from the Muslim community to scientifically explore diversity, discrimination, self-perception, resilience, meaning-making, and flourishing; this longitudinal study was conceived to address such a worthwhile scientific need. This protocol addresses our pilot community consultation, the decisions made and modified based on consultation, community engagement, data collection, team, and measures. The study primarily aims to explore the diveristy of Muslims in New Zealand, assess Muslims’ perceived discrimination in comparison with other groups, unearth predictors of flourishing and meaning-making, and measure the effect of service-attendance and religious-identification on these constructs.</w:t>
-      </w:r>
-    </w:p>
-    <w:p>
-      <w:pPr>
-        <w:pStyle w:val="BodyText"/>
-      </w:pPr>
-      <w:r>
-        <w:t xml:space="preserve">Introduce the context of the study, emphasizing the need to understand the psychological impact of mass trauma events on diverse populations such as the Christchurch Muslim community. Highlight the significance of longitudinal research in assessing long-term mental health outcomes.</w:t>
-      </w:r>
-    </w:p>
     <w:bookmarkEnd w:id="85"/>
-    <w:bookmarkStart w:id="86" w:name="background"/>
+    <w:bookmarkEnd w:id="86"/>
+    <w:bookmarkStart w:id="87" w:name="background"/>
     <w:p>
       <w:pPr>
         <w:pStyle w:val="Heading1"/>
@@ -2427,8 +2944,8 @@
         <w:t xml:space="preserve">Outline the gaps in current knowledge regarding the long-term psychological effects of such events on the Muslim community.</w:t>
       </w:r>
     </w:p>
-    <w:bookmarkEnd w:id="86"/>
-    <w:bookmarkStart w:id="88" w:name="research-aims"/>
+    <w:bookmarkEnd w:id="87"/>
+    <w:bookmarkStart w:id="89" w:name="research-aims"/>
     <w:p>
       <w:pPr>
         <w:pStyle w:val="Heading1"/>
@@ -2461,7 +2978,7 @@
         <w:t xml:space="preserve">Emphasize the importance of assessing psychological outcomes over time to understand the trajectory of mental health in the affected population.</w:t>
       </w:r>
     </w:p>
-    <w:bookmarkStart w:id="87" w:name="hypotheses"/>
+    <w:bookmarkStart w:id="88" w:name="hypotheses"/>
     <w:p>
       <w:pPr>
         <w:pStyle w:val="Heading2"/>
@@ -2540,9 +3057,9 @@
         <w:t xml:space="preserve">Having sensed interest in these data from researchers in New Zealand and overseas, it maybe possible to immediately test other hypotheses within the realm of MDS, that would be published as independent research articles.</w:t>
       </w:r>
     </w:p>
-    <w:bookmarkEnd w:id="87"/>
     <w:bookmarkEnd w:id="88"/>
-    <w:bookmarkStart w:id="92" w:name="method"/>
+    <w:bookmarkEnd w:id="89"/>
+    <w:bookmarkStart w:id="93" w:name="method"/>
     <w:p>
       <w:pPr>
         <w:pStyle w:val="Heading1"/>
@@ -2591,6 +3108,17 @@
       </w:r>
       <w:r>
         <w:t xml:space="preserve">Define the inclusion criteria for participants, specifying age, residency, and other relevant factors.</w:t>
+      </w:r>
+    </w:p>
+    <w:p>
+      <w:pPr>
+        <w:numPr>
+          <w:ilvl w:val="0"/>
+          <w:numId w:val="1000"/>
+        </w:numPr>
+      </w:pPr>
+      <w:r>
+        <w:t xml:space="preserve">Mulsim = 1.3% of New Zealand population.</w:t>
       </w:r>
     </w:p>
     <w:p>
@@ -3661,21 +4189,24 @@
       <w:pPr>
         <w:numPr>
           <w:ilvl w:val="0"/>
-          <w:numId w:val="1018"/>
+          <w:numId w:val="1017"/>
         </w:numPr>
-      </w:pPr>
-      <w:r>
-        <w:rPr>
-          <w:bCs/>
-          <w:b/>
-        </w:rPr>
-        <w:t xml:space="preserve">Recruitment:</w:t>
-      </w:r>
-      <w:r>
-        <w:t xml:space="preserve"> </w:t>
-      </w:r>
-      <w:r>
-        <w:t xml:space="preserve">Detail the recruitment strategy, including outreach methods and sources of recruitment.</w:t>
+        <w:pStyle w:val="Compact"/>
+      </w:pPr>
+      <w:r>
+        <w:t xml:space="preserve">Values:</w:t>
+      </w:r>
+    </w:p>
+    <w:p>
+      <w:pPr>
+        <w:numPr>
+          <w:ilvl w:val="0"/>
+          <w:numId w:val="1017"/>
+        </w:numPr>
+        <w:pStyle w:val="Compact"/>
+      </w:pPr>
+      <w:r>
+        <w:t xml:space="preserve">Resilience:</w:t>
       </w:r>
     </w:p>
     <w:p>
@@ -3690,6 +4221,27 @@
           <w:bCs/>
           <w:b/>
         </w:rPr>
+        <w:t xml:space="preserve">Recruitment:</w:t>
+      </w:r>
+      <w:r>
+        <w:t xml:space="preserve"> </w:t>
+      </w:r>
+      <w:r>
+        <w:t xml:space="preserve">Detail the recruitment strategy, including outreach methods and sources of recruitment.</w:t>
+      </w:r>
+    </w:p>
+    <w:p>
+      <w:pPr>
+        <w:numPr>
+          <w:ilvl w:val="0"/>
+          <w:numId w:val="1018"/>
+        </w:numPr>
+      </w:pPr>
+      <w:r>
+        <w:rPr>
+          <w:bCs/>
+          <w:b/>
+        </w:rPr>
         <w:t xml:space="preserve">Data Collection:</w:t>
       </w:r>
       <w:r>
@@ -3728,18 +4280,18 @@
           <wp:inline>
             <wp:extent cx="2971800" cy="2971800"/>
             <wp:effectExtent b="0" l="0" r="0" t="0"/>
-            <wp:docPr descr="" title="" id="90" name="Picture"/>
+            <wp:docPr descr="" title="" id="91" name="Picture"/>
             <a:graphic>
               <a:graphicData uri="http://schemas.openxmlformats.org/drawingml/2006/picture">
                 <pic:pic>
                   <pic:nvPicPr>
-                    <pic:cNvPr descr="protocol_APA_files/figure-docx/unnamed-chunk-6-1.png" id="91" name="Picture"/>
+                    <pic:cNvPr descr="protocol_APA_files/figure-docx/unnamed-chunk-6-1.png" id="92" name="Picture"/>
                     <pic:cNvPicPr>
                       <a:picLocks noChangeArrowheads="1" noChangeAspect="1"/>
                     </pic:cNvPicPr>
                   </pic:nvPicPr>
                   <pic:blipFill>
-                    <a:blip r:embed="rId89"/>
+                    <a:blip r:embed="rId90"/>
                     <a:stretch>
                       <a:fillRect/>
                     </a:stretch>
@@ -3878,8 +4430,8 @@
         <w:t xml:space="preserve">The design, hypotheses, measures, and anticipated data analysis are preregistered on OSF (). The study was preregistered before any attempted analyses of data.</w:t>
       </w:r>
     </w:p>
-    <w:bookmarkEnd w:id="92"/>
-    <w:bookmarkStart w:id="93" w:name="expected-outcomes"/>
+    <w:bookmarkEnd w:id="93"/>
+    <w:bookmarkStart w:id="94" w:name="expected-outcomes"/>
     <w:p>
       <w:pPr>
         <w:pStyle w:val="Heading1"/>
@@ -3912,8 +4464,8 @@
         <w:t xml:space="preserve">Potential contributions of the study to the field of mental health research and implications for policy and practice.</w:t>
       </w:r>
     </w:p>
-    <w:bookmarkEnd w:id="93"/>
-    <w:bookmarkStart w:id="97" w:name="timeline"/>
+    <w:bookmarkEnd w:id="94"/>
+    <w:bookmarkStart w:id="98" w:name="timeline"/>
     <w:p>
       <w:pPr>
         <w:pStyle w:val="Heading1"/>
@@ -4038,18 +4590,18 @@
           <wp:inline>
             <wp:extent cx="5943600" cy="5943600"/>
             <wp:effectExtent b="0" l="0" r="0" t="0"/>
-            <wp:docPr descr="" title="" id="95" name="Picture"/>
+            <wp:docPr descr="" title="" id="96" name="Picture"/>
             <a:graphic>
               <a:graphicData uri="http://schemas.openxmlformats.org/drawingml/2006/picture">
                 <pic:pic>
                   <pic:nvPicPr>
-                    <pic:cNvPr descr="protocol_APA_files/figure-docx/unnamed-chunk-9-1.png" id="96" name="Picture"/>
+                    <pic:cNvPr descr="protocol_APA_files/figure-docx/unnamed-chunk-9-1.png" id="97" name="Picture"/>
                     <pic:cNvPicPr>
                       <a:picLocks noChangeArrowheads="1" noChangeAspect="1"/>
                     </pic:cNvPicPr>
                   </pic:nvPicPr>
                   <pic:blipFill>
-                    <a:blip r:embed="rId94"/>
+                    <a:blip r:embed="rId95"/>
                     <a:stretch>
                       <a:fillRect/>
                     </a:stretch>
@@ -4076,8 +4628,8 @@
         </w:drawing>
       </w:r>
     </w:p>
-    <w:bookmarkEnd w:id="97"/>
-    <w:bookmarkStart w:id="98" w:name="strengths-and-limitations"/>
+    <w:bookmarkEnd w:id="98"/>
+    <w:bookmarkStart w:id="99" w:name="strengths-and-limitations"/>
     <w:p>
       <w:pPr>
         <w:pStyle w:val="Heading1"/>
@@ -4098,8 +4650,8 @@
         <w:t xml:space="preserve">Zahra E, Rizwan, Somia</w:t>
       </w:r>
     </w:p>
-    <w:bookmarkEnd w:id="98"/>
-    <w:bookmarkStart w:id="99" w:name="conclusion"/>
+    <w:bookmarkEnd w:id="99"/>
+    <w:bookmarkStart w:id="100" w:name="conclusion"/>
     <w:p>
       <w:pPr>
         <w:pStyle w:val="Heading1"/>
@@ -4128,8 +4680,8 @@
         <w:t xml:space="preserve">Zahra E, Rizwan, Somia</w:t>
       </w:r>
     </w:p>
-    <w:bookmarkEnd w:id="99"/>
-    <w:bookmarkStart w:id="100" w:name="ethics"/>
+    <w:bookmarkEnd w:id="100"/>
+    <w:bookmarkStart w:id="101" w:name="ethics"/>
     <w:p>
       <w:pPr>
         <w:pStyle w:val="Heading1"/>
@@ -4138,8 +4690,8 @@
         <w:t xml:space="preserve">Ethics</w:t>
       </w:r>
     </w:p>
-    <w:bookmarkEnd w:id="100"/>
-    <w:bookmarkStart w:id="101" w:name="funding"/>
+    <w:bookmarkEnd w:id="101"/>
+    <w:bookmarkStart w:id="102" w:name="funding"/>
     <w:p>
       <w:pPr>
         <w:pStyle w:val="Heading1"/>
@@ -4156,8 +4708,8 @@
         <w:t xml:space="preserve">A National Longitudinal Study of Muslim Diversity and Flourishing (famously knownas Muslim Diversity Study) is supported by a grant from the Templeton Religion Trust(TRT-2022-30579). The funders had no role in preparing the manuscript or the decisionto publish it.</w:t>
       </w:r>
     </w:p>
-    <w:bookmarkEnd w:id="101"/>
-    <w:bookmarkStart w:id="103" w:name="data-availability"/>
+    <w:bookmarkEnd w:id="102"/>
+    <w:bookmarkStart w:id="104" w:name="data-availability"/>
     <w:p>
       <w:pPr>
         <w:pStyle w:val="Heading1"/>
@@ -4176,7 +4728,7 @@
       <w:r>
         <w:t xml:space="preserve"> </w:t>
       </w:r>
-      <w:hyperlink r:id="rId102">
+      <w:hyperlink r:id="rId103">
         <w:r>
           <w:rPr>
             <w:rStyle w:val="Hyperlink"/>
@@ -4188,8 +4740,8 @@
         <w:t xml:space="preserve">.</w:t>
       </w:r>
     </w:p>
-    <w:bookmarkEnd w:id="103"/>
-    <w:bookmarkStart w:id="104" w:name="coi"/>
+    <w:bookmarkEnd w:id="104"/>
+    <w:bookmarkStart w:id="105" w:name="coi"/>
     <w:p>
       <w:pPr>
         <w:pStyle w:val="Heading1"/>
@@ -4211,8 +4763,8 @@
         <w:br w:type="page"/>
       </w:r>
     </w:p>
-    <w:bookmarkEnd w:id="104"/>
-    <w:bookmarkStart w:id="125" w:name="references"/>
+    <w:bookmarkEnd w:id="105"/>
+    <w:bookmarkStart w:id="133" w:name="references"/>
     <w:p>
       <w:pPr>
         <w:pStyle w:val="Heading1"/>
@@ -4221,14 +4773,14 @@
         <w:t xml:space="preserve">References</w:t>
       </w:r>
     </w:p>
-    <w:bookmarkStart w:id="124" w:name="refs"/>
-    <w:bookmarkStart w:id="105" w:name="ref-atkinson2014"/>
+    <w:bookmarkStart w:id="132" w:name="refs"/>
+    <w:bookmarkStart w:id="107" w:name="ref-anwar2020"/>
     <w:p>
       <w:pPr>
         <w:pStyle w:val="Bibliography"/>
       </w:pPr>
       <w:r>
-        <w:t xml:space="preserve">Atkinson, J., Salmond, C., &amp; Crampton, P. (2014).</w:t>
+        <w:t xml:space="preserve">Anwar, N. D., &amp; Sumpter, C. (2020). Societal resilience following terrorism: community and coordination in Christchurch.</w:t>
       </w:r>
       <w:r>
         <w:t xml:space="preserve"> </w:t>
@@ -4238,20 +4790,10 @@
           <w:iCs/>
           <w:i/>
         </w:rPr>
-        <w:t xml:space="preserve">NZDep2013 Index of Deprivation</w:t>
-      </w:r>
-      <w:r>
-        <w:t xml:space="preserve">.</w:t>
-      </w:r>
-    </w:p>
-    <w:bookmarkEnd w:id="105"/>
-    <w:bookmarkStart w:id="107" w:name="ref-bulbulia2023"/>
-    <w:p>
-      <w:pPr>
-        <w:pStyle w:val="Bibliography"/>
-      </w:pPr>
-      <w:r>
-        <w:t xml:space="preserve">Bulbulia, J. A., Afzali, M. U., Yogeeswaran, K., &amp; Sibley, C. G. (2023). Long-term causal effects of far-right terrorism in New Zealand.</w:t>
+        <w:t xml:space="preserve">Behavioral Sciences of Terrorism and Political Aggression</w:t>
+      </w:r>
+      <w:r>
+        <w:t xml:space="preserve">,</w:t>
       </w:r>
       <w:r>
         <w:t xml:space="preserve"> </w:t>
@@ -4261,10 +4803,31 @@
           <w:iCs/>
           <w:i/>
         </w:rPr>
-        <w:t xml:space="preserve">PNAS Nexus</w:t>
-      </w:r>
-      <w:r>
-        <w:t xml:space="preserve">,</w:t>
+        <w:t xml:space="preserve">14</w:t>
+      </w:r>
+      <w:r>
+        <w:t xml:space="preserve">(1), 70–95.</w:t>
+      </w:r>
+      <w:r>
+        <w:t xml:space="preserve"> </w:t>
+      </w:r>
+      <w:hyperlink r:id="rId106">
+        <w:r>
+          <w:rPr>
+            <w:rStyle w:val="Hyperlink"/>
+          </w:rPr>
+          <w:t xml:space="preserve">https://doi.org/10.1080/19434472.2020.1800785</w:t>
+        </w:r>
+      </w:hyperlink>
+    </w:p>
+    <w:bookmarkEnd w:id="107"/>
+    <w:bookmarkStart w:id="108" w:name="ref-atkinson2014"/>
+    <w:p>
+      <w:pPr>
+        <w:pStyle w:val="Bibliography"/>
+      </w:pPr>
+      <w:r>
+        <w:t xml:space="preserve">Atkinson, J., Salmond, C., &amp; Crampton, P. (2014).</w:t>
       </w:r>
       <w:r>
         <w:t xml:space="preserve"> </w:t>
@@ -4274,41 +4837,69 @@
           <w:iCs/>
           <w:i/>
         </w:rPr>
-        <w:t xml:space="preserve">2</w:t>
-      </w:r>
-      <w:r>
-        <w:t xml:space="preserve">(8).</w:t>
-      </w:r>
-      <w:r>
-        <w:t xml:space="preserve"> </w:t>
-      </w:r>
-      <w:hyperlink r:id="rId106">
-        <w:r>
-          <w:rPr>
-            <w:rStyle w:val="Hyperlink"/>
-          </w:rPr>
-          <w:t xml:space="preserve">https://doi.org/10.1093/pnasnexus/pgad242</w:t>
-        </w:r>
-      </w:hyperlink>
-    </w:p>
-    <w:bookmarkEnd w:id="107"/>
-    <w:bookmarkStart w:id="109" w:name="ref-islamoph2022"/>
+        <w:t xml:space="preserve">NZDep2013 Index of Deprivation</w:t>
+      </w:r>
+      <w:r>
+        <w:t xml:space="preserve">.</w:t>
+      </w:r>
+    </w:p>
+    <w:bookmarkEnd w:id="108"/>
+    <w:bookmarkStart w:id="110" w:name="ref-bulbulia2023"/>
     <w:p>
       <w:pPr>
         <w:pStyle w:val="Bibliography"/>
       </w:pPr>
+      <w:r>
+        <w:t xml:space="preserve">Bulbulia, J. A., Afzali, M. U., Yogeeswaran, K., &amp; Sibley, C. G. (2023). Long-term causal effects of far-right terrorism in New Zealand.</w:t>
+      </w:r>
+      <w:r>
+        <w:t xml:space="preserve"> </w:t>
+      </w:r>
       <w:r>
         <w:rPr>
           <w:iCs/>
           <w:i/>
         </w:rPr>
-        <w:t xml:space="preserve">Islamophobia after</w:t>
+        <w:t xml:space="preserve">PNAS Nexus</w:t>
+      </w:r>
+      <w:r>
+        <w:t xml:space="preserve">,</w:t>
+      </w:r>
+      <w:r>
+        <w:t xml:space="preserve"> </w:t>
       </w:r>
       <w:r>
         <w:rPr>
           <w:iCs/>
           <w:i/>
         </w:rPr>
+        <w:t xml:space="preserve">2</w:t>
+      </w:r>
+      <w:r>
+        <w:t xml:space="preserve">(8).</w:t>
+      </w:r>
+      <w:r>
+        <w:t xml:space="preserve"> </w:t>
+      </w:r>
+      <w:hyperlink r:id="rId109">
+        <w:r>
+          <w:rPr>
+            <w:rStyle w:val="Hyperlink"/>
+          </w:rPr>
+          <w:t xml:space="preserve">https://doi.org/10.1093/pnasnexus/pgad242</w:t>
+        </w:r>
+      </w:hyperlink>
+    </w:p>
+    <w:bookmarkEnd w:id="110"/>
+    <w:bookmarkStart w:id="112" w:name="ref-byrne2022"/>
+    <w:p>
+      <w:pPr>
+        <w:pStyle w:val="Bibliography"/>
+      </w:pPr>
+      <w:r>
+        <w:t xml:space="preserve">Byrne, K. G., Yogeeswaran, K., Dorahy, M. J., Gale, J., Afzali, M. U., Bulbulia, J., &amp; Sibley, C. G. (2022). Psychological impact of far-right terrorism against Muslim minorities on national distress, community, and wellbeing.</w:t>
+      </w:r>
+      <w:r>
         <w:t xml:space="preserve"> </w:t>
       </w:r>
       <w:r>
@@ -4316,20 +4907,59 @@
           <w:iCs/>
           <w:i/>
         </w:rPr>
-        <w:t xml:space="preserve">C</w:t>
+        <w:t xml:space="preserve">Scientific Reports</w:t>
+      </w:r>
+      <w:r>
+        <w:t xml:space="preserve">,</w:t>
+      </w:r>
+      <w:r>
+        <w:t xml:space="preserve"> </w:t>
       </w:r>
       <w:r>
         <w:rPr>
           <w:iCs/>
           <w:i/>
         </w:rPr>
-        <w:t xml:space="preserve">hristchurch terror attacks quadrupled -</w:t>
+        <w:t xml:space="preserve">12</w:t>
+      </w:r>
+      <w:r>
+        <w:t xml:space="preserve">(1), 1620.</w:t>
+      </w:r>
+      <w:r>
+        <w:t xml:space="preserve"> </w:t>
+      </w:r>
+      <w:hyperlink r:id="rId111">
+        <w:r>
+          <w:rPr>
+            <w:rStyle w:val="Hyperlink"/>
+          </w:rPr>
+          <w:t xml:space="preserve">https://doi.org/10.1038/s41598-022-05678-x</w:t>
+        </w:r>
+      </w:hyperlink>
+    </w:p>
+    <w:bookmarkEnd w:id="112"/>
+    <w:bookmarkStart w:id="113" w:name="ref-hawi2019"/>
+    <w:p>
+      <w:pPr>
+        <w:pStyle w:val="Bibliography"/>
+      </w:pPr>
+      <w:r>
+        <w:t xml:space="preserve">Hawi, D., Osborne, D., Bulbulia, J., &amp; Sibley, C. G. (2019). Terrorism anxiety and attitudes toward muslims.</w:t>
+      </w:r>
+      <w:r>
+        <w:t xml:space="preserve"> </w:t>
       </w:r>
       <w:r>
         <w:rPr>
           <w:iCs/>
           <w:i/>
         </w:rPr>
+        <w:t xml:space="preserve">New Zealand Journal of Psychology (Online)</w:t>
+      </w:r>
+      <w:r>
+        <w:t xml:space="preserve">,</w:t>
+      </w:r>
+      <w:r>
         <w:t xml:space="preserve"> </w:t>
       </w:r>
       <w:r>
@@ -4337,84 +4967,94 @@
           <w:iCs/>
           <w:i/>
         </w:rPr>
-        <w:t xml:space="preserve">A</w:t>
-      </w:r>
+        <w:t xml:space="preserve">48</w:t>
+      </w:r>
+      <w:r>
+        <w:t xml:space="preserve">(1), 8089.</w:t>
+      </w:r>
+    </w:p>
+    <w:bookmarkEnd w:id="113"/>
+    <w:bookmarkStart w:id="115" w:name="ref-islamoph2022"/>
+    <w:p>
+      <w:pPr>
+        <w:pStyle w:val="Bibliography"/>
+      </w:pPr>
       <w:r>
         <w:rPr>
           <w:iCs/>
           <w:i/>
         </w:rPr>
-        <w:t xml:space="preserve">ustralian report</w:t>
-      </w:r>
-      <w:r>
-        <w:t xml:space="preserve">. (2022).</w:t>
-      </w:r>
-      <w:r>
-        <w:t xml:space="preserve"> </w:t>
-      </w:r>
-      <w:hyperlink r:id="rId108">
-        <w:r>
-          <w:rPr>
-            <w:rStyle w:val="Hyperlink"/>
-          </w:rPr>
-          <w:t xml:space="preserve">https://www.rnz.co.nz/news/national/463304/islamophobia-after-christchurch-terror-attacks-quadrupled-australian-report</w:t>
-        </w:r>
-      </w:hyperlink>
-    </w:p>
-    <w:bookmarkEnd w:id="109"/>
-    <w:bookmarkStart w:id="111" w:name="ref-jacinda2019b"/>
-    <w:p>
-      <w:pPr>
-        <w:pStyle w:val="Bibliography"/>
-      </w:pPr>
+        <w:t xml:space="preserve">Islamophobia after</w:t>
+      </w:r>
       <w:r>
         <w:rPr>
           <w:iCs/>
           <w:i/>
         </w:rPr>
-        <w:t xml:space="preserve">Jacinda</w:t>
+        <w:t xml:space="preserve"> </w:t>
       </w:r>
       <w:r>
         <w:rPr>
           <w:iCs/>
           <w:i/>
         </w:rPr>
-        <w:t xml:space="preserve"> </w:t>
+        <w:t xml:space="preserve">C</w:t>
       </w:r>
       <w:r>
         <w:rPr>
           <w:iCs/>
           <w:i/>
         </w:rPr>
-        <w:t xml:space="preserve">A</w:t>
+        <w:t xml:space="preserve">hristchurch terror attacks quadrupled -</w:t>
       </w:r>
       <w:r>
         <w:rPr>
           <w:iCs/>
           <w:i/>
         </w:rPr>
-        <w:t xml:space="preserve">rdern on the</w:t>
+        <w:t xml:space="preserve"> </w:t>
       </w:r>
       <w:r>
         <w:rPr>
           <w:iCs/>
           <w:i/>
         </w:rPr>
-        <w:t xml:space="preserve"> </w:t>
+        <w:t xml:space="preserve">A</w:t>
       </w:r>
       <w:r>
         <w:rPr>
           <w:iCs/>
           <w:i/>
         </w:rPr>
-        <w:t xml:space="preserve">C</w:t>
-      </w:r>
+        <w:t xml:space="preserve">ustralian report</w:t>
+      </w:r>
+      <w:r>
+        <w:t xml:space="preserve">. (2022).</w:t>
+      </w:r>
+      <w:r>
+        <w:t xml:space="preserve"> </w:t>
+      </w:r>
+      <w:hyperlink r:id="rId114">
+        <w:r>
+          <w:rPr>
+            <w:rStyle w:val="Hyperlink"/>
+          </w:rPr>
+          <w:t xml:space="preserve">https://www.rnz.co.nz/news/national/463304/islamophobia-after-christchurch-terror-attacks-quadrupled-australian-report</w:t>
+        </w:r>
+      </w:hyperlink>
+    </w:p>
+    <w:bookmarkEnd w:id="115"/>
+    <w:bookmarkStart w:id="117" w:name="ref-jacinda2019b"/>
+    <w:p>
+      <w:pPr>
+        <w:pStyle w:val="Bibliography"/>
+      </w:pPr>
       <w:r>
         <w:rPr>
           <w:iCs/>
           <w:i/>
         </w:rPr>
-        <w:t xml:space="preserve">hristchurch shooting: ’One of</w:t>
+        <w:t xml:space="preserve">Jacinda</w:t>
       </w:r>
       <w:r>
         <w:rPr>
@@ -4428,14 +5068,14 @@
           <w:iCs/>
           <w:i/>
         </w:rPr>
-        <w:t xml:space="preserve">N</w:t>
+        <w:t xml:space="preserve">A</w:t>
       </w:r>
       <w:r>
         <w:rPr>
           <w:iCs/>
           <w:i/>
         </w:rPr>
-        <w:t xml:space="preserve">ew</w:t>
+        <w:t xml:space="preserve">rdern on the</w:t>
       </w:r>
       <w:r>
         <w:rPr>
@@ -4449,53 +5089,20 @@
           <w:iCs/>
           <w:i/>
         </w:rPr>
-        <w:t xml:space="preserve">Z</w:t>
+        <w:t xml:space="preserve">C</w:t>
       </w:r>
       <w:r>
         <w:rPr>
           <w:iCs/>
           <w:i/>
         </w:rPr>
-        <w:t xml:space="preserve">ealand’s darkest days’</w:t>
-      </w:r>
-      <w:r>
-        <w:t xml:space="preserve">. (2019).</w:t>
-      </w:r>
-      <w:r>
-        <w:t xml:space="preserve"> </w:t>
-      </w:r>
-      <w:hyperlink r:id="rId110">
-        <w:r>
-          <w:rPr>
-            <w:rStyle w:val="Hyperlink"/>
-          </w:rPr>
-          <w:t xml:space="preserve">https://www.theguardian.com/world/2019/mar/15/one-of-new-zealands-darkest-days-jacinda-ardern-responds-to-christchurch-shooting</w:t>
-        </w:r>
-      </w:hyperlink>
-    </w:p>
-    <w:bookmarkEnd w:id="111"/>
-    <w:bookmarkStart w:id="113" w:name="ref-kessler2010"/>
-    <w:p>
-      <w:pPr>
-        <w:pStyle w:val="Bibliography"/>
-      </w:pPr>
-      <w:r>
-        <w:t xml:space="preserve">Kessler, R. C., Green, J. G., Gruber, M. J., Sampson, N. A., Bromet, E., Cuitan, M., Furukawa, T. A., Gureje, O., Hinkov, H., Hu, C.-Y., Lara, C., Lee, S., Mneimneh, Z., Myer, L., Oakley-Browne, M., Posada-Villa, J., Sagar, R., Viana, M. C., &amp; Zaslavsky, A. M. (2010). Screening for serious mental illness in the general population with the K6 screening scale: results from the WHO World Mental Health (WMH) survey initiative.</w:t>
-      </w:r>
-      <w:r>
-        <w:t xml:space="preserve"> </w:t>
+        <w:t xml:space="preserve">hristchurch shooting: ’One of</w:t>
       </w:r>
       <w:r>
         <w:rPr>
           <w:iCs/>
           <w:i/>
         </w:rPr>
-        <w:t xml:space="preserve">International Journal of Methods in Psychiatric Research</w:t>
-      </w:r>
-      <w:r>
-        <w:t xml:space="preserve">,</w:t>
-      </w:r>
-      <w:r>
         <w:t xml:space="preserve"> </w:t>
       </w:r>
       <w:r>
@@ -4503,41 +5110,14 @@
           <w:iCs/>
           <w:i/>
         </w:rPr>
-        <w:t xml:space="preserve">19</w:t>
-      </w:r>
-      <w:r>
-        <w:t xml:space="preserve">(S1), 4–22.</w:t>
-      </w:r>
-      <w:r>
-        <w:t xml:space="preserve"> </w:t>
-      </w:r>
-      <w:hyperlink r:id="rId112">
-        <w:r>
-          <w:rPr>
-            <w:rStyle w:val="Hyperlink"/>
-          </w:rPr>
-          <w:t xml:space="preserve">https://doi.org/10.1002/mpr.310</w:t>
-        </w:r>
-      </w:hyperlink>
-    </w:p>
-    <w:bookmarkEnd w:id="113"/>
-    <w:bookmarkStart w:id="115" w:name="ref-rahman2019"/>
-    <w:p>
-      <w:pPr>
-        <w:pStyle w:val="Bibliography"/>
-      </w:pPr>
-      <w:r>
-        <w:t xml:space="preserve">Rahman, A. (2019).</w:t>
-      </w:r>
-      <w:r>
-        <w:t xml:space="preserve"> </w:t>
+        <w:t xml:space="preserve">N</w:t>
       </w:r>
       <w:r>
         <w:rPr>
           <w:iCs/>
           <w:i/>
         </w:rPr>
-        <w:t xml:space="preserve">Islamic</w:t>
+        <w:t xml:space="preserve">ew</w:t>
       </w:r>
       <w:r>
         <w:rPr>
@@ -4551,20 +5131,53 @@
           <w:iCs/>
           <w:i/>
         </w:rPr>
-        <w:t xml:space="preserve">W</w:t>
+        <w:t xml:space="preserve">Z</w:t>
       </w:r>
       <w:r>
         <w:rPr>
           <w:iCs/>
           <w:i/>
         </w:rPr>
-        <w:t xml:space="preserve">omen’s</w:t>
+        <w:t xml:space="preserve">ealand’s darkest days’</w:t>
+      </w:r>
+      <w:r>
+        <w:t xml:space="preserve">. (2019).</w:t>
+      </w:r>
+      <w:r>
+        <w:t xml:space="preserve"> </w:t>
+      </w:r>
+      <w:hyperlink r:id="rId116">
+        <w:r>
+          <w:rPr>
+            <w:rStyle w:val="Hyperlink"/>
+          </w:rPr>
+          <w:t xml:space="preserve">https://www.theguardian.com/world/2019/mar/15/one-of-new-zealands-darkest-days-jacinda-ardern-responds-to-christchurch-shooting</w:t>
+        </w:r>
+      </w:hyperlink>
+    </w:p>
+    <w:bookmarkEnd w:id="117"/>
+    <w:bookmarkStart w:id="119" w:name="ref-kessler2010"/>
+    <w:p>
+      <w:pPr>
+        <w:pStyle w:val="Bibliography"/>
+      </w:pPr>
+      <w:r>
+        <w:t xml:space="preserve">Kessler, R. C., Green, J. G., Gruber, M. J., Sampson, N. A., Bromet, E., Cuitan, M., Furukawa, T. A., Gureje, O., Hinkov, H., Hu, C.-Y., Lara, C., Lee, S., Mneimneh, Z., Myer, L., Oakley-Browne, M., Posada-Villa, J., Sagar, R., Viana, M. C., &amp; Zaslavsky, A. M. (2010). Screening for serious mental illness in the general population with the K6 screening scale: results from the WHO World Mental Health (WMH) survey initiative.</w:t>
+      </w:r>
+      <w:r>
+        <w:t xml:space="preserve"> </w:t>
       </w:r>
       <w:r>
         <w:rPr>
           <w:iCs/>
           <w:i/>
         </w:rPr>
+        <w:t xml:space="preserve">International Journal of Methods in Psychiatric Research</w:t>
+      </w:r>
+      <w:r>
+        <w:t xml:space="preserve">,</w:t>
+      </w:r>
+      <w:r>
         <w:t xml:space="preserve"> </w:t>
       </w:r>
       <w:r>
@@ -4572,42 +5185,69 @@
           <w:iCs/>
           <w:i/>
         </w:rPr>
-        <w:t xml:space="preserve">C</w:t>
-      </w:r>
+        <w:t xml:space="preserve">19</w:t>
+      </w:r>
+      <w:r>
+        <w:t xml:space="preserve">(S1), 4–22.</w:t>
+      </w:r>
+      <w:r>
+        <w:t xml:space="preserve"> </w:t>
+      </w:r>
+      <w:hyperlink r:id="rId118">
+        <w:r>
+          <w:rPr>
+            <w:rStyle w:val="Hyperlink"/>
+          </w:rPr>
+          <w:t xml:space="preserve">https://doi.org/10.1002/mpr.310</w:t>
+        </w:r>
+      </w:hyperlink>
+    </w:p>
+    <w:bookmarkEnd w:id="119"/>
+    <w:bookmarkStart w:id="120" w:name="ref-newzeal2024"/>
+    <w:p>
+      <w:pPr>
+        <w:pStyle w:val="Bibliography"/>
+      </w:pPr>
       <w:r>
         <w:rPr>
           <w:iCs/>
           <w:i/>
         </w:rPr>
-        <w:t xml:space="preserve">ouncil repeatedly lobbied to stem discrimination</w:t>
-      </w:r>
-      <w:r>
-        <w:t xml:space="preserve">.</w:t>
-      </w:r>
-      <w:r>
-        <w:t xml:space="preserve"> </w:t>
-      </w:r>
-      <w:hyperlink r:id="rId114">
-        <w:r>
-          <w:rPr>
-            <w:rStyle w:val="Hyperlink"/>
-          </w:rPr>
-          <w:t xml:space="preserve">https://www.rnz.co.nz/news/on-the-inside/384911/islamic-women-s-council-repeatedly-lobbied-to-stem-discrimination</w:t>
+        <w:t xml:space="preserve">New Zealand Attitudes and Values Study</w:t>
+      </w:r>
+      <w:r>
+        <w:t xml:space="preserve">. (2024).</w:t>
+      </w:r>
+      <w:r>
+        <w:t xml:space="preserve"> </w:t>
+      </w:r>
+      <w:hyperlink r:id="rId103">
+        <w:r>
+          <w:rPr>
+            <w:rStyle w:val="Hyperlink"/>
+          </w:rPr>
+          <w:t xml:space="preserve">https://osf.io/75snb/</w:t>
         </w:r>
       </w:hyperlink>
     </w:p>
-    <w:bookmarkEnd w:id="115"/>
-    <w:bookmarkStart w:id="117" w:name="ref-royalco2020"/>
+    <w:bookmarkEnd w:id="120"/>
+    <w:bookmarkStart w:id="122" w:name="ref-rahman2019"/>
     <w:p>
       <w:pPr>
         <w:pStyle w:val="Bibliography"/>
       </w:pPr>
+      <w:r>
+        <w:t xml:space="preserve">Rahman, A. (2019).</w:t>
+      </w:r>
+      <w:r>
+        <w:t xml:space="preserve"> </w:t>
+      </w:r>
       <w:r>
         <w:rPr>
           <w:iCs/>
           <w:i/>
         </w:rPr>
-        <w:t xml:space="preserve">Royal</w:t>
+        <w:t xml:space="preserve">Islamic</w:t>
       </w:r>
       <w:r>
         <w:rPr>
@@ -4621,14 +5261,14 @@
           <w:iCs/>
           <w:i/>
         </w:rPr>
-        <w:t xml:space="preserve">C</w:t>
+        <w:t xml:space="preserve">W</w:t>
       </w:r>
       <w:r>
         <w:rPr>
           <w:iCs/>
           <w:i/>
         </w:rPr>
-        <w:t xml:space="preserve">ommission of</w:t>
+        <w:t xml:space="preserve">omen’s</w:t>
       </w:r>
       <w:r>
         <w:rPr>
@@ -4642,226 +5282,111 @@
           <w:iCs/>
           <w:i/>
         </w:rPr>
-        <w:t xml:space="preserve">I</w:t>
+        <w:t xml:space="preserve">C</w:t>
       </w:r>
       <w:r>
         <w:rPr>
           <w:iCs/>
           <w:i/>
         </w:rPr>
-        <w:t xml:space="preserve">nquiry into the terrorist attack on</w:t>
-      </w:r>
+        <w:t xml:space="preserve">ouncil repeatedly lobbied to stem discrimination</w:t>
+      </w:r>
+      <w:r>
+        <w:t xml:space="preserve">.</w:t>
+      </w:r>
+      <w:r>
+        <w:t xml:space="preserve"> </w:t>
+      </w:r>
+      <w:hyperlink r:id="rId121">
+        <w:r>
+          <w:rPr>
+            <w:rStyle w:val="Hyperlink"/>
+          </w:rPr>
+          <w:t xml:space="preserve">https://www.rnz.co.nz/news/on-the-inside/384911/islamic-women-s-council-repeatedly-lobbied-to-stem-discrimination</w:t>
+        </w:r>
+      </w:hyperlink>
+    </w:p>
+    <w:bookmarkEnd w:id="122"/>
+    <w:bookmarkStart w:id="124" w:name="ref-royalco2020"/>
+    <w:p>
+      <w:pPr>
+        <w:pStyle w:val="Bibliography"/>
+      </w:pPr>
       <w:r>
         <w:rPr>
           <w:iCs/>
           <w:i/>
         </w:rPr>
-        <w:t xml:space="preserve"> </w:t>
+        <w:t xml:space="preserve">Royal</w:t>
       </w:r>
       <w:r>
         <w:rPr>
           <w:iCs/>
           <w:i/>
         </w:rPr>
-        <w:t xml:space="preserve">C</w:t>
+        <w:t xml:space="preserve"> </w:t>
       </w:r>
       <w:r>
         <w:rPr>
           <w:iCs/>
           <w:i/>
         </w:rPr>
-        <w:t xml:space="preserve">hristchurch</w:t>
+        <w:t xml:space="preserve">C</w:t>
       </w:r>
       <w:r>
         <w:rPr>
           <w:iCs/>
           <w:i/>
         </w:rPr>
-        <w:t xml:space="preserve"> </w:t>
+        <w:t xml:space="preserve">ommission of</w:t>
       </w:r>
       <w:r>
         <w:rPr>
           <w:iCs/>
           <w:i/>
         </w:rPr>
-        <w:t xml:space="preserve">M</w:t>
+        <w:t xml:space="preserve"> </w:t>
       </w:r>
       <w:r>
         <w:rPr>
           <w:iCs/>
           <w:i/>
         </w:rPr>
-        <w:t xml:space="preserve">asjidain on 15</w:t>
+        <w:t xml:space="preserve">I</w:t>
       </w:r>
       <w:r>
         <w:rPr>
           <w:iCs/>
           <w:i/>
         </w:rPr>
-        <w:t xml:space="preserve"> </w:t>
+        <w:t xml:space="preserve">nquiry into the terrorist attack on</w:t>
       </w:r>
       <w:r>
         <w:rPr>
           <w:iCs/>
           <w:i/>
         </w:rPr>
-        <w:t xml:space="preserve">M</w:t>
+        <w:t xml:space="preserve"> </w:t>
       </w:r>
       <w:r>
         <w:rPr>
           <w:iCs/>
           <w:i/>
         </w:rPr>
-        <w:t xml:space="preserve">arch 2019</w:t>
-      </w:r>
-      <w:r>
-        <w:t xml:space="preserve">. (2020).</w:t>
-      </w:r>
-      <w:r>
-        <w:t xml:space="preserve"> </w:t>
-      </w:r>
-      <w:hyperlink r:id="rId116">
-        <w:r>
-          <w:rPr>
-            <w:rStyle w:val="Hyperlink"/>
-          </w:rPr>
-          <w:t xml:space="preserve">https://christchurchattack.royalcommission.nz</w:t>
-        </w:r>
-      </w:hyperlink>
-    </w:p>
-    <w:bookmarkEnd w:id="117"/>
-    <w:bookmarkStart w:id="118" w:name="ref-shanaah2021"/>
-    <w:p>
-      <w:pPr>
-        <w:pStyle w:val="Bibliography"/>
-      </w:pPr>
-      <w:r>
-        <w:t xml:space="preserve">Shanaah, S., Yogeeswaran, K., Greaves, L., Bulbulia, J. A., Osborne, D., Afzali, M. U., &amp; Sibley, C. G. (2021). Hate begets warmth? The impact of an anti-</w:t>
-      </w:r>
-      <w:r>
-        <w:t xml:space="preserve">M</w:t>
-      </w:r>
-      <w:r>
-        <w:t xml:space="preserve">uslim terrorist attack on public attitudes toward</w:t>
-      </w:r>
-      <w:r>
-        <w:t xml:space="preserve"> </w:t>
-      </w:r>
-      <w:r>
-        <w:t xml:space="preserve">M</w:t>
-      </w:r>
-      <w:r>
-        <w:t xml:space="preserve">uslims.</w:t>
-      </w:r>
-      <w:r>
-        <w:t xml:space="preserve"> </w:t>
+        <w:t xml:space="preserve">C</w:t>
       </w:r>
       <w:r>
         <w:rPr>
           <w:iCs/>
           <w:i/>
         </w:rPr>
-        <w:t xml:space="preserve">Terrorism and Political Violence</w:t>
-      </w:r>
-      <w:r>
-        <w:t xml:space="preserve">, 119.</w:t>
-      </w:r>
-    </w:p>
-    <w:bookmarkEnd w:id="118"/>
-    <w:bookmarkStart w:id="119" w:name="ref-sibley2020"/>
-    <w:p>
-      <w:pPr>
-        <w:pStyle w:val="Bibliography"/>
-      </w:pPr>
-      <w:r>
-        <w:t xml:space="preserve">Sibley, C. G., Afzali, M. U., Satherley, N., Ejova, A., Stronge, S., Yogeeswaran, K., Grimshaw, M., Hawi, D., Mirnajafi, Z., &amp; Barlow, F. K. (2020). Prejudice toward</w:t>
-      </w:r>
-      <w:r>
-        <w:t xml:space="preserve"> </w:t>
-      </w:r>
-      <w:r>
-        <w:t xml:space="preserve">M</w:t>
-      </w:r>
-      <w:r>
-        <w:t xml:space="preserve">uslims in</w:t>
-      </w:r>
-      <w:r>
-        <w:t xml:space="preserve"> </w:t>
-      </w:r>
-      <w:r>
-        <w:t xml:space="preserve">N</w:t>
-      </w:r>
-      <w:r>
-        <w:t xml:space="preserve">ew</w:t>
-      </w:r>
-      <w:r>
-        <w:t xml:space="preserve"> </w:t>
-      </w:r>
-      <w:r>
-        <w:t xml:space="preserve">Z</w:t>
-      </w:r>
-      <w:r>
-        <w:t xml:space="preserve">ealand: Insights from the</w:t>
-      </w:r>
-      <w:r>
-        <w:t xml:space="preserve"> </w:t>
-      </w:r>
-      <w:r>
-        <w:t xml:space="preserve">N</w:t>
-      </w:r>
-      <w:r>
-        <w:t xml:space="preserve">ew</w:t>
-      </w:r>
-      <w:r>
-        <w:t xml:space="preserve"> </w:t>
-      </w:r>
-      <w:r>
-        <w:t xml:space="preserve">Z</w:t>
-      </w:r>
-      <w:r>
-        <w:t xml:space="preserve">ealand</w:t>
-      </w:r>
-      <w:r>
-        <w:t xml:space="preserve"> </w:t>
-      </w:r>
-      <w:r>
-        <w:t xml:space="preserve">A</w:t>
-      </w:r>
-      <w:r>
-        <w:t xml:space="preserve">ttitudes and</w:t>
-      </w:r>
-      <w:r>
-        <w:t xml:space="preserve"> </w:t>
-      </w:r>
-      <w:r>
-        <w:t xml:space="preserve">V</w:t>
-      </w:r>
-      <w:r>
-        <w:t xml:space="preserve">alues</w:t>
-      </w:r>
-      <w:r>
-        <w:t xml:space="preserve"> </w:t>
-      </w:r>
-      <w:r>
-        <w:t xml:space="preserve">S</w:t>
-      </w:r>
-      <w:r>
-        <w:t xml:space="preserve">tudy.</w:t>
-      </w:r>
-      <w:r>
-        <w:t xml:space="preserve"> </w:t>
+        <w:t xml:space="preserve">hristchurch</w:t>
       </w:r>
       <w:r>
         <w:rPr>
           <w:iCs/>
           <w:i/>
         </w:rPr>
-        <w:t xml:space="preserve">New Zealand Journal of Psychology</w:t>
-      </w:r>
-      <w:r>
-        <w:t xml:space="preserve">,</w:t>
-      </w:r>
-      <w:r>
         <w:t xml:space="preserve"> </w:t>
       </w:r>
       <w:r>
@@ -4869,76 +5394,261 @@
           <w:iCs/>
           <w:i/>
         </w:rPr>
-        <w:t xml:space="preserve">49</w:t>
-      </w:r>
-      <w:r>
-        <w:t xml:space="preserve">(1).</w:t>
-      </w:r>
-    </w:p>
-    <w:bookmarkEnd w:id="119"/>
-    <w:bookmarkStart w:id="120" w:name="ref-sibley2011"/>
-    <w:p>
-      <w:pPr>
-        <w:pStyle w:val="Bibliography"/>
-      </w:pPr>
-      <w:r>
-        <w:t xml:space="preserve">Sibley, C. G., Luyten, N., Purnomo, M., Mobberley, A., Wootton, L. W., Hammond, M., Sengupta, N., Perry, R., West-Newman, T., Wilson, M., McLellan, L., Hoverd, W. J., &amp; Robertson, A. (2011). The mini-IPIP6: Validation and extension of a short measure of the big-six factors of personality in new zealand.</w:t>
-      </w:r>
-      <w:r>
-        <w:t xml:space="preserve"> </w:t>
+        <w:t xml:space="preserve">M</w:t>
       </w:r>
       <w:r>
         <w:rPr>
           <w:iCs/>
           <w:i/>
         </w:rPr>
-        <w:t xml:space="preserve">New Zealand Journal of Psychology</w:t>
-      </w:r>
-      <w:r>
-        <w:t xml:space="preserve">,</w:t>
-      </w:r>
-      <w:r>
-        <w:t xml:space="preserve"> </w:t>
+        <w:t xml:space="preserve">asjidain on 15</w:t>
       </w:r>
       <w:r>
         <w:rPr>
           <w:iCs/>
           <w:i/>
         </w:rPr>
-        <w:t xml:space="preserve">40</w:t>
-      </w:r>
-      <w:r>
-        <w:t xml:space="preserve">(3), 142–159.</w:t>
-      </w:r>
-    </w:p>
-    <w:bookmarkEnd w:id="120"/>
-    <w:bookmarkStart w:id="121" w:name="ref-thenew2016"/>
-    <w:p>
-      <w:pPr>
-        <w:pStyle w:val="Bibliography"/>
-      </w:pPr>
+        <w:t xml:space="preserve"> </w:t>
+      </w:r>
       <w:r>
         <w:rPr>
           <w:iCs/>
           <w:i/>
         </w:rPr>
-        <w:t xml:space="preserve">The New Zealand Qualifications Framework</w:t>
-      </w:r>
-      <w:r>
-        <w:t xml:space="preserve">. (2016).</w:t>
-      </w:r>
-    </w:p>
-    <w:bookmarkEnd w:id="121"/>
-    <w:bookmarkStart w:id="123" w:name="ref-worldle2019"/>
-    <w:p>
-      <w:pPr>
-        <w:pStyle w:val="Bibliography"/>
-      </w:pPr>
+        <w:t xml:space="preserve">M</w:t>
+      </w:r>
       <w:r>
         <w:rPr>
           <w:iCs/>
           <w:i/>
         </w:rPr>
+        <w:t xml:space="preserve">arch 2019</w:t>
+      </w:r>
+      <w:r>
+        <w:t xml:space="preserve">. (2020).</w:t>
+      </w:r>
+      <w:r>
+        <w:t xml:space="preserve"> </w:t>
+      </w:r>
+      <w:hyperlink r:id="rId123">
+        <w:r>
+          <w:rPr>
+            <w:rStyle w:val="Hyperlink"/>
+          </w:rPr>
+          <w:t xml:space="preserve">https://christchurchattack.royalcommission.nz</w:t>
+        </w:r>
+      </w:hyperlink>
+    </w:p>
+    <w:bookmarkEnd w:id="124"/>
+    <w:bookmarkStart w:id="125" w:name="ref-shanaah2021"/>
+    <w:p>
+      <w:pPr>
+        <w:pStyle w:val="Bibliography"/>
+      </w:pPr>
+      <w:r>
+        <w:t xml:space="preserve">Shanaah, S., Yogeeswaran, K., Greaves, L., Bulbulia, J. A., Osborne, D., Afzali, M. U., &amp; Sibley, C. G. (2021). Hate begets warmth? The impact of an anti-</w:t>
+      </w:r>
+      <w:r>
+        <w:t xml:space="preserve">M</w:t>
+      </w:r>
+      <w:r>
+        <w:t xml:space="preserve">uslim terrorist attack on public attitudes toward</w:t>
+      </w:r>
+      <w:r>
+        <w:t xml:space="preserve"> </w:t>
+      </w:r>
+      <w:r>
+        <w:t xml:space="preserve">M</w:t>
+      </w:r>
+      <w:r>
+        <w:t xml:space="preserve">uslims.</w:t>
+      </w:r>
+      <w:r>
+        <w:t xml:space="preserve"> </w:t>
+      </w:r>
+      <w:r>
+        <w:rPr>
+          <w:iCs/>
+          <w:i/>
+        </w:rPr>
+        <w:t xml:space="preserve">Terrorism and Political Violence</w:t>
+      </w:r>
+      <w:r>
+        <w:t xml:space="preserve">, 119.</w:t>
+      </w:r>
+    </w:p>
+    <w:bookmarkEnd w:id="125"/>
+    <w:bookmarkStart w:id="126" w:name="ref-sibley2020"/>
+    <w:p>
+      <w:pPr>
+        <w:pStyle w:val="Bibliography"/>
+      </w:pPr>
+      <w:r>
+        <w:t xml:space="preserve">Sibley, C. G., Afzali, M. U., Satherley, N., Ejova, A., Stronge, S., Yogeeswaran, K., Grimshaw, M., Hawi, D., Mirnajafi, Z., &amp; Barlow, F. K. (2020). Prejudice toward</w:t>
+      </w:r>
+      <w:r>
+        <w:t xml:space="preserve"> </w:t>
+      </w:r>
+      <w:r>
+        <w:t xml:space="preserve">M</w:t>
+      </w:r>
+      <w:r>
+        <w:t xml:space="preserve">uslims in</w:t>
+      </w:r>
+      <w:r>
+        <w:t xml:space="preserve"> </w:t>
+      </w:r>
+      <w:r>
+        <w:t xml:space="preserve">N</w:t>
+      </w:r>
+      <w:r>
+        <w:t xml:space="preserve">ew</w:t>
+      </w:r>
+      <w:r>
+        <w:t xml:space="preserve"> </w:t>
+      </w:r>
+      <w:r>
+        <w:t xml:space="preserve">Z</w:t>
+      </w:r>
+      <w:r>
+        <w:t xml:space="preserve">ealand: Insights from the</w:t>
+      </w:r>
+      <w:r>
+        <w:t xml:space="preserve"> </w:t>
+      </w:r>
+      <w:r>
+        <w:t xml:space="preserve">N</w:t>
+      </w:r>
+      <w:r>
+        <w:t xml:space="preserve">ew</w:t>
+      </w:r>
+      <w:r>
+        <w:t xml:space="preserve"> </w:t>
+      </w:r>
+      <w:r>
+        <w:t xml:space="preserve">Z</w:t>
+      </w:r>
+      <w:r>
+        <w:t xml:space="preserve">ealand</w:t>
+      </w:r>
+      <w:r>
+        <w:t xml:space="preserve"> </w:t>
+      </w:r>
+      <w:r>
+        <w:t xml:space="preserve">A</w:t>
+      </w:r>
+      <w:r>
+        <w:t xml:space="preserve">ttitudes and</w:t>
+      </w:r>
+      <w:r>
+        <w:t xml:space="preserve"> </w:t>
+      </w:r>
+      <w:r>
+        <w:t xml:space="preserve">V</w:t>
+      </w:r>
+      <w:r>
+        <w:t xml:space="preserve">alues</w:t>
+      </w:r>
+      <w:r>
+        <w:t xml:space="preserve"> </w:t>
+      </w:r>
+      <w:r>
+        <w:t xml:space="preserve">S</w:t>
+      </w:r>
+      <w:r>
+        <w:t xml:space="preserve">tudy.</w:t>
+      </w:r>
+      <w:r>
+        <w:t xml:space="preserve"> </w:t>
+      </w:r>
+      <w:r>
+        <w:rPr>
+          <w:iCs/>
+          <w:i/>
+        </w:rPr>
+        <w:t xml:space="preserve">New Zealand Journal of Psychology</w:t>
+      </w:r>
+      <w:r>
+        <w:t xml:space="preserve">,</w:t>
+      </w:r>
+      <w:r>
+        <w:t xml:space="preserve"> </w:t>
+      </w:r>
+      <w:r>
+        <w:rPr>
+          <w:iCs/>
+          <w:i/>
+        </w:rPr>
+        <w:t xml:space="preserve">49</w:t>
+      </w:r>
+      <w:r>
+        <w:t xml:space="preserve">(1).</w:t>
+      </w:r>
+    </w:p>
+    <w:bookmarkEnd w:id="126"/>
+    <w:bookmarkStart w:id="127" w:name="ref-sibley2011"/>
+    <w:p>
+      <w:pPr>
+        <w:pStyle w:val="Bibliography"/>
+      </w:pPr>
+      <w:r>
+        <w:t xml:space="preserve">Sibley, C. G., Luyten, N., Purnomo, M., Mobberley, A., Wootton, L. W., Hammond, M., Sengupta, N., Perry, R., West-Newman, T., Wilson, M., McLellan, L., Hoverd, W. J., &amp; Robertson, A. (2011). The mini-IPIP6: Validation and extension of a short measure of the big-six factors of personality in new zealand.</w:t>
+      </w:r>
+      <w:r>
+        <w:t xml:space="preserve"> </w:t>
+      </w:r>
+      <w:r>
+        <w:rPr>
+          <w:iCs/>
+          <w:i/>
+        </w:rPr>
+        <w:t xml:space="preserve">New Zealand Journal of Psychology</w:t>
+      </w:r>
+      <w:r>
+        <w:t xml:space="preserve">,</w:t>
+      </w:r>
+      <w:r>
+        <w:t xml:space="preserve"> </w:t>
+      </w:r>
+      <w:r>
+        <w:rPr>
+          <w:iCs/>
+          <w:i/>
+        </w:rPr>
+        <w:t xml:space="preserve">40</w:t>
+      </w:r>
+      <w:r>
+        <w:t xml:space="preserve">(3), 142–159.</w:t>
+      </w:r>
+    </w:p>
+    <w:bookmarkEnd w:id="127"/>
+    <w:bookmarkStart w:id="128" w:name="ref-thenew2016"/>
+    <w:p>
+      <w:pPr>
+        <w:pStyle w:val="Bibliography"/>
+      </w:pPr>
+      <w:r>
+        <w:rPr>
+          <w:iCs/>
+          <w:i/>
+        </w:rPr>
+        <w:t xml:space="preserve">The New Zealand Qualifications Framework</w:t>
+      </w:r>
+      <w:r>
+        <w:t xml:space="preserve">. (2016).</w:t>
+      </w:r>
+    </w:p>
+    <w:bookmarkEnd w:id="128"/>
+    <w:bookmarkStart w:id="130" w:name="ref-worldle2019"/>
+    <w:p>
+      <w:pPr>
+        <w:pStyle w:val="Bibliography"/>
+      </w:pPr>
+      <w:r>
+        <w:rPr>
+          <w:iCs/>
+          <w:i/>
+        </w:rPr>
         <w:t xml:space="preserve">World leaders condemn New Zealand mosque attacks</w:t>
       </w:r>
       <w:r>
@@ -4947,7 +5657,7 @@
       <w:r>
         <w:t xml:space="preserve"> </w:t>
       </w:r>
-      <w:hyperlink r:id="rId122">
+      <w:hyperlink r:id="rId129">
         <w:r>
           <w:rPr>
             <w:rStyle w:val="Hyperlink"/>
@@ -4956,15 +5666,51 @@
         </w:r>
       </w:hyperlink>
     </w:p>
-    <w:bookmarkEnd w:id="123"/>
-    <w:bookmarkEnd w:id="124"/>
+    <w:bookmarkEnd w:id="130"/>
+    <w:bookmarkStart w:id="131" w:name="ref-yogeeswaran2019"/>
+    <w:p>
+      <w:pPr>
+        <w:pStyle w:val="Bibliography"/>
+      </w:pPr>
+      <w:r>
+        <w:t xml:space="preserve">Yogeeswaran, K., Afzali, M. U., Andrews, N. P., Chivers, E. A., Wang, M.-J., Devos, T., &amp; Sibley, C. G. (2019). Exploring new zealand national identity and its importance for attitudes toward muslims and support for diversity.</w:t>
+      </w:r>
+      <w:r>
+        <w:t xml:space="preserve"> </w:t>
+      </w:r>
+      <w:r>
+        <w:rPr>
+          <w:iCs/>
+          <w:i/>
+        </w:rPr>
+        <w:t xml:space="preserve">New Zealand Journal of Psychology (Online)</w:t>
+      </w:r>
+      <w:r>
+        <w:t xml:space="preserve">,</w:t>
+      </w:r>
+      <w:r>
+        <w:t xml:space="preserve"> </w:t>
+      </w:r>
+      <w:r>
+        <w:rPr>
+          <w:iCs/>
+          <w:i/>
+        </w:rPr>
+        <w:t xml:space="preserve">48</w:t>
+      </w:r>
+      <w:r>
+        <w:t xml:space="preserve">(1), 29–35.</w:t>
+      </w:r>
+    </w:p>
+    <w:bookmarkEnd w:id="131"/>
+    <w:bookmarkEnd w:id="132"/>
     <w:p>
       <w:r>
         <w:br w:type="page"/>
       </w:r>
     </w:p>
-    <w:bookmarkEnd w:id="125"/>
-    <w:bookmarkStart w:id="127" w:name="acknowledgements"/>
+    <w:bookmarkEnd w:id="133"/>
+    <w:bookmarkStart w:id="135" w:name="acknowledgements"/>
     <w:p>
       <w:pPr>
         <w:pStyle w:val="Heading1"/>
@@ -4983,7 +5729,7 @@
       <w:r>
         <w:t xml:space="preserve"> </w:t>
       </w:r>
-      <w:hyperlink r:id="rId126">
+      <w:hyperlink r:id="rId134">
         <w:r>
           <w:rPr>
             <w:rStyle w:val="Hyperlink"/>
@@ -5000,8 +5746,8 @@
         <w:br w:type="page"/>
       </w:r>
     </w:p>
-    <w:bookmarkEnd w:id="127"/>
-    <w:bookmarkStart w:id="148" w:name="credit-taxonomy-statement"/>
+    <w:bookmarkEnd w:id="135"/>
+    <w:bookmarkStart w:id="156" w:name="credit-taxonomy-statement"/>
     <w:p>
       <w:pPr>
         <w:pStyle w:val="Heading1"/>
@@ -5337,7 +6083,7 @@
         <w:br w:type="page"/>
       </w:r>
     </w:p>
-    <w:bookmarkStart w:id="131" w:name="fig-warmth"/>
+    <w:bookmarkStart w:id="139" w:name="fig-warmth"/>
     <w:p>
       <w:pPr>
         <w:pStyle w:val="FigureTitle"/>
@@ -5363,18 +6109,18 @@
           <wp:inline>
             <wp:extent cx="4457700" cy="1591623"/>
             <wp:effectExtent b="0" l="0" r="0" t="0"/>
-            <wp:docPr descr="" title="" id="129" name="Picture"/>
+            <wp:docPr descr="" title="" id="137" name="Picture"/>
             <a:graphic>
               <a:graphicData uri="http://schemas.openxmlformats.org/drawingml/2006/picture">
                 <pic:pic>
                   <pic:nvPicPr>
-                    <pic:cNvPr descr="figs/warmth.png" id="130" name="Picture"/>
+                    <pic:cNvPr descr="figs/warmth.png" id="138" name="Picture"/>
                     <pic:cNvPicPr>
                       <a:picLocks noChangeArrowheads="1" noChangeAspect="1"/>
                     </pic:cNvPicPr>
                   </pic:nvPicPr>
                   <pic:blipFill>
-                    <a:blip r:embed="rId128"/>
+                    <a:blip r:embed="rId136"/>
                     <a:stretch>
                       <a:fillRect/>
                     </a:stretch>
@@ -5401,7 +6147,7 @@
         </w:drawing>
       </w:r>
     </w:p>
-    <w:bookmarkEnd w:id="131"/>
+    <w:bookmarkEnd w:id="139"/>
     <w:p>
       <w:pPr>
         <w:pStyle w:val="FigureNote"/>
@@ -5419,7 +6165,7 @@
       <w:r>
         <w:t xml:space="preserve"> </w:t>
       </w:r>
-      <w:hyperlink r:id="rId102">
+      <w:hyperlink r:id="rId103">
         <w:r>
           <w:rPr>
             <w:rStyle w:val="Hyperlink"/>
@@ -5433,7 +6179,7 @@
         <w:br w:type="page"/>
       </w:r>
     </w:p>
-    <w:bookmarkStart w:id="135" w:name="fig-chrondis"/>
+    <w:bookmarkStart w:id="143" w:name="fig-chrondis"/>
     <w:p>
       <w:pPr>
         <w:pStyle w:val="FigureTitle"/>
@@ -5459,18 +6205,18 @@
           <wp:inline>
             <wp:extent cx="4457700" cy="2103365"/>
             <wp:effectExtent b="0" l="0" r="0" t="0"/>
-            <wp:docPr descr="" title="" id="133" name="Picture"/>
+            <wp:docPr descr="" title="" id="141" name="Picture"/>
             <a:graphic>
               <a:graphicData uri="http://schemas.openxmlformats.org/drawingml/2006/picture">
                 <pic:pic>
                   <pic:nvPicPr>
-                    <pic:cNvPr descr="figs/chronic-disease.png" id="134" name="Picture"/>
+                    <pic:cNvPr descr="figs/chronic-disease.png" id="142" name="Picture"/>
                     <pic:cNvPicPr>
                       <a:picLocks noChangeArrowheads="1" noChangeAspect="1"/>
                     </pic:cNvPicPr>
                   </pic:nvPicPr>
                   <pic:blipFill>
-                    <a:blip r:embed="rId132"/>
+                    <a:blip r:embed="rId140"/>
                     <a:stretch>
                       <a:fillRect/>
                     </a:stretch>
@@ -5497,7 +6243,7 @@
         </w:drawing>
       </w:r>
     </w:p>
-    <w:bookmarkEnd w:id="135"/>
+    <w:bookmarkEnd w:id="143"/>
     <w:p>
       <w:pPr>
         <w:pStyle w:val="FigureNote"/>
@@ -5515,7 +6261,7 @@
       <w:r>
         <w:t xml:space="preserve"> </w:t>
       </w:r>
-      <w:hyperlink r:id="rId102">
+      <w:hyperlink r:id="rId103">
         <w:r>
           <w:rPr>
             <w:rStyle w:val="Hyperlink"/>
@@ -5529,7 +6275,7 @@
         <w:br w:type="page"/>
       </w:r>
     </w:p>
-    <w:bookmarkStart w:id="139" w:name="fig-ethnicgroups"/>
+    <w:bookmarkStart w:id="147" w:name="fig-ethnicgroups"/>
     <w:p>
       <w:pPr>
         <w:pStyle w:val="FigureTitle"/>
@@ -5555,18 +6301,18 @@
           <wp:inline>
             <wp:extent cx="4457700" cy="2660240"/>
             <wp:effectExtent b="0" l="0" r="0" t="0"/>
-            <wp:docPr descr="" title="" id="137" name="Picture"/>
+            <wp:docPr descr="" title="" id="145" name="Picture"/>
             <a:graphic>
               <a:graphicData uri="http://schemas.openxmlformats.org/drawingml/2006/picture">
                 <pic:pic>
                   <pic:nvPicPr>
-                    <pic:cNvPr descr="figs/ethnic-groups.png" id="138" name="Picture"/>
+                    <pic:cNvPr descr="figs/ethnic-groups.png" id="146" name="Picture"/>
                     <pic:cNvPicPr>
                       <a:picLocks noChangeArrowheads="1" noChangeAspect="1"/>
                     </pic:cNvPicPr>
                   </pic:nvPicPr>
                   <pic:blipFill>
-                    <a:blip r:embed="rId136"/>
+                    <a:blip r:embed="rId144"/>
                     <a:stretch>
                       <a:fillRect/>
                     </a:stretch>
@@ -5593,7 +6339,7 @@
         </w:drawing>
       </w:r>
     </w:p>
-    <w:bookmarkEnd w:id="139"/>
+    <w:bookmarkEnd w:id="147"/>
     <w:p>
       <w:pPr>
         <w:pStyle w:val="FigureNote"/>
@@ -5611,7 +6357,7 @@
       <w:r>
         <w:t xml:space="preserve"> </w:t>
       </w:r>
-      <w:hyperlink r:id="rId102">
+      <w:hyperlink r:id="rId103">
         <w:r>
           <w:rPr>
             <w:rStyle w:val="Hyperlink"/>
@@ -5625,7 +6371,7 @@
         <w:br w:type="page"/>
       </w:r>
     </w:p>
-    <w:bookmarkStart w:id="143" w:name="fig-Kess-6"/>
+    <w:bookmarkStart w:id="151" w:name="fig-Kess-6"/>
     <w:p>
       <w:pPr>
         <w:pStyle w:val="FigureTitle"/>
@@ -5651,18 +6397,18 @@
           <wp:inline>
             <wp:extent cx="4457700" cy="2009462"/>
             <wp:effectExtent b="0" l="0" r="0" t="0"/>
-            <wp:docPr descr="" title="" id="141" name="Picture"/>
+            <wp:docPr descr="" title="" id="149" name="Picture"/>
             <a:graphic>
               <a:graphicData uri="http://schemas.openxmlformats.org/drawingml/2006/picture">
                 <pic:pic>
                   <pic:nvPicPr>
-                    <pic:cNvPr descr="figs/kessler-6.png" id="142" name="Picture"/>
+                    <pic:cNvPr descr="figs/kessler-6.png" id="150" name="Picture"/>
                     <pic:cNvPicPr>
                       <a:picLocks noChangeArrowheads="1" noChangeAspect="1"/>
                     </pic:cNvPicPr>
                   </pic:nvPicPr>
                   <pic:blipFill>
-                    <a:blip r:embed="rId140"/>
+                    <a:blip r:embed="rId148"/>
                     <a:stretch>
                       <a:fillRect/>
                     </a:stretch>
@@ -5689,7 +6435,7 @@
         </w:drawing>
       </w:r>
     </w:p>
-    <w:bookmarkEnd w:id="143"/>
+    <w:bookmarkEnd w:id="151"/>
     <w:p>
       <w:pPr>
         <w:pStyle w:val="FigureNote"/>
@@ -5707,7 +6453,7 @@
       <w:r>
         <w:t xml:space="preserve"> </w:t>
       </w:r>
-      <w:hyperlink r:id="rId102">
+      <w:hyperlink r:id="rId103">
         <w:r>
           <w:rPr>
             <w:rStyle w:val="Hyperlink"/>
@@ -5721,7 +6467,7 @@
         <w:br w:type="page"/>
       </w:r>
     </w:p>
-    <w:bookmarkStart w:id="147" w:name="fig-life-sat"/>
+    <w:bookmarkStart w:id="155" w:name="fig-life-sat"/>
     <w:p>
       <w:pPr>
         <w:pStyle w:val="FigureTitle"/>
@@ -5747,18 +6493,18 @@
           <wp:inline>
             <wp:extent cx="4457700" cy="1914453"/>
             <wp:effectExtent b="0" l="0" r="0" t="0"/>
-            <wp:docPr descr="" title="" id="145" name="Picture"/>
+            <wp:docPr descr="" title="" id="153" name="Picture"/>
             <a:graphic>
               <a:graphicData uri="http://schemas.openxmlformats.org/drawingml/2006/picture">
                 <pic:pic>
                   <pic:nvPicPr>
-                    <pic:cNvPr descr="figs/life-sat.png" id="146" name="Picture"/>
+                    <pic:cNvPr descr="figs/life-sat.png" id="154" name="Picture"/>
                     <pic:cNvPicPr>
                       <a:picLocks noChangeArrowheads="1" noChangeAspect="1"/>
                     </pic:cNvPicPr>
                   </pic:nvPicPr>
                   <pic:blipFill>
-                    <a:blip r:embed="rId144"/>
+                    <a:blip r:embed="rId152"/>
                     <a:stretch>
                       <a:fillRect/>
                     </a:stretch>
@@ -5785,7 +6531,7 @@
         </w:drawing>
       </w:r>
     </w:p>
-    <w:bookmarkEnd w:id="147"/>
+    <w:bookmarkEnd w:id="155"/>
     <w:p>
       <w:pPr>
         <w:pStyle w:val="FigureNote"/>
@@ -5803,7 +6549,7 @@
       <w:r>
         <w:t xml:space="preserve"> </w:t>
       </w:r>
-      <w:hyperlink r:id="rId102">
+      <w:hyperlink r:id="rId103">
         <w:r>
           <w:rPr>
             <w:rStyle w:val="Hyperlink"/>
@@ -5817,8 +6563,8 @@
         <w:br w:type="page"/>
       </w:r>
     </w:p>
-    <w:bookmarkEnd w:id="148"/>
-    <w:bookmarkStart w:id="149" w:name="appendix"/>
+    <w:bookmarkEnd w:id="156"/>
+    <w:bookmarkStart w:id="157" w:name="appendix"/>
     <w:p>
       <w:pPr>
         <w:pStyle w:val="Heading1"/>
@@ -5827,8 +6573,8 @@
         <w:t xml:space="preserve">Appendix</w:t>
       </w:r>
     </w:p>
-    <w:bookmarkEnd w:id="149"/>
-    <w:bookmarkStart w:id="150" w:name="title-for-appendix"/>
+    <w:bookmarkEnd w:id="157"/>
+    <w:bookmarkStart w:id="158" w:name="title-for-appendix"/>
     <w:p>
       <w:pPr>
         <w:pStyle w:val="Heading1"/>
@@ -5837,7 +6583,7 @@
         <w:t xml:space="preserve">Title for Appendix</w:t>
       </w:r>
     </w:p>
-    <w:bookmarkEnd w:id="150"/>
+    <w:bookmarkEnd w:id="158"/>
     <w:sectPr>
       <w:headerReference r:id="rId9" w:type="even"/>
       <w:headerReference r:id="rId11" w:type="default"/>

</xml_diff>

<commit_message>
further additions to measures according to feedback from JB
</commit_message>
<xml_diff>
--- a/protocol_APA.docx
+++ b/protocol_APA.docx
@@ -94,323 +94,346 @@
         <w:t xml:space="preserve">4</w:t>
       </w:r>
       <w:r>
+        <w:t xml:space="preserve">, Ayca Arkilic</w:t>
+      </w:r>
+      <w:r>
+        <w:rPr>
+          <w:vertAlign w:val="superscript"/>
+        </w:rPr>
+        <w:t xml:space="preserve">5</w:t>
+      </w:r>
+      <w:r>
         <w:t xml:space="preserve">, Hussain Raissi</w:t>
       </w:r>
       <w:r>
         <w:rPr>
           <w:vertAlign w:val="superscript"/>
         </w:rPr>
+        <w:t xml:space="preserve">6</w:t>
+      </w:r>
+      <w:r>
+        <w:t xml:space="preserve">, Hala Burhoum</w:t>
+      </w:r>
+      <w:r>
+        <w:rPr>
+          <w:vertAlign w:val="superscript"/>
+        </w:rPr>
+        <w:t xml:space="preserve">1</w:t>
+      </w:r>
+      <w:r>
+        <w:t xml:space="preserve">, Tuba Azeem</w:t>
+      </w:r>
+      <w:r>
+        <w:rPr>
+          <w:vertAlign w:val="superscript"/>
+        </w:rPr>
+        <w:t xml:space="preserve">7</w:t>
+      </w:r>
+      <w:r>
+        <w:t xml:space="preserve">, Iman Husain</w:t>
+      </w:r>
+      <w:r>
+        <w:rPr>
+          <w:vertAlign w:val="superscript"/>
+        </w:rPr>
+        <w:t xml:space="preserve">1</w:t>
+      </w:r>
+      <w:r>
+        <w:t xml:space="preserve">, Zarqa Shaheen Ali</w:t>
+      </w:r>
+      <w:r>
+        <w:rPr>
+          <w:vertAlign w:val="superscript"/>
+        </w:rPr>
+        <w:t xml:space="preserve">8</w:t>
+      </w:r>
+      <w:r>
+        <w:t xml:space="preserve">, Zahra Haidary</w:t>
+      </w:r>
+      <w:r>
+        <w:rPr>
+          <w:vertAlign w:val="superscript"/>
+        </w:rPr>
+        <w:t xml:space="preserve">1</w:t>
+      </w:r>
+      <w:r>
+        <w:t xml:space="preserve">, Nasratullah Hamid</w:t>
+      </w:r>
+      <w:r>
+        <w:rPr>
+          <w:vertAlign w:val="superscript"/>
+        </w:rPr>
+        <w:t xml:space="preserve">9</w:t>
+      </w:r>
+      <w:r>
+        <w:t xml:space="preserve">, Zahra Emamzadeh</w:t>
+      </w:r>
+      <w:r>
+        <w:rPr>
+          <w:vertAlign w:val="superscript"/>
+        </w:rPr>
+        <w:t xml:space="preserve">10</w:t>
+      </w:r>
+      <w:r>
+        <w:t xml:space="preserve">, Rizwan Sulehry</w:t>
+      </w:r>
+      <w:r>
+        <w:rPr>
+          <w:vertAlign w:val="superscript"/>
+        </w:rPr>
+        <w:t xml:space="preserve">11</w:t>
+      </w:r>
+      <w:r>
+        <w:t xml:space="preserve">, Somia Tasneem</w:t>
+      </w:r>
+      <w:r>
+        <w:rPr>
+          <w:vertAlign w:val="superscript"/>
+        </w:rPr>
+        <w:t xml:space="preserve">1</w:t>
+      </w:r>
+      <w:r>
+        <w:t xml:space="preserve">, Aarif Rasheed</w:t>
+      </w:r>
+      <w:r>
+        <w:rPr>
+          <w:vertAlign w:val="superscript"/>
+        </w:rPr>
+        <w:t xml:space="preserve">12</w:t>
+      </w:r>
+      <w:r>
+        <w:t xml:space="preserve">, Kumar Yogeeswaran</w:t>
+      </w:r>
+      <w:r>
+        <w:rPr>
+          <w:vertAlign w:val="superscript"/>
+        </w:rPr>
+        <w:t xml:space="preserve">1</w:t>
+      </w:r>
+      <w:r>
+        <w:t xml:space="preserve">, Chris G. Sibley</w:t>
+      </w:r>
+      <w:r>
+        <w:rPr>
+          <w:vertAlign w:val="superscript"/>
+        </w:rPr>
+        <w:t xml:space="preserve">13</w:t>
+      </w:r>
+      <w:r>
+        <w:t xml:space="preserve">, and Joseph A. Bulbulia</w:t>
+      </w:r>
+      <w:r>
+        <w:rPr>
+          <w:vertAlign w:val="superscript"/>
+        </w:rPr>
+        <w:t xml:space="preserve">14,15</w:t>
+      </w:r>
+    </w:p>
+    <w:p>
+      <w:pPr>
+        <w:pStyle w:val="Author"/>
+      </w:pPr>
+      <w:r>
+        <w:rPr>
+          <w:vertAlign w:val="superscript"/>
+        </w:rPr>
+        <w:t xml:space="preserve">1</w:t>
+      </w:r>
+      <w:r>
+        <w:t xml:space="preserve">School of Psychology, Speech and Hearing, University of Canterbury</w:t>
+      </w:r>
+    </w:p>
+    <w:p>
+      <w:pPr>
+        <w:pStyle w:val="Author"/>
+      </w:pPr>
+      <w:r>
+        <w:rPr>
+          <w:vertAlign w:val="superscript"/>
+        </w:rPr>
+        <w:t xml:space="preserve">2</w:t>
+      </w:r>
+      <w:r>
+        <w:t xml:space="preserve">College of Education, University of Canterbury</w:t>
+      </w:r>
+    </w:p>
+    <w:p>
+      <w:pPr>
+        <w:pStyle w:val="Author"/>
+      </w:pPr>
+      <w:r>
+        <w:rPr>
+          <w:vertAlign w:val="superscript"/>
+        </w:rPr>
+        <w:t xml:space="preserve">3</w:t>
+      </w:r>
+      <w:r>
+        <w:t xml:space="preserve">School of Health Sciences, University of Canterbury</w:t>
+      </w:r>
+    </w:p>
+    <w:p>
+      <w:pPr>
+        <w:pStyle w:val="Author"/>
+      </w:pPr>
+      <w:r>
+        <w:rPr>
+          <w:vertAlign w:val="superscript"/>
+        </w:rPr>
+        <w:t xml:space="preserve">4</w:t>
+      </w:r>
+      <w:r>
+        <w:t xml:space="preserve">School of Management, Massey University</w:t>
+      </w:r>
+    </w:p>
+    <w:p>
+      <w:pPr>
+        <w:pStyle w:val="Author"/>
+      </w:pPr>
+      <w:r>
+        <w:rPr>
+          <w:vertAlign w:val="superscript"/>
+        </w:rPr>
         <w:t xml:space="preserve">5</w:t>
       </w:r>
       <w:r>
-        <w:t xml:space="preserve">, Hala Burhoum</w:t>
-      </w:r>
+        <w:t xml:space="preserve">School of History, Philosophy, Political Science and International Relations, Victoria University of Wellington</w:t>
+      </w:r>
+    </w:p>
+    <w:p>
+      <w:pPr>
+        <w:pStyle w:val="Author"/>
+      </w:pPr>
       <w:r>
         <w:rPr>
           <w:vertAlign w:val="superscript"/>
         </w:rPr>
-        <w:t xml:space="preserve">1</w:t>
-      </w:r>
-      <w:r>
-        <w:t xml:space="preserve">, Tuba Azeem</w:t>
-      </w:r>
+        <w:t xml:space="preserve">6</w:t>
+      </w:r>
+      <w:r>
+        <w:t xml:space="preserve">School of Social Science, University of Otago</w:t>
+      </w:r>
+    </w:p>
+    <w:p>
+      <w:pPr>
+        <w:pStyle w:val="Author"/>
+      </w:pPr>
       <w:r>
         <w:rPr>
           <w:vertAlign w:val="superscript"/>
         </w:rPr>
-        <w:t xml:space="preserve">6</w:t>
-      </w:r>
-      <w:r>
-        <w:t xml:space="preserve">, Iman Husain</w:t>
-      </w:r>
+        <w:t xml:space="preserve">7</w:t>
+      </w:r>
+      <w:r>
+        <w:t xml:space="preserve">School of ABC, Victoria University of Wellington</w:t>
+      </w:r>
+    </w:p>
+    <w:p>
+      <w:pPr>
+        <w:pStyle w:val="Author"/>
+      </w:pPr>
       <w:r>
         <w:rPr>
           <w:vertAlign w:val="superscript"/>
         </w:rPr>
-        <w:t xml:space="preserve">1</w:t>
-      </w:r>
-      <w:r>
-        <w:t xml:space="preserve">, Zarqa Shaheen Ali</w:t>
-      </w:r>
+        <w:t xml:space="preserve">8</w:t>
+      </w:r>
+      <w:r>
+        <w:t xml:space="preserve">ICL Business School, New Zealand Skills and Education College</w:t>
+      </w:r>
+    </w:p>
+    <w:p>
+      <w:pPr>
+        <w:pStyle w:val="Author"/>
+      </w:pPr>
       <w:r>
         <w:rPr>
           <w:vertAlign w:val="superscript"/>
         </w:rPr>
-        <w:t xml:space="preserve">7</w:t>
-      </w:r>
-      <w:r>
-        <w:t xml:space="preserve">, Zahra Haidary</w:t>
-      </w:r>
+        <w:t xml:space="preserve">9</w:t>
+      </w:r>
+      <w:r>
+        <w:t xml:space="preserve">School of Psychological Medicine, Universit of Otago</w:t>
+      </w:r>
+    </w:p>
+    <w:p>
+      <w:pPr>
+        <w:pStyle w:val="Author"/>
+      </w:pPr>
       <w:r>
         <w:rPr>
           <w:vertAlign w:val="superscript"/>
         </w:rPr>
-        <w:t xml:space="preserve">1</w:t>
-      </w:r>
-      <w:r>
-        <w:t xml:space="preserve">, Nasratullah Hamid</w:t>
-      </w:r>
+        <w:t xml:space="preserve">10</w:t>
+      </w:r>
+      <w:r>
+        <w:t xml:space="preserve">TBA, Ministry of Education</w:t>
+      </w:r>
+    </w:p>
+    <w:p>
+      <w:pPr>
+        <w:pStyle w:val="Author"/>
+      </w:pPr>
       <w:r>
         <w:rPr>
           <w:vertAlign w:val="superscript"/>
         </w:rPr>
-        <w:t xml:space="preserve">8</w:t>
-      </w:r>
-      <w:r>
-        <w:t xml:space="preserve">, Zahra Emamzadeh</w:t>
-      </w:r>
+        <w:t xml:space="preserve">11</w:t>
+      </w:r>
+      <w:r>
+        <w:t xml:space="preserve">School of Management, Victoria University of Wellington</w:t>
+      </w:r>
+    </w:p>
+    <w:p>
+      <w:pPr>
+        <w:pStyle w:val="Author"/>
+      </w:pPr>
       <w:r>
         <w:rPr>
           <w:vertAlign w:val="superscript"/>
         </w:rPr>
-        <w:t xml:space="preserve">9</w:t>
-      </w:r>
-      <w:r>
-        <w:t xml:space="preserve">, Rizwan Sulehry</w:t>
-      </w:r>
+        <w:t xml:space="preserve">12</w:t>
+      </w:r>
+      <w:r>
+        <w:t xml:space="preserve">Just Community</w:t>
+      </w:r>
+    </w:p>
+    <w:p>
+      <w:pPr>
+        <w:pStyle w:val="Author"/>
+      </w:pPr>
       <w:r>
         <w:rPr>
           <w:vertAlign w:val="superscript"/>
         </w:rPr>
-        <w:t xml:space="preserve">10</w:t>
-      </w:r>
-      <w:r>
-        <w:t xml:space="preserve">, Somia Tasneem</w:t>
-      </w:r>
+        <w:t xml:space="preserve">13</w:t>
+      </w:r>
+      <w:r>
+        <w:t xml:space="preserve">School of Psychology, University of Auckland</w:t>
+      </w:r>
+    </w:p>
+    <w:p>
+      <w:pPr>
+        <w:pStyle w:val="Author"/>
+      </w:pPr>
       <w:r>
         <w:rPr>
           <w:vertAlign w:val="superscript"/>
         </w:rPr>
-        <w:t xml:space="preserve">1</w:t>
-      </w:r>
-      <w:r>
-        <w:t xml:space="preserve">, Aarif Rasheed</w:t>
-      </w:r>
+        <w:t xml:space="preserve">14</w:t>
+      </w:r>
+      <w:r>
+        <w:t xml:space="preserve">School of Psychology, Victoria University of Wellington</w:t>
+      </w:r>
+    </w:p>
+    <w:p>
+      <w:pPr>
+        <w:pStyle w:val="Author"/>
+      </w:pPr>
       <w:r>
         <w:rPr>
           <w:vertAlign w:val="superscript"/>
         </w:rPr>
-        <w:t xml:space="preserve">11</w:t>
-      </w:r>
-      <w:r>
-        <w:t xml:space="preserve">, Kumar Yogeeswaran</w:t>
-      </w:r>
-      <w:r>
-        <w:rPr>
-          <w:vertAlign w:val="superscript"/>
-        </w:rPr>
-        <w:t xml:space="preserve">1</w:t>
-      </w:r>
-      <w:r>
-        <w:t xml:space="preserve">, Chris G. Sibley</w:t>
-      </w:r>
-      <w:r>
-        <w:rPr>
-          <w:vertAlign w:val="superscript"/>
-        </w:rPr>
-        <w:t xml:space="preserve">12</w:t>
-      </w:r>
-      <w:r>
-        <w:t xml:space="preserve">, and Joseph A. Bulbulia</w:t>
-      </w:r>
-      <w:r>
-        <w:rPr>
-          <w:vertAlign w:val="superscript"/>
-        </w:rPr>
-        <w:t xml:space="preserve">13,14</w:t>
-      </w:r>
-    </w:p>
-    <w:p>
-      <w:pPr>
-        <w:pStyle w:val="Author"/>
-      </w:pPr>
-      <w:r>
-        <w:rPr>
-          <w:vertAlign w:val="superscript"/>
-        </w:rPr>
-        <w:t xml:space="preserve">1</w:t>
-      </w:r>
-      <w:r>
-        <w:t xml:space="preserve">School of Psychology, Speech and Hearing, University of Canterbury</w:t>
-      </w:r>
-    </w:p>
-    <w:p>
-      <w:pPr>
-        <w:pStyle w:val="Author"/>
-      </w:pPr>
-      <w:r>
-        <w:rPr>
-          <w:vertAlign w:val="superscript"/>
-        </w:rPr>
-        <w:t xml:space="preserve">2</w:t>
-      </w:r>
-      <w:r>
-        <w:t xml:space="preserve">College of Education, University of Canterbury</w:t>
-      </w:r>
-    </w:p>
-    <w:p>
-      <w:pPr>
-        <w:pStyle w:val="Author"/>
-      </w:pPr>
-      <w:r>
-        <w:rPr>
-          <w:vertAlign w:val="superscript"/>
-        </w:rPr>
-        <w:t xml:space="preserve">3</w:t>
-      </w:r>
-      <w:r>
-        <w:t xml:space="preserve">School of Health Sciences, University of Canterbury</w:t>
-      </w:r>
-    </w:p>
-    <w:p>
-      <w:pPr>
-        <w:pStyle w:val="Author"/>
-      </w:pPr>
-      <w:r>
-        <w:rPr>
-          <w:vertAlign w:val="superscript"/>
-        </w:rPr>
-        <w:t xml:space="preserve">4</w:t>
-      </w:r>
-      <w:r>
-        <w:t xml:space="preserve">School of Management, Massey University</w:t>
-      </w:r>
-    </w:p>
-    <w:p>
-      <w:pPr>
-        <w:pStyle w:val="Author"/>
-      </w:pPr>
-      <w:r>
-        <w:rPr>
-          <w:vertAlign w:val="superscript"/>
-        </w:rPr>
-        <w:t xml:space="preserve">5</w:t>
-      </w:r>
-      <w:r>
-        <w:t xml:space="preserve">School of Social Science, University of Otago</w:t>
-      </w:r>
-    </w:p>
-    <w:p>
-      <w:pPr>
-        <w:pStyle w:val="Author"/>
-      </w:pPr>
-      <w:r>
-        <w:rPr>
-          <w:vertAlign w:val="superscript"/>
-        </w:rPr>
-        <w:t xml:space="preserve">6</w:t>
-      </w:r>
-      <w:r>
-        <w:t xml:space="preserve">School of ABC, Victoria University of Wellington</w:t>
-      </w:r>
-    </w:p>
-    <w:p>
-      <w:pPr>
-        <w:pStyle w:val="Author"/>
-      </w:pPr>
-      <w:r>
-        <w:rPr>
-          <w:vertAlign w:val="superscript"/>
-        </w:rPr>
-        <w:t xml:space="preserve">7</w:t>
-      </w:r>
-      <w:r>
-        <w:t xml:space="preserve">ICL Business School, New Zealand Skills and Education College</w:t>
-      </w:r>
-    </w:p>
-    <w:p>
-      <w:pPr>
-        <w:pStyle w:val="Author"/>
-      </w:pPr>
-      <w:r>
-        <w:rPr>
-          <w:vertAlign w:val="superscript"/>
-        </w:rPr>
-        <w:t xml:space="preserve">8</w:t>
-      </w:r>
-      <w:r>
-        <w:t xml:space="preserve">School of Psychological Medicine, Universit of Otago</w:t>
-      </w:r>
-    </w:p>
-    <w:p>
-      <w:pPr>
-        <w:pStyle w:val="Author"/>
-      </w:pPr>
-      <w:r>
-        <w:rPr>
-          <w:vertAlign w:val="superscript"/>
-        </w:rPr>
-        <w:t xml:space="preserve">9</w:t>
-      </w:r>
-      <w:r>
-        <w:t xml:space="preserve">TBA, Ministry of Education</w:t>
-      </w:r>
-    </w:p>
-    <w:p>
-      <w:pPr>
-        <w:pStyle w:val="Author"/>
-      </w:pPr>
-      <w:r>
-        <w:rPr>
-          <w:vertAlign w:val="superscript"/>
-        </w:rPr>
-        <w:t xml:space="preserve">10</w:t>
-      </w:r>
-      <w:r>
-        <w:t xml:space="preserve">School of Management, Victoria University of Wellington</w:t>
-      </w:r>
-    </w:p>
-    <w:p>
-      <w:pPr>
-        <w:pStyle w:val="Author"/>
-      </w:pPr>
-      <w:r>
-        <w:rPr>
-          <w:vertAlign w:val="superscript"/>
-        </w:rPr>
-        <w:t xml:space="preserve">11</w:t>
-      </w:r>
-      <w:r>
-        <w:t xml:space="preserve">Just Community</w:t>
-      </w:r>
-    </w:p>
-    <w:p>
-      <w:pPr>
-        <w:pStyle w:val="Author"/>
-      </w:pPr>
-      <w:r>
-        <w:rPr>
-          <w:vertAlign w:val="superscript"/>
-        </w:rPr>
-        <w:t xml:space="preserve">12</w:t>
-      </w:r>
-      <w:r>
-        <w:t xml:space="preserve">School of Psychology, University of Auckland</w:t>
-      </w:r>
-    </w:p>
-    <w:p>
-      <w:pPr>
-        <w:pStyle w:val="Author"/>
-      </w:pPr>
-      <w:r>
-        <w:rPr>
-          <w:vertAlign w:val="superscript"/>
-        </w:rPr>
-        <w:t xml:space="preserve">13</w:t>
-      </w:r>
-      <w:r>
-        <w:t xml:space="preserve">School of Psychology, Victoria University of Wellington</w:t>
-      </w:r>
-    </w:p>
-    <w:p>
-      <w:pPr>
-        <w:pStyle w:val="Author"/>
-      </w:pPr>
-      <w:r>
-        <w:rPr>
-          <w:vertAlign w:val="superscript"/>
-        </w:rPr>
-        <w:t xml:space="preserve">14</w:t>
+        <w:t xml:space="preserve">15</w:t>
       </w:r>
       <w:r>
         <w:t xml:space="preserve">Department of Linguistic and Cultural Evolution, Max Planck Institute for Evolutionary Anthropology</w:t>
@@ -433,7 +456,7 @@
       </w:r>
     </w:p>
     <w:bookmarkEnd w:id="20"/>
-    <w:bookmarkStart w:id="82" w:name="author-note"/>
+    <w:bookmarkStart w:id="85" w:name="author-note"/>
     <w:p>
       <w:pPr>
         <w:pStyle w:val="Heading1"/>
@@ -867,7 +890,7 @@
         <w:pStyle w:val="BodyText"/>
       </w:pPr>
       <w:r>
-        <w:t xml:space="preserve">Hussain Raissi</w:t>
+        <w:t xml:space="preserve">Ayca Arkilic</w:t>
       </w:r>
       <w:r>
         <w:t xml:space="preserve"> </w:t>
@@ -929,7 +952,7 @@
         <w:t xml:space="preserve"> </w:t>
       </w:r>
       <w:r>
-        <w:t xml:space="preserve">http://orcid.org/0000-0000-0000-0001</w:t>
+        <w:t xml:space="preserve">http://orcid.org/0000-0002-1775-3311</w:t>
       </w:r>
     </w:p>
     <w:p>
@@ -937,7 +960,7 @@
         <w:pStyle w:val="BodyText"/>
       </w:pPr>
       <w:r>
-        <w:t xml:space="preserve">Hala Burhoum</w:t>
+        <w:t xml:space="preserve">Hussain Raissi</w:t>
       </w:r>
       <w:r>
         <w:t xml:space="preserve"> </w:t>
@@ -1007,7 +1030,7 @@
         <w:pStyle w:val="BodyText"/>
       </w:pPr>
       <w:r>
-        <w:t xml:space="preserve">Tuba Azeem</w:t>
+        <w:t xml:space="preserve">Hala Burhoum</w:t>
       </w:r>
       <w:r>
         <w:t xml:space="preserve"> </w:t>
@@ -1077,7 +1100,7 @@
         <w:pStyle w:val="BodyText"/>
       </w:pPr>
       <w:r>
-        <w:t xml:space="preserve">Iman Husain</w:t>
+        <w:t xml:space="preserve">Tuba Azeem</w:t>
       </w:r>
       <w:r>
         <w:t xml:space="preserve"> </w:t>
@@ -1139,7 +1162,7 @@
         <w:t xml:space="preserve"> </w:t>
       </w:r>
       <w:r>
-        <w:t xml:space="preserve">http://orcid.org/0000-0003-4032-4387</w:t>
+        <w:t xml:space="preserve">http://orcid.org/0000-0000-0000-0001</w:t>
       </w:r>
     </w:p>
     <w:p>
@@ -1147,7 +1170,7 @@
         <w:pStyle w:val="BodyText"/>
       </w:pPr>
       <w:r>
-        <w:t xml:space="preserve">Zarqa Shaheen Ali</w:t>
+        <w:t xml:space="preserve">Iman Husain</w:t>
       </w:r>
       <w:r>
         <w:t xml:space="preserve"> </w:t>
@@ -1209,7 +1232,7 @@
         <w:t xml:space="preserve"> </w:t>
       </w:r>
       <w:r>
-        <w:t xml:space="preserve">http://orcid.org/0000-0002-7145-5788</w:t>
+        <w:t xml:space="preserve">http://orcid.org/0000-0003-4032-4387</w:t>
       </w:r>
     </w:p>
     <w:p>
@@ -1217,7 +1240,7 @@
         <w:pStyle w:val="BodyText"/>
       </w:pPr>
       <w:r>
-        <w:t xml:space="preserve">Zahra Haidary</w:t>
+        <w:t xml:space="preserve">Zarqa Shaheen Ali</w:t>
       </w:r>
       <w:r>
         <w:t xml:space="preserve"> </w:t>
@@ -1279,7 +1302,7 @@
         <w:t xml:space="preserve"> </w:t>
       </w:r>
       <w:r>
-        <w:t xml:space="preserve">http://orcid.org/0009-0000-5259-622X</w:t>
+        <w:t xml:space="preserve">http://orcid.org/0000-0002-7145-5788</w:t>
       </w:r>
     </w:p>
     <w:p>
@@ -1287,7 +1310,7 @@
         <w:pStyle w:val="BodyText"/>
       </w:pPr>
       <w:r>
-        <w:t xml:space="preserve">Nasratullah Hamid</w:t>
+        <w:t xml:space="preserve">Zahra Haidary</w:t>
       </w:r>
       <w:r>
         <w:t xml:space="preserve"> </w:t>
@@ -1349,7 +1372,7 @@
         <w:t xml:space="preserve"> </w:t>
       </w:r>
       <w:r>
-        <w:t xml:space="preserve">http://orcid.org/0009-0002-0120-7428</w:t>
+        <w:t xml:space="preserve">http://orcid.org/0009-0000-5259-622X</w:t>
       </w:r>
     </w:p>
     <w:p>
@@ -1357,7 +1380,7 @@
         <w:pStyle w:val="BodyText"/>
       </w:pPr>
       <w:r>
-        <w:t xml:space="preserve">Zahra Emamzadeh</w:t>
+        <w:t xml:space="preserve">Nasratullah Hamid</w:t>
       </w:r>
       <w:r>
         <w:t xml:space="preserve"> </w:t>
@@ -1419,7 +1442,7 @@
         <w:t xml:space="preserve"> </w:t>
       </w:r>
       <w:r>
-        <w:t xml:space="preserve">http://orcid.org/0009-0000-0000-0001</w:t>
+        <w:t xml:space="preserve">http://orcid.org/0009-0002-0120-7428</w:t>
       </w:r>
     </w:p>
     <w:p>
@@ -1427,7 +1450,7 @@
         <w:pStyle w:val="BodyText"/>
       </w:pPr>
       <w:r>
-        <w:t xml:space="preserve">Rizwan Sulehry</w:t>
+        <w:t xml:space="preserve">Zahra Emamzadeh</w:t>
       </w:r>
       <w:r>
         <w:t xml:space="preserve"> </w:t>
@@ -1489,7 +1512,7 @@
         <w:t xml:space="preserve"> </w:t>
       </w:r>
       <w:r>
-        <w:t xml:space="preserve">http://orcid.org/0000-0002-1209-0635</w:t>
+        <w:t xml:space="preserve">http://orcid.org/0009-0000-0000-0001</w:t>
       </w:r>
     </w:p>
     <w:p>
@@ -1497,7 +1520,7 @@
         <w:pStyle w:val="BodyText"/>
       </w:pPr>
       <w:r>
-        <w:t xml:space="preserve">Somia Tasneem</w:t>
+        <w:t xml:space="preserve">Rizwan Sulehry</w:t>
       </w:r>
       <w:r>
         <w:t xml:space="preserve"> </w:t>
@@ -1559,7 +1582,7 @@
         <w:t xml:space="preserve"> </w:t>
       </w:r>
       <w:r>
-        <w:t xml:space="preserve">http://orcid.org/0000-0001-5471-6934</w:t>
+        <w:t xml:space="preserve">http://orcid.org/0000-0002-1209-0635</w:t>
       </w:r>
     </w:p>
     <w:p>
@@ -1567,7 +1590,7 @@
         <w:pStyle w:val="BodyText"/>
       </w:pPr>
       <w:r>
-        <w:t xml:space="preserve">Aarif Rasheed</w:t>
+        <w:t xml:space="preserve">Somia Tasneem</w:t>
       </w:r>
       <w:r>
         <w:t xml:space="preserve"> </w:t>
@@ -1629,7 +1652,7 @@
         <w:t xml:space="preserve"> </w:t>
       </w:r>
       <w:r>
-        <w:t xml:space="preserve">http://orcid.org/0000-0000-0000-0001</w:t>
+        <w:t xml:space="preserve">http://orcid.org/0000-0001-5471-6934</w:t>
       </w:r>
     </w:p>
     <w:p>
@@ -1637,7 +1660,7 @@
         <w:pStyle w:val="BodyText"/>
       </w:pPr>
       <w:r>
-        <w:t xml:space="preserve">Kumar Yogeeswaran</w:t>
+        <w:t xml:space="preserve">Aarif Rasheed</w:t>
       </w:r>
       <w:r>
         <w:t xml:space="preserve"> </w:t>
@@ -1699,7 +1722,7 @@
         <w:t xml:space="preserve"> </w:t>
       </w:r>
       <w:r>
-        <w:t xml:space="preserve">http://orcid.org/0000-0002-1978-5077</w:t>
+        <w:t xml:space="preserve">http://orcid.org/0000-0000-0000-0001</w:t>
       </w:r>
     </w:p>
     <w:p>
@@ -1707,7 +1730,7 @@
         <w:pStyle w:val="BodyText"/>
       </w:pPr>
       <w:r>
-        <w:t xml:space="preserve">Chris G. Sibley</w:t>
+        <w:t xml:space="preserve">Kumar Yogeeswaran</w:t>
       </w:r>
       <w:r>
         <w:t xml:space="preserve"> </w:t>
@@ -1769,7 +1792,7 @@
         <w:t xml:space="preserve"> </w:t>
       </w:r>
       <w:r>
-        <w:t xml:space="preserve">http://orcid.org/0000-0002-4064-8800</w:t>
+        <w:t xml:space="preserve">http://orcid.org/0000-0002-1978-5077</w:t>
       </w:r>
     </w:p>
     <w:p>
@@ -1777,7 +1800,7 @@
         <w:pStyle w:val="BodyText"/>
       </w:pPr>
       <w:r>
-        <w:t xml:space="preserve">Joseph A. Bulbulia</w:t>
+        <w:t xml:space="preserve">Chris G. Sibley</w:t>
       </w:r>
       <w:r>
         <w:t xml:space="preserve"> </w:t>
@@ -1839,6 +1862,76 @@
         <w:t xml:space="preserve"> </w:t>
       </w:r>
       <w:r>
+        <w:t xml:space="preserve">http://orcid.org/0000-0002-4064-8800</w:t>
+      </w:r>
+    </w:p>
+    <w:p>
+      <w:pPr>
+        <w:pStyle w:val="BodyText"/>
+      </w:pPr>
+      <w:r>
+        <w:t xml:space="preserve">Joseph A. Bulbulia</w:t>
+      </w:r>
+      <w:r>
+        <w:t xml:space="preserve"> </w:t>
+      </w:r>
+      <w:bookmarkStart w:id="84" w:name="orchid"/>
+      <w:r>
+        <w:drawing>
+          <wp:inline>
+            <wp:extent cx="152279" cy="152279"/>
+            <wp:effectExtent b="0" l="0" r="0" t="0"/>
+            <wp:docPr descr="Orcid ID Logo: A green circle with white letters ID" title="" id="82" name="Picture"/>
+            <a:graphic>
+              <a:graphicData uri="http://schemas.openxmlformats.org/drawingml/2006/picture">
+                <pic:pic>
+                  <pic:nvPicPr>
+                    <pic:cNvPr descr="_extensions/wjschne/apaquarto/ORCID-iD_icon-vector.svg" id="83" name="Picture"/>
+                    <pic:cNvPicPr>
+                      <a:picLocks noChangeArrowheads="1" noChangeAspect="1"/>
+                    </pic:cNvPicPr>
+                  </pic:nvPicPr>
+                  <pic:blipFill>
+                    <a:blip>
+                      <a:extLst>
+                        <a:ext uri="{28A0092B-C50C-407E-A947-70E740481C1C}">
+                          <a14:useLocalDpi xmlns:a14="http://schemas.microsoft.com/office/drawing/2010/main" val="0"/>
+                        </a:ext>
+                        <a:ext uri="{96DAC541-7B7A-43D3-8B79-37D633B846F1}">
+                          <asvg:svgBlip xmlns:asvg="http://schemas.microsoft.com/office/drawing/2016/SVG/main" r:embed="rId21"/>
+                        </a:ext>
+                      </a:extLst>
+                    </a:blip>
+                    <a:stretch>
+                      <a:fillRect/>
+                    </a:stretch>
+                  </pic:blipFill>
+                  <pic:spPr bwMode="auto">
+                    <a:xfrm>
+                      <a:off x="0" y="0"/>
+                      <a:ext cx="152279" cy="152279"/>
+                    </a:xfrm>
+                    <a:prstGeom prst="rect">
+                      <a:avLst/>
+                    </a:prstGeom>
+                    <a:noFill/>
+                    <a:ln w="9525">
+                      <a:noFill/>
+                      <a:headEnd/>
+                      <a:tailEnd/>
+                    </a:ln>
+                  </pic:spPr>
+                </pic:pic>
+              </a:graphicData>
+            </a:graphic>
+          </wp:inline>
+        </w:drawing>
+      </w:r>
+      <w:bookmarkEnd w:id="84"/>
+      <w:r>
+        <w:t xml:space="preserve"> </w:t>
+      </w:r>
+      <w:r>
         <w:t xml:space="preserve">http://orcid.org/0000-0002-5861-2056</w:t>
       </w:r>
     </w:p>
@@ -1855,8 +1948,8 @@
         <w:br w:type="page"/>
       </w:r>
     </w:p>
-    <w:bookmarkEnd w:id="82"/>
-    <w:bookmarkStart w:id="83" w:name="abstract"/>
+    <w:bookmarkEnd w:id="85"/>
+    <w:bookmarkStart w:id="86" w:name="abstract"/>
     <w:p>
       <w:pPr>
         <w:pStyle w:val="Heading1"/>
@@ -1870,7 +1963,7 @@
         <w:pStyle w:val="AbstractFirstParagraph"/>
       </w:pPr>
       <w:r>
-        <w:t xml:space="preserve">The New Zealand Attitudes and Values Study is a longitudinal study of social values and attitudes of New Zealanders that has started in 2009 and collected data from thousands of subjects so far. Within the realm of this study, negative attitudes towards minority groups, such as discrimination and prejudice have been examined. Given that the Muslim community has recently been subjected to a terrorist attack in Christchurch, we decided to use data from the New Zealand Attitudes and Values Study to look into Islamophobia from the Muslims’ perspective, as well as the remarkable resilience of Muslims despite many challenges. In addition, we deemed necessary to investigate the overall wellbeing and flourishing of Muslims, and whether values, identity, religiosity, and meaning-making affect how Muslims perceive themselves. However, we were limited by the sample size of Muslims within the New Zealand Attitudes and Values Study to make such inferences. Therefore, the current project was designed to boost the sample of Muslims within the New Zealand Attitudes and Values Study over a three year quantitative longitudinal study. This protocol describes our pilot community consultation, the decisions made and modified based on consultation, community engagment, data collection, team, measures, timeline, and proposed analyses, mostly focusing on the first year of the booster. We also address the overall nuances in terms of perceived enablers and challengers of data collection from a culturally distinct minority religious community. We think that this protocol will be useful to researchers who want to work with Muslims and similar communities in New Zealand and globally.</w:t>
+        <w:t xml:space="preserve">The New Zealand Attitudes and Values Study is a longitudinal study of social values and attitudes of New Zealanders that has started in 2009 and collected data from thousands of subjects so far. Within the realm of this study, negative attitudes towards minority groups, such as discrimination and prejudice have been examined. Given that the Muslim community has recently been subjected to a terrorist attack in Christchurch, we decided to use data from the New Zealand Attitudes and Values Study to look into Islamophobia from the Muslims’ perspective, as well as the remarkable resilience of Muslims despite many challenges. In addition, we deemed necessary to investigate the overall wellbeing and flourishing of Muslims, and whether values, identity, religiosity, and meaning-making affect Muslims’ self-perception and health outcomes. However, we were limited by the sample size of Muslims within the New Zealand Attitudes and Values Study to make such inferences. Therefore, the current project was designed to boost the sample of Muslims within the New Zealand Attitudes and Values Study over a three-year quantitative longitudinal study. This protocol describes our pilot community consultation, the decisions made and modified based on consultation, community engagement, data collection, team, measures, timeline, and proposed analyses, mostly focusing on the first year of the booster. We also address the overall nuances in terms of perceived enablers and challengers of data collection from a culturally distinct minority religious community. We think that this protocol will be useful to researchers who want to work with Muslims and similar communities in New Zealand and globally.</w:t>
       </w:r>
     </w:p>
     <w:p>
@@ -1893,8 +1986,8 @@
         <w:br w:type="page"/>
       </w:r>
     </w:p>
-    <w:bookmarkEnd w:id="83"/>
-    <w:bookmarkStart w:id="84" w:name="firstheader"/>
+    <w:bookmarkEnd w:id="86"/>
+    <w:bookmarkStart w:id="87" w:name="firstheader"/>
     <w:p>
       <w:pPr>
         <w:pStyle w:val="Heading1"/>
@@ -1903,8 +1996,8 @@
         <w:t xml:space="preserve">A national longitudinal study of Muslim diversity and flourishing in Aotearoa New Zealand: A quantitative study protocol</w:t>
       </w:r>
     </w:p>
-    <w:bookmarkEnd w:id="84"/>
-    <w:bookmarkStart w:id="86" w:name="sec-intro"/>
+    <w:bookmarkEnd w:id="87"/>
+    <w:bookmarkStart w:id="89" w:name="sec-intro"/>
     <w:p>
       <w:pPr>
         <w:pStyle w:val="Heading1"/>
@@ -2536,7 +2629,7 @@
         <w:t xml:space="preserve">, we had to consult with the community, make and/or amend decisions based on the feedback received, and learn from other stakeholders that had worked with community. Therefore, it is important that such processes and decisions are recorded in the form of a study protocol so that the future researchers in New Zealand and across the globe can benefit and save valuable research time and resources.</w:t>
       </w:r>
     </w:p>
-    <w:bookmarkStart w:id="85" w:name="perception-of-muslims-based-on-nzavs"/>
+    <w:bookmarkStart w:id="88" w:name="perception-of-muslims-based-on-nzavs"/>
     <w:p>
       <w:pPr>
         <w:pStyle w:val="Heading2"/>
@@ -2780,7 +2873,31 @@
         <w:pStyle w:val="BodyText"/>
       </w:pPr>
       <w:r>
+        <w:rPr>
+          <w:bCs/>
+          <w:b/>
+        </w:rPr>
+        <w:t xml:space="preserve">Muslim political representation in the media (Ayca Arkilic).</w:t>
+      </w:r>
+    </w:p>
+    <w:p>
+      <w:pPr>
+        <w:pStyle w:val="BodyText"/>
+      </w:pPr>
+      <w:r>
         <w:t xml:space="preserve">psychological effects.</w:t>
+      </w:r>
+    </w:p>
+    <w:p>
+      <w:pPr>
+        <w:pStyle w:val="BodyText"/>
+      </w:pPr>
+      <w:r>
+        <w:rPr>
+          <w:bCs/>
+          <w:b/>
+        </w:rPr>
+        <w:t xml:space="preserve">Perceived discrimination and belonging: Raissi</w:t>
       </w:r>
     </w:p>
     <w:p>
@@ -2897,9 +3014,9 @@
         <w:t xml:space="preserve">Other ongoing projects: Qual (Farah); and Islamophobia scale to verify our previous findings (Jamila).</w:t>
       </w:r>
     </w:p>
-    <w:bookmarkEnd w:id="85"/>
-    <w:bookmarkEnd w:id="86"/>
-    <w:bookmarkStart w:id="87" w:name="background"/>
+    <w:bookmarkEnd w:id="88"/>
+    <w:bookmarkEnd w:id="89"/>
+    <w:bookmarkStart w:id="90" w:name="background"/>
     <w:p>
       <w:pPr>
         <w:pStyle w:val="Heading1"/>
@@ -2944,8 +3061,8 @@
         <w:t xml:space="preserve">Outline the gaps in current knowledge regarding the long-term psychological effects of such events on the Muslim community.</w:t>
       </w:r>
     </w:p>
-    <w:bookmarkEnd w:id="87"/>
-    <w:bookmarkStart w:id="89" w:name="research-aims"/>
+    <w:bookmarkEnd w:id="90"/>
+    <w:bookmarkStart w:id="92" w:name="research-aims"/>
     <w:p>
       <w:pPr>
         <w:pStyle w:val="Heading1"/>
@@ -2978,7 +3095,7 @@
         <w:t xml:space="preserve">Emphasize the importance of assessing psychological outcomes over time to understand the trajectory of mental health in the affected population.</w:t>
       </w:r>
     </w:p>
-    <w:bookmarkStart w:id="88" w:name="hypotheses"/>
+    <w:bookmarkStart w:id="91" w:name="hypotheses"/>
     <w:p>
       <w:pPr>
         <w:pStyle w:val="Heading2"/>
@@ -3057,9 +3174,9 @@
         <w:t xml:space="preserve">Having sensed interest in these data from researchers in New Zealand and overseas, it maybe possible to immediately test other hypotheses within the realm of MDS, that would be published as independent research articles.</w:t>
       </w:r>
     </w:p>
-    <w:bookmarkEnd w:id="88"/>
-    <w:bookmarkEnd w:id="89"/>
-    <w:bookmarkStart w:id="93" w:name="method"/>
+    <w:bookmarkEnd w:id="91"/>
+    <w:bookmarkEnd w:id="92"/>
+    <w:bookmarkStart w:id="96" w:name="method"/>
     <w:p>
       <w:pPr>
         <w:pStyle w:val="Heading1"/>
@@ -4280,18 +4397,18 @@
           <wp:inline>
             <wp:extent cx="2971800" cy="2971800"/>
             <wp:effectExtent b="0" l="0" r="0" t="0"/>
-            <wp:docPr descr="" title="" id="91" name="Picture"/>
+            <wp:docPr descr="" title="" id="94" name="Picture"/>
             <a:graphic>
               <a:graphicData uri="http://schemas.openxmlformats.org/drawingml/2006/picture">
                 <pic:pic>
                   <pic:nvPicPr>
-                    <pic:cNvPr descr="protocol_APA_files/figure-docx/unnamed-chunk-6-1.png" id="92" name="Picture"/>
+                    <pic:cNvPr descr="protocol_APA_files/figure-docx/unnamed-chunk-6-1.png" id="95" name="Picture"/>
                     <pic:cNvPicPr>
                       <a:picLocks noChangeArrowheads="1" noChangeAspect="1"/>
                     </pic:cNvPicPr>
                   </pic:nvPicPr>
                   <pic:blipFill>
-                    <a:blip r:embed="rId90"/>
+                    <a:blip r:embed="rId93"/>
                     <a:stretch>
                       <a:fillRect/>
                     </a:stretch>
@@ -4430,8 +4547,8 @@
         <w:t xml:space="preserve">The design, hypotheses, measures, and anticipated data analysis are preregistered on OSF (). The study was preregistered before any attempted analyses of data.</w:t>
       </w:r>
     </w:p>
-    <w:bookmarkEnd w:id="93"/>
-    <w:bookmarkStart w:id="94" w:name="expected-outcomes"/>
+    <w:bookmarkEnd w:id="96"/>
+    <w:bookmarkStart w:id="97" w:name="expected-outcomes"/>
     <w:p>
       <w:pPr>
         <w:pStyle w:val="Heading1"/>
@@ -4464,8 +4581,8 @@
         <w:t xml:space="preserve">Potential contributions of the study to the field of mental health research and implications for policy and practice.</w:t>
       </w:r>
     </w:p>
-    <w:bookmarkEnd w:id="94"/>
-    <w:bookmarkStart w:id="98" w:name="timeline"/>
+    <w:bookmarkEnd w:id="97"/>
+    <w:bookmarkStart w:id="101" w:name="timeline"/>
     <w:p>
       <w:pPr>
         <w:pStyle w:val="Heading1"/>
@@ -4590,18 +4707,18 @@
           <wp:inline>
             <wp:extent cx="5943600" cy="5943600"/>
             <wp:effectExtent b="0" l="0" r="0" t="0"/>
-            <wp:docPr descr="" title="" id="96" name="Picture"/>
+            <wp:docPr descr="" title="" id="99" name="Picture"/>
             <a:graphic>
               <a:graphicData uri="http://schemas.openxmlformats.org/drawingml/2006/picture">
                 <pic:pic>
                   <pic:nvPicPr>
-                    <pic:cNvPr descr="protocol_APA_files/figure-docx/unnamed-chunk-9-1.png" id="97" name="Picture"/>
+                    <pic:cNvPr descr="protocol_APA_files/figure-docx/unnamed-chunk-9-1.png" id="100" name="Picture"/>
                     <pic:cNvPicPr>
                       <a:picLocks noChangeArrowheads="1" noChangeAspect="1"/>
                     </pic:cNvPicPr>
                   </pic:nvPicPr>
                   <pic:blipFill>
-                    <a:blip r:embed="rId95"/>
+                    <a:blip r:embed="rId98"/>
                     <a:stretch>
                       <a:fillRect/>
                     </a:stretch>
@@ -4628,8 +4745,8 @@
         </w:drawing>
       </w:r>
     </w:p>
-    <w:bookmarkEnd w:id="98"/>
-    <w:bookmarkStart w:id="99" w:name="strengths-and-limitations"/>
+    <w:bookmarkEnd w:id="101"/>
+    <w:bookmarkStart w:id="102" w:name="strengths-and-limitations"/>
     <w:p>
       <w:pPr>
         <w:pStyle w:val="Heading1"/>
@@ -4650,8 +4767,8 @@
         <w:t xml:space="preserve">Zahra E, Rizwan, Somia</w:t>
       </w:r>
     </w:p>
-    <w:bookmarkEnd w:id="99"/>
-    <w:bookmarkStart w:id="100" w:name="conclusion"/>
+    <w:bookmarkEnd w:id="102"/>
+    <w:bookmarkStart w:id="103" w:name="conclusion"/>
     <w:p>
       <w:pPr>
         <w:pStyle w:val="Heading1"/>
@@ -4680,8 +4797,8 @@
         <w:t xml:space="preserve">Zahra E, Rizwan, Somia</w:t>
       </w:r>
     </w:p>
-    <w:bookmarkEnd w:id="100"/>
-    <w:bookmarkStart w:id="101" w:name="ethics"/>
+    <w:bookmarkEnd w:id="103"/>
+    <w:bookmarkStart w:id="104" w:name="ethics"/>
     <w:p>
       <w:pPr>
         <w:pStyle w:val="Heading1"/>
@@ -4690,8 +4807,8 @@
         <w:t xml:space="preserve">Ethics</w:t>
       </w:r>
     </w:p>
-    <w:bookmarkEnd w:id="101"/>
-    <w:bookmarkStart w:id="102" w:name="funding"/>
+    <w:bookmarkEnd w:id="104"/>
+    <w:bookmarkStart w:id="105" w:name="funding"/>
     <w:p>
       <w:pPr>
         <w:pStyle w:val="Heading1"/>
@@ -4708,8 +4825,8 @@
         <w:t xml:space="preserve">A National Longitudinal Study of Muslim Diversity and Flourishing (famously knownas Muslim Diversity Study) is supported by a grant from the Templeton Religion Trust(TRT-2022-30579). The funders had no role in preparing the manuscript or the decisionto publish it.</w:t>
       </w:r>
     </w:p>
-    <w:bookmarkEnd w:id="102"/>
-    <w:bookmarkStart w:id="104" w:name="data-availability"/>
+    <w:bookmarkEnd w:id="105"/>
+    <w:bookmarkStart w:id="107" w:name="data-availability"/>
     <w:p>
       <w:pPr>
         <w:pStyle w:val="Heading1"/>
@@ -4728,7 +4845,7 @@
       <w:r>
         <w:t xml:space="preserve"> </w:t>
       </w:r>
-      <w:hyperlink r:id="rId103">
+      <w:hyperlink r:id="rId106">
         <w:r>
           <w:rPr>
             <w:rStyle w:val="Hyperlink"/>
@@ -4740,8 +4857,8 @@
         <w:t xml:space="preserve">.</w:t>
       </w:r>
     </w:p>
-    <w:bookmarkEnd w:id="104"/>
-    <w:bookmarkStart w:id="105" w:name="coi"/>
+    <w:bookmarkEnd w:id="107"/>
+    <w:bookmarkStart w:id="108" w:name="coi"/>
     <w:p>
       <w:pPr>
         <w:pStyle w:val="Heading1"/>
@@ -4763,8 +4880,8 @@
         <w:br w:type="page"/>
       </w:r>
     </w:p>
-    <w:bookmarkEnd w:id="105"/>
-    <w:bookmarkStart w:id="133" w:name="references"/>
+    <w:bookmarkEnd w:id="108"/>
+    <w:bookmarkStart w:id="136" w:name="references"/>
     <w:p>
       <w:pPr>
         <w:pStyle w:val="Heading1"/>
@@ -4773,8 +4890,8 @@
         <w:t xml:space="preserve">References</w:t>
       </w:r>
     </w:p>
-    <w:bookmarkStart w:id="132" w:name="refs"/>
-    <w:bookmarkStart w:id="107" w:name="ref-anwar2020"/>
+    <w:bookmarkStart w:id="135" w:name="refs"/>
+    <w:bookmarkStart w:id="110" w:name="ref-anwar2020"/>
     <w:p>
       <w:pPr>
         <w:pStyle w:val="Bibliography"/>
@@ -4811,7 +4928,7 @@
       <w:r>
         <w:t xml:space="preserve"> </w:t>
       </w:r>
-      <w:hyperlink r:id="rId106">
+      <w:hyperlink r:id="rId109">
         <w:r>
           <w:rPr>
             <w:rStyle w:val="Hyperlink"/>
@@ -4820,8 +4937,8 @@
         </w:r>
       </w:hyperlink>
     </w:p>
-    <w:bookmarkEnd w:id="107"/>
-    <w:bookmarkStart w:id="108" w:name="ref-atkinson2014"/>
+    <w:bookmarkEnd w:id="110"/>
+    <w:bookmarkStart w:id="111" w:name="ref-atkinson2014"/>
     <w:p>
       <w:pPr>
         <w:pStyle w:val="Bibliography"/>
@@ -4843,8 +4960,8 @@
         <w:t xml:space="preserve">.</w:t>
       </w:r>
     </w:p>
-    <w:bookmarkEnd w:id="108"/>
-    <w:bookmarkStart w:id="110" w:name="ref-bulbulia2023"/>
+    <w:bookmarkEnd w:id="111"/>
+    <w:bookmarkStart w:id="113" w:name="ref-bulbulia2023"/>
     <w:p>
       <w:pPr>
         <w:pStyle w:val="Bibliography"/>
@@ -4881,7 +4998,7 @@
       <w:r>
         <w:t xml:space="preserve"> </w:t>
       </w:r>
-      <w:hyperlink r:id="rId109">
+      <w:hyperlink r:id="rId112">
         <w:r>
           <w:rPr>
             <w:rStyle w:val="Hyperlink"/>
@@ -4890,8 +5007,8 @@
         </w:r>
       </w:hyperlink>
     </w:p>
-    <w:bookmarkEnd w:id="110"/>
-    <w:bookmarkStart w:id="112" w:name="ref-byrne2022"/>
+    <w:bookmarkEnd w:id="113"/>
+    <w:bookmarkStart w:id="115" w:name="ref-byrne2022"/>
     <w:p>
       <w:pPr>
         <w:pStyle w:val="Bibliography"/>
@@ -4928,7 +5045,7 @@
       <w:r>
         <w:t xml:space="preserve"> </w:t>
       </w:r>
-      <w:hyperlink r:id="rId111">
+      <w:hyperlink r:id="rId114">
         <w:r>
           <w:rPr>
             <w:rStyle w:val="Hyperlink"/>
@@ -4937,8 +5054,8 @@
         </w:r>
       </w:hyperlink>
     </w:p>
-    <w:bookmarkEnd w:id="112"/>
-    <w:bookmarkStart w:id="113" w:name="ref-hawi2019"/>
+    <w:bookmarkEnd w:id="115"/>
+    <w:bookmarkStart w:id="116" w:name="ref-hawi2019"/>
     <w:p>
       <w:pPr>
         <w:pStyle w:val="Bibliography"/>
@@ -4973,8 +5090,8 @@
         <w:t xml:space="preserve">(1), 8089.</w:t>
       </w:r>
     </w:p>
-    <w:bookmarkEnd w:id="113"/>
-    <w:bookmarkStart w:id="115" w:name="ref-islamoph2022"/>
+    <w:bookmarkEnd w:id="116"/>
+    <w:bookmarkStart w:id="118" w:name="ref-islamoph2022"/>
     <w:p>
       <w:pPr>
         <w:pStyle w:val="Bibliography"/>
@@ -5034,7 +5151,7 @@
       <w:r>
         <w:t xml:space="preserve"> </w:t>
       </w:r>
-      <w:hyperlink r:id="rId114">
+      <w:hyperlink r:id="rId117">
         <w:r>
           <w:rPr>
             <w:rStyle w:val="Hyperlink"/>
@@ -5043,8 +5160,8 @@
         </w:r>
       </w:hyperlink>
     </w:p>
-    <w:bookmarkEnd w:id="115"/>
-    <w:bookmarkStart w:id="117" w:name="ref-jacinda2019b"/>
+    <w:bookmarkEnd w:id="118"/>
+    <w:bookmarkStart w:id="120" w:name="ref-jacinda2019b"/>
     <w:p>
       <w:pPr>
         <w:pStyle w:val="Bibliography"/>
@@ -5146,7 +5263,7 @@
       <w:r>
         <w:t xml:space="preserve"> </w:t>
       </w:r>
-      <w:hyperlink r:id="rId116">
+      <w:hyperlink r:id="rId119">
         <w:r>
           <w:rPr>
             <w:rStyle w:val="Hyperlink"/>
@@ -5155,8 +5272,8 @@
         </w:r>
       </w:hyperlink>
     </w:p>
-    <w:bookmarkEnd w:id="117"/>
-    <w:bookmarkStart w:id="119" w:name="ref-kessler2010"/>
+    <w:bookmarkEnd w:id="120"/>
+    <w:bookmarkStart w:id="122" w:name="ref-kessler2010"/>
     <w:p>
       <w:pPr>
         <w:pStyle w:val="Bibliography"/>
@@ -5193,7 +5310,7 @@
       <w:r>
         <w:t xml:space="preserve"> </w:t>
       </w:r>
-      <w:hyperlink r:id="rId118">
+      <w:hyperlink r:id="rId121">
         <w:r>
           <w:rPr>
             <w:rStyle w:val="Hyperlink"/>
@@ -5202,8 +5319,8 @@
         </w:r>
       </w:hyperlink>
     </w:p>
-    <w:bookmarkEnd w:id="119"/>
-    <w:bookmarkStart w:id="120" w:name="ref-newzeal2024"/>
+    <w:bookmarkEnd w:id="122"/>
+    <w:bookmarkStart w:id="123" w:name="ref-newzeal2024"/>
     <w:p>
       <w:pPr>
         <w:pStyle w:val="Bibliography"/>
@@ -5221,7 +5338,7 @@
       <w:r>
         <w:t xml:space="preserve"> </w:t>
       </w:r>
-      <w:hyperlink r:id="rId103">
+      <w:hyperlink r:id="rId106">
         <w:r>
           <w:rPr>
             <w:rStyle w:val="Hyperlink"/>
@@ -5230,8 +5347,8 @@
         </w:r>
       </w:hyperlink>
     </w:p>
-    <w:bookmarkEnd w:id="120"/>
-    <w:bookmarkStart w:id="122" w:name="ref-rahman2019"/>
+    <w:bookmarkEnd w:id="123"/>
+    <w:bookmarkStart w:id="125" w:name="ref-rahman2019"/>
     <w:p>
       <w:pPr>
         <w:pStyle w:val="Bibliography"/>
@@ -5297,7 +5414,7 @@
       <w:r>
         <w:t xml:space="preserve"> </w:t>
       </w:r>
-      <w:hyperlink r:id="rId121">
+      <w:hyperlink r:id="rId124">
         <w:r>
           <w:rPr>
             <w:rStyle w:val="Hyperlink"/>
@@ -5306,8 +5423,8 @@
         </w:r>
       </w:hyperlink>
     </w:p>
-    <w:bookmarkEnd w:id="122"/>
-    <w:bookmarkStart w:id="124" w:name="ref-royalco2020"/>
+    <w:bookmarkEnd w:id="125"/>
+    <w:bookmarkStart w:id="127" w:name="ref-royalco2020"/>
     <w:p>
       <w:pPr>
         <w:pStyle w:val="Bibliography"/>
@@ -5430,7 +5547,7 @@
       <w:r>
         <w:t xml:space="preserve"> </w:t>
       </w:r>
-      <w:hyperlink r:id="rId123">
+      <w:hyperlink r:id="rId126">
         <w:r>
           <w:rPr>
             <w:rStyle w:val="Hyperlink"/>
@@ -5439,8 +5556,8 @@
         </w:r>
       </w:hyperlink>
     </w:p>
-    <w:bookmarkEnd w:id="124"/>
-    <w:bookmarkStart w:id="125" w:name="ref-shanaah2021"/>
+    <w:bookmarkEnd w:id="127"/>
+    <w:bookmarkStart w:id="128" w:name="ref-shanaah2021"/>
     <w:p>
       <w:pPr>
         <w:pStyle w:val="Bibliography"/>
@@ -5477,8 +5594,8 @@
         <w:t xml:space="preserve">, 119.</w:t>
       </w:r>
     </w:p>
-    <w:bookmarkEnd w:id="125"/>
-    <w:bookmarkStart w:id="126" w:name="ref-sibley2020"/>
+    <w:bookmarkEnd w:id="128"/>
+    <w:bookmarkStart w:id="129" w:name="ref-sibley2020"/>
     <w:p>
       <w:pPr>
         <w:pStyle w:val="Bibliography"/>
@@ -5585,8 +5702,8 @@
         <w:t xml:space="preserve">(1).</w:t>
       </w:r>
     </w:p>
-    <w:bookmarkEnd w:id="126"/>
-    <w:bookmarkStart w:id="127" w:name="ref-sibley2011"/>
+    <w:bookmarkEnd w:id="129"/>
+    <w:bookmarkStart w:id="130" w:name="ref-sibley2011"/>
     <w:p>
       <w:pPr>
         <w:pStyle w:val="Bibliography"/>
@@ -5621,8 +5738,8 @@
         <w:t xml:space="preserve">(3), 142–159.</w:t>
       </w:r>
     </w:p>
-    <w:bookmarkEnd w:id="127"/>
-    <w:bookmarkStart w:id="128" w:name="ref-thenew2016"/>
+    <w:bookmarkEnd w:id="130"/>
+    <w:bookmarkStart w:id="131" w:name="ref-thenew2016"/>
     <w:p>
       <w:pPr>
         <w:pStyle w:val="Bibliography"/>
@@ -5638,8 +5755,8 @@
         <w:t xml:space="preserve">. (2016).</w:t>
       </w:r>
     </w:p>
-    <w:bookmarkEnd w:id="128"/>
-    <w:bookmarkStart w:id="130" w:name="ref-worldle2019"/>
+    <w:bookmarkEnd w:id="131"/>
+    <w:bookmarkStart w:id="133" w:name="ref-worldle2019"/>
     <w:p>
       <w:pPr>
         <w:pStyle w:val="Bibliography"/>
@@ -5657,7 +5774,7 @@
       <w:r>
         <w:t xml:space="preserve"> </w:t>
       </w:r>
-      <w:hyperlink r:id="rId129">
+      <w:hyperlink r:id="rId132">
         <w:r>
           <w:rPr>
             <w:rStyle w:val="Hyperlink"/>
@@ -5666,8 +5783,8 @@
         </w:r>
       </w:hyperlink>
     </w:p>
-    <w:bookmarkEnd w:id="130"/>
-    <w:bookmarkStart w:id="131" w:name="ref-yogeeswaran2019"/>
+    <w:bookmarkEnd w:id="133"/>
+    <w:bookmarkStart w:id="134" w:name="ref-yogeeswaran2019"/>
     <w:p>
       <w:pPr>
         <w:pStyle w:val="Bibliography"/>
@@ -5702,15 +5819,15 @@
         <w:t xml:space="preserve">(1), 29–35.</w:t>
       </w:r>
     </w:p>
-    <w:bookmarkEnd w:id="131"/>
-    <w:bookmarkEnd w:id="132"/>
+    <w:bookmarkEnd w:id="134"/>
+    <w:bookmarkEnd w:id="135"/>
     <w:p>
       <w:r>
         <w:br w:type="page"/>
       </w:r>
     </w:p>
-    <w:bookmarkEnd w:id="133"/>
-    <w:bookmarkStart w:id="135" w:name="acknowledgements"/>
+    <w:bookmarkEnd w:id="136"/>
+    <w:bookmarkStart w:id="138" w:name="acknowledgements"/>
     <w:p>
       <w:pPr>
         <w:pStyle w:val="Heading1"/>
@@ -5729,7 +5846,7 @@
       <w:r>
         <w:t xml:space="preserve"> </w:t>
       </w:r>
-      <w:hyperlink r:id="rId134">
+      <w:hyperlink r:id="rId137">
         <w:r>
           <w:rPr>
             <w:rStyle w:val="Hyperlink"/>
@@ -5746,8 +5863,8 @@
         <w:br w:type="page"/>
       </w:r>
     </w:p>
-    <w:bookmarkEnd w:id="135"/>
-    <w:bookmarkStart w:id="156" w:name="credit-taxonomy-statement"/>
+    <w:bookmarkEnd w:id="138"/>
+    <w:bookmarkStart w:id="159" w:name="credit-taxonomy-statement"/>
     <w:p>
       <w:pPr>
         <w:pStyle w:val="Heading1"/>
@@ -5861,13 +5978,13 @@
           <w:bCs/>
           <w:b/>
         </w:rPr>
-        <w:t xml:space="preserve">Hussain Raissi:</w:t>
-      </w:r>
-      <w:r>
-        <w:t xml:space="preserve"> </w:t>
-      </w:r>
-      <w:r>
-        <w:t xml:space="preserve">Writing - Original Draft (Method), Writing - Review &amp; Editing.</w:t>
+        <w:t xml:space="preserve">Ayca Arkilic:</w:t>
+      </w:r>
+      <w:r>
+        <w:t xml:space="preserve"> </w:t>
+      </w:r>
+      <w:r>
+        <w:t xml:space="preserve">Writing - Original Draft (Introduction), Writing - Review &amp; Editing.</w:t>
       </w:r>
       <w:r>
         <w:t xml:space="preserve"> </w:t>
@@ -5877,13 +5994,13 @@
           <w:bCs/>
           <w:b/>
         </w:rPr>
-        <w:t xml:space="preserve">Hala Burhoum:</w:t>
-      </w:r>
-      <w:r>
-        <w:t xml:space="preserve"> </w:t>
-      </w:r>
-      <w:r>
-        <w:t xml:space="preserve">Data Curation, Writing - Original Draft (Method), Writing - Review &amp; Editing.</w:t>
+        <w:t xml:space="preserve">Hussain Raissi:</w:t>
+      </w:r>
+      <w:r>
+        <w:t xml:space="preserve"> </w:t>
+      </w:r>
+      <w:r>
+        <w:t xml:space="preserve">Writing - Original Draft (Method), Writing - Review &amp; Editing.</w:t>
       </w:r>
       <w:r>
         <w:t xml:space="preserve"> </w:t>
@@ -5893,7 +6010,7 @@
           <w:bCs/>
           <w:b/>
         </w:rPr>
-        <w:t xml:space="preserve">Tuba Azeem:</w:t>
+        <w:t xml:space="preserve">Hala Burhoum:</w:t>
       </w:r>
       <w:r>
         <w:t xml:space="preserve"> </w:t>
@@ -5909,7 +6026,7 @@
           <w:bCs/>
           <w:b/>
         </w:rPr>
-        <w:t xml:space="preserve">Iman Husain:</w:t>
+        <w:t xml:space="preserve">Tuba Azeem:</w:t>
       </w:r>
       <w:r>
         <w:t xml:space="preserve"> </w:t>
@@ -5925,7 +6042,7 @@
           <w:bCs/>
           <w:b/>
         </w:rPr>
-        <w:t xml:space="preserve">Zarqa Shaheen Ali:</w:t>
+        <w:t xml:space="preserve">Iman Husain:</w:t>
       </w:r>
       <w:r>
         <w:t xml:space="preserve"> </w:t>
@@ -5941,7 +6058,7 @@
           <w:bCs/>
           <w:b/>
         </w:rPr>
-        <w:t xml:space="preserve">Zahra Haidary:</w:t>
+        <w:t xml:space="preserve">Zarqa Shaheen Ali:</w:t>
       </w:r>
       <w:r>
         <w:t xml:space="preserve"> </w:t>
@@ -5957,7 +6074,7 @@
           <w:bCs/>
           <w:b/>
         </w:rPr>
-        <w:t xml:space="preserve">Nasratullah Hamid:</w:t>
+        <w:t xml:space="preserve">Zahra Haidary:</w:t>
       </w:r>
       <w:r>
         <w:t xml:space="preserve"> </w:t>
@@ -5973,13 +6090,13 @@
           <w:bCs/>
           <w:b/>
         </w:rPr>
-        <w:t xml:space="preserve">Zahra Emamzadeh:</w:t>
-      </w:r>
-      <w:r>
-        <w:t xml:space="preserve"> </w:t>
-      </w:r>
-      <w:r>
-        <w:t xml:space="preserve">Writing - Original Draft (Strengths and Limitations, Conclusion), Writing - Review &amp; Editing.</w:t>
+        <w:t xml:space="preserve">Nasratullah Hamid:</w:t>
+      </w:r>
+      <w:r>
+        <w:t xml:space="preserve"> </w:t>
+      </w:r>
+      <w:r>
+        <w:t xml:space="preserve">Data Curation, Writing - Original Draft (Method), Writing - Review &amp; Editing.</w:t>
       </w:r>
       <w:r>
         <w:t xml:space="preserve"> </w:t>
@@ -5989,7 +6106,7 @@
           <w:bCs/>
           <w:b/>
         </w:rPr>
-        <w:t xml:space="preserve">Rizwan Sulehry:</w:t>
+        <w:t xml:space="preserve">Zahra Emamzadeh:</w:t>
       </w:r>
       <w:r>
         <w:t xml:space="preserve"> </w:t>
@@ -6005,7 +6122,7 @@
           <w:bCs/>
           <w:b/>
         </w:rPr>
-        <w:t xml:space="preserve">Somia Tasneem:</w:t>
+        <w:t xml:space="preserve">Rizwan Sulehry:</w:t>
       </w:r>
       <w:r>
         <w:t xml:space="preserve"> </w:t>
@@ -6021,13 +6138,13 @@
           <w:bCs/>
           <w:b/>
         </w:rPr>
-        <w:t xml:space="preserve">Aarif Rasheed:</w:t>
-      </w:r>
-      <w:r>
-        <w:t xml:space="preserve"> </w:t>
-      </w:r>
-      <w:r>
-        <w:t xml:space="preserve">Conceptualization, Data Curation, Writing - Review &amp; Editing, Funding Acquisition.</w:t>
+        <w:t xml:space="preserve">Somia Tasneem:</w:t>
+      </w:r>
+      <w:r>
+        <w:t xml:space="preserve"> </w:t>
+      </w:r>
+      <w:r>
+        <w:t xml:space="preserve">Writing - Original Draft (Strengths and Limitations, Conclusion), Writing - Review &amp; Editing.</w:t>
       </w:r>
       <w:r>
         <w:t xml:space="preserve"> </w:t>
@@ -6037,13 +6154,13 @@
           <w:bCs/>
           <w:b/>
         </w:rPr>
-        <w:t xml:space="preserve">Kumar Yogeeswaran:</w:t>
-      </w:r>
-      <w:r>
-        <w:t xml:space="preserve"> </w:t>
-      </w:r>
-      <w:r>
-        <w:t xml:space="preserve">Conceptualization, Methodology, Writing - Original Draft, Writing - Review &amp; Editing, Funding Acquisition.</w:t>
+        <w:t xml:space="preserve">Aarif Rasheed:</w:t>
+      </w:r>
+      <w:r>
+        <w:t xml:space="preserve"> </w:t>
+      </w:r>
+      <w:r>
+        <w:t xml:space="preserve">Conceptualization, Data Curation, Writing - Review &amp; Editing, Funding Acquisition.</w:t>
       </w:r>
       <w:r>
         <w:t xml:space="preserve"> </w:t>
@@ -6053,13 +6170,13 @@
           <w:bCs/>
           <w:b/>
         </w:rPr>
-        <w:t xml:space="preserve">Chris G. Sibley:</w:t>
-      </w:r>
-      <w:r>
-        <w:t xml:space="preserve"> </w:t>
-      </w:r>
-      <w:r>
-        <w:t xml:space="preserve">Conceptualization, Methodology, Resources, Data Curation, Supervision, Writing - Original Draft, Writing - Review &amp; Editing, Project Administration, Funding Acquisition.</w:t>
+        <w:t xml:space="preserve">Kumar Yogeeswaran:</w:t>
+      </w:r>
+      <w:r>
+        <w:t xml:space="preserve"> </w:t>
+      </w:r>
+      <w:r>
+        <w:t xml:space="preserve">Conceptualization, Methodology, Writing - Original Draft, Writing - Review &amp; Editing, Funding Acquisition.</w:t>
       </w:r>
       <w:r>
         <w:t xml:space="preserve"> </w:t>
@@ -6069,6 +6186,22 @@
           <w:bCs/>
           <w:b/>
         </w:rPr>
+        <w:t xml:space="preserve">Chris G. Sibley:</w:t>
+      </w:r>
+      <w:r>
+        <w:t xml:space="preserve"> </w:t>
+      </w:r>
+      <w:r>
+        <w:t xml:space="preserve">Conceptualization, Methodology, Resources, Data Curation, Supervision, Writing - Original Draft, Writing - Review &amp; Editing, Project Administration, Funding Acquisition.</w:t>
+      </w:r>
+      <w:r>
+        <w:t xml:space="preserve"> </w:t>
+      </w:r>
+      <w:r>
+        <w:rPr>
+          <w:bCs/>
+          <w:b/>
+        </w:rPr>
         <w:t xml:space="preserve">Joseph A. Bulbulia:</w:t>
       </w:r>
       <w:r>
@@ -6083,7 +6216,7 @@
         <w:br w:type="page"/>
       </w:r>
     </w:p>
-    <w:bookmarkStart w:id="139" w:name="fig-warmth"/>
+    <w:bookmarkStart w:id="142" w:name="fig-warmth"/>
     <w:p>
       <w:pPr>
         <w:pStyle w:val="FigureTitle"/>
@@ -6109,18 +6242,18 @@
           <wp:inline>
             <wp:extent cx="4457700" cy="1591623"/>
             <wp:effectExtent b="0" l="0" r="0" t="0"/>
-            <wp:docPr descr="" title="" id="137" name="Picture"/>
+            <wp:docPr descr="" title="" id="140" name="Picture"/>
             <a:graphic>
               <a:graphicData uri="http://schemas.openxmlformats.org/drawingml/2006/picture">
                 <pic:pic>
                   <pic:nvPicPr>
-                    <pic:cNvPr descr="figs/warmth.png" id="138" name="Picture"/>
+                    <pic:cNvPr descr="figs/warmth.png" id="141" name="Picture"/>
                     <pic:cNvPicPr>
                       <a:picLocks noChangeArrowheads="1" noChangeAspect="1"/>
                     </pic:cNvPicPr>
                   </pic:nvPicPr>
                   <pic:blipFill>
-                    <a:blip r:embed="rId136"/>
+                    <a:blip r:embed="rId139"/>
                     <a:stretch>
                       <a:fillRect/>
                     </a:stretch>
@@ -6147,7 +6280,7 @@
         </w:drawing>
       </w:r>
     </w:p>
-    <w:bookmarkEnd w:id="139"/>
+    <w:bookmarkEnd w:id="142"/>
     <w:p>
       <w:pPr>
         <w:pStyle w:val="FigureNote"/>
@@ -6165,7 +6298,7 @@
       <w:r>
         <w:t xml:space="preserve"> </w:t>
       </w:r>
-      <w:hyperlink r:id="rId103">
+      <w:hyperlink r:id="rId106">
         <w:r>
           <w:rPr>
             <w:rStyle w:val="Hyperlink"/>
@@ -6179,7 +6312,7 @@
         <w:br w:type="page"/>
       </w:r>
     </w:p>
-    <w:bookmarkStart w:id="143" w:name="fig-chrondis"/>
+    <w:bookmarkStart w:id="146" w:name="fig-chrondis"/>
     <w:p>
       <w:pPr>
         <w:pStyle w:val="FigureTitle"/>
@@ -6205,18 +6338,18 @@
           <wp:inline>
             <wp:extent cx="4457700" cy="2103365"/>
             <wp:effectExtent b="0" l="0" r="0" t="0"/>
-            <wp:docPr descr="" title="" id="141" name="Picture"/>
+            <wp:docPr descr="" title="" id="144" name="Picture"/>
             <a:graphic>
               <a:graphicData uri="http://schemas.openxmlformats.org/drawingml/2006/picture">
                 <pic:pic>
                   <pic:nvPicPr>
-                    <pic:cNvPr descr="figs/chronic-disease.png" id="142" name="Picture"/>
+                    <pic:cNvPr descr="figs/chronic-disease.png" id="145" name="Picture"/>
                     <pic:cNvPicPr>
                       <a:picLocks noChangeArrowheads="1" noChangeAspect="1"/>
                     </pic:cNvPicPr>
                   </pic:nvPicPr>
                   <pic:blipFill>
-                    <a:blip r:embed="rId140"/>
+                    <a:blip r:embed="rId143"/>
                     <a:stretch>
                       <a:fillRect/>
                     </a:stretch>
@@ -6243,7 +6376,7 @@
         </w:drawing>
       </w:r>
     </w:p>
-    <w:bookmarkEnd w:id="143"/>
+    <w:bookmarkEnd w:id="146"/>
     <w:p>
       <w:pPr>
         <w:pStyle w:val="FigureNote"/>
@@ -6261,7 +6394,7 @@
       <w:r>
         <w:t xml:space="preserve"> </w:t>
       </w:r>
-      <w:hyperlink r:id="rId103">
+      <w:hyperlink r:id="rId106">
         <w:r>
           <w:rPr>
             <w:rStyle w:val="Hyperlink"/>
@@ -6275,7 +6408,7 @@
         <w:br w:type="page"/>
       </w:r>
     </w:p>
-    <w:bookmarkStart w:id="147" w:name="fig-ethnicgroups"/>
+    <w:bookmarkStart w:id="150" w:name="fig-ethnicgroups"/>
     <w:p>
       <w:pPr>
         <w:pStyle w:val="FigureTitle"/>
@@ -6301,18 +6434,18 @@
           <wp:inline>
             <wp:extent cx="4457700" cy="2660240"/>
             <wp:effectExtent b="0" l="0" r="0" t="0"/>
-            <wp:docPr descr="" title="" id="145" name="Picture"/>
+            <wp:docPr descr="" title="" id="148" name="Picture"/>
             <a:graphic>
               <a:graphicData uri="http://schemas.openxmlformats.org/drawingml/2006/picture">
                 <pic:pic>
                   <pic:nvPicPr>
-                    <pic:cNvPr descr="figs/ethnic-groups.png" id="146" name="Picture"/>
+                    <pic:cNvPr descr="figs/ethnic-groups.png" id="149" name="Picture"/>
                     <pic:cNvPicPr>
                       <a:picLocks noChangeArrowheads="1" noChangeAspect="1"/>
                     </pic:cNvPicPr>
                   </pic:nvPicPr>
                   <pic:blipFill>
-                    <a:blip r:embed="rId144"/>
+                    <a:blip r:embed="rId147"/>
                     <a:stretch>
                       <a:fillRect/>
                     </a:stretch>
@@ -6339,7 +6472,7 @@
         </w:drawing>
       </w:r>
     </w:p>
-    <w:bookmarkEnd w:id="147"/>
+    <w:bookmarkEnd w:id="150"/>
     <w:p>
       <w:pPr>
         <w:pStyle w:val="FigureNote"/>
@@ -6357,7 +6490,7 @@
       <w:r>
         <w:t xml:space="preserve"> </w:t>
       </w:r>
-      <w:hyperlink r:id="rId103">
+      <w:hyperlink r:id="rId106">
         <w:r>
           <w:rPr>
             <w:rStyle w:val="Hyperlink"/>
@@ -6371,7 +6504,7 @@
         <w:br w:type="page"/>
       </w:r>
     </w:p>
-    <w:bookmarkStart w:id="151" w:name="fig-Kess-6"/>
+    <w:bookmarkStart w:id="154" w:name="fig-Kess-6"/>
     <w:p>
       <w:pPr>
         <w:pStyle w:val="FigureTitle"/>
@@ -6397,18 +6530,18 @@
           <wp:inline>
             <wp:extent cx="4457700" cy="2009462"/>
             <wp:effectExtent b="0" l="0" r="0" t="0"/>
-            <wp:docPr descr="" title="" id="149" name="Picture"/>
+            <wp:docPr descr="" title="" id="152" name="Picture"/>
             <a:graphic>
               <a:graphicData uri="http://schemas.openxmlformats.org/drawingml/2006/picture">
                 <pic:pic>
                   <pic:nvPicPr>
-                    <pic:cNvPr descr="figs/kessler-6.png" id="150" name="Picture"/>
+                    <pic:cNvPr descr="figs/kessler-6.png" id="153" name="Picture"/>
                     <pic:cNvPicPr>
                       <a:picLocks noChangeArrowheads="1" noChangeAspect="1"/>
                     </pic:cNvPicPr>
                   </pic:nvPicPr>
                   <pic:blipFill>
-                    <a:blip r:embed="rId148"/>
+                    <a:blip r:embed="rId151"/>
                     <a:stretch>
                       <a:fillRect/>
                     </a:stretch>
@@ -6435,7 +6568,7 @@
         </w:drawing>
       </w:r>
     </w:p>
-    <w:bookmarkEnd w:id="151"/>
+    <w:bookmarkEnd w:id="154"/>
     <w:p>
       <w:pPr>
         <w:pStyle w:val="FigureNote"/>
@@ -6453,7 +6586,7 @@
       <w:r>
         <w:t xml:space="preserve"> </w:t>
       </w:r>
-      <w:hyperlink r:id="rId103">
+      <w:hyperlink r:id="rId106">
         <w:r>
           <w:rPr>
             <w:rStyle w:val="Hyperlink"/>
@@ -6467,7 +6600,7 @@
         <w:br w:type="page"/>
       </w:r>
     </w:p>
-    <w:bookmarkStart w:id="155" w:name="fig-life-sat"/>
+    <w:bookmarkStart w:id="158" w:name="fig-life-sat"/>
     <w:p>
       <w:pPr>
         <w:pStyle w:val="FigureTitle"/>
@@ -6493,18 +6626,18 @@
           <wp:inline>
             <wp:extent cx="4457700" cy="1914453"/>
             <wp:effectExtent b="0" l="0" r="0" t="0"/>
-            <wp:docPr descr="" title="" id="153" name="Picture"/>
+            <wp:docPr descr="" title="" id="156" name="Picture"/>
             <a:graphic>
               <a:graphicData uri="http://schemas.openxmlformats.org/drawingml/2006/picture">
                 <pic:pic>
                   <pic:nvPicPr>
-                    <pic:cNvPr descr="figs/life-sat.png" id="154" name="Picture"/>
+                    <pic:cNvPr descr="figs/life-sat.png" id="157" name="Picture"/>
                     <pic:cNvPicPr>
                       <a:picLocks noChangeArrowheads="1" noChangeAspect="1"/>
                     </pic:cNvPicPr>
                   </pic:nvPicPr>
                   <pic:blipFill>
-                    <a:blip r:embed="rId152"/>
+                    <a:blip r:embed="rId155"/>
                     <a:stretch>
                       <a:fillRect/>
                     </a:stretch>
@@ -6531,7 +6664,7 @@
         </w:drawing>
       </w:r>
     </w:p>
-    <w:bookmarkEnd w:id="155"/>
+    <w:bookmarkEnd w:id="158"/>
     <w:p>
       <w:pPr>
         <w:pStyle w:val="FigureNote"/>
@@ -6549,7 +6682,7 @@
       <w:r>
         <w:t xml:space="preserve"> </w:t>
       </w:r>
-      <w:hyperlink r:id="rId103">
+      <w:hyperlink r:id="rId106">
         <w:r>
           <w:rPr>
             <w:rStyle w:val="Hyperlink"/>
@@ -6563,8 +6696,8 @@
         <w:br w:type="page"/>
       </w:r>
     </w:p>
-    <w:bookmarkEnd w:id="156"/>
-    <w:bookmarkStart w:id="157" w:name="appendix"/>
+    <w:bookmarkEnd w:id="159"/>
+    <w:bookmarkStart w:id="160" w:name="appendix"/>
     <w:p>
       <w:pPr>
         <w:pStyle w:val="Heading1"/>
@@ -6573,8 +6706,8 @@
         <w:t xml:space="preserve">Appendix</w:t>
       </w:r>
     </w:p>
-    <w:bookmarkEnd w:id="157"/>
-    <w:bookmarkStart w:id="158" w:name="title-for-appendix"/>
+    <w:bookmarkEnd w:id="160"/>
+    <w:bookmarkStart w:id="161" w:name="title-for-appendix"/>
     <w:p>
       <w:pPr>
         <w:pStyle w:val="Heading1"/>
@@ -6583,7 +6716,7 @@
         <w:t xml:space="preserve">Title for Appendix</w:t>
       </w:r>
     </w:p>
-    <w:bookmarkEnd w:id="158"/>
+    <w:bookmarkEnd w:id="161"/>
     <w:sectPr>
       <w:headerReference r:id="rId9" w:type="even"/>
       <w:headerReference r:id="rId11" w:type="default"/>

</xml_diff>

<commit_message>
updates 20 Sep 2024
</commit_message>
<xml_diff>
--- a/protocol_APA.docx
+++ b/protocol_APA.docx
@@ -217,11 +217,231 @@
         <w:rPr>
           <w:vertAlign w:val="superscript"/>
         </w:rPr>
+        <w:t xml:space="preserve">14</w:t>
+      </w:r>
+      <w:r>
+        <w:t xml:space="preserve">, Aarif Rasheed</w:t>
+      </w:r>
+      <w:r>
+        <w:rPr>
+          <w:vertAlign w:val="superscript"/>
+        </w:rPr>
+        <w:t xml:space="preserve">15</w:t>
+      </w:r>
+      <w:r>
+        <w:t xml:space="preserve">, Kumar Yogeeswaran</w:t>
+      </w:r>
+      <w:r>
+        <w:rPr>
+          <w:vertAlign w:val="superscript"/>
+        </w:rPr>
+        <w:t xml:space="preserve">1</w:t>
+      </w:r>
+      <w:r>
+        <w:t xml:space="preserve">, Chris G. Sibley</w:t>
+      </w:r>
+      <w:r>
+        <w:rPr>
+          <w:vertAlign w:val="superscript"/>
+        </w:rPr>
+        <w:t xml:space="preserve">16</w:t>
+      </w:r>
+      <w:r>
+        <w:t xml:space="preserve">, and Joseph A. Bulbulia</w:t>
+      </w:r>
+      <w:r>
+        <w:rPr>
+          <w:vertAlign w:val="superscript"/>
+        </w:rPr>
+        <w:t xml:space="preserve">17,18</w:t>
+      </w:r>
+    </w:p>
+    <w:p>
+      <w:pPr>
+        <w:pStyle w:val="Author"/>
+      </w:pPr>
+      <w:r>
+        <w:rPr>
+          <w:vertAlign w:val="superscript"/>
+        </w:rPr>
+        <w:t xml:space="preserve">1</w:t>
+      </w:r>
+      <w:r>
+        <w:t xml:space="preserve">School of Psychology, Speech and Hearing, University of Canterbury</w:t>
+      </w:r>
+    </w:p>
+    <w:p>
+      <w:pPr>
+        <w:pStyle w:val="Author"/>
+      </w:pPr>
+      <w:r>
+        <w:rPr>
+          <w:vertAlign w:val="superscript"/>
+        </w:rPr>
+        <w:t xml:space="preserve">2</w:t>
+      </w:r>
+      <w:r>
+        <w:t xml:space="preserve">College of Education, University of Canterbury</w:t>
+      </w:r>
+    </w:p>
+    <w:p>
+      <w:pPr>
+        <w:pStyle w:val="Author"/>
+      </w:pPr>
+      <w:r>
+        <w:rPr>
+          <w:vertAlign w:val="superscript"/>
+        </w:rPr>
+        <w:t xml:space="preserve">3</w:t>
+      </w:r>
+      <w:r>
+        <w:t xml:space="preserve">School of Health Sciences, University of Canterbury</w:t>
+      </w:r>
+    </w:p>
+    <w:p>
+      <w:pPr>
+        <w:pStyle w:val="Author"/>
+      </w:pPr>
+      <w:r>
+        <w:rPr>
+          <w:vertAlign w:val="superscript"/>
+        </w:rPr>
+        <w:t xml:space="preserve">4</w:t>
+      </w:r>
+      <w:r>
+        <w:t xml:space="preserve">School of Management, Massey University</w:t>
+      </w:r>
+    </w:p>
+    <w:p>
+      <w:pPr>
+        <w:pStyle w:val="Author"/>
+      </w:pPr>
+      <w:r>
+        <w:rPr>
+          <w:vertAlign w:val="superscript"/>
+        </w:rPr>
+        <w:t xml:space="preserve">5</w:t>
+      </w:r>
+      <w:r>
+        <w:t xml:space="preserve">School of History, Philosophy, Political Science and International Relations, Victoria University of Wellington</w:t>
+      </w:r>
+    </w:p>
+    <w:p>
+      <w:pPr>
+        <w:pStyle w:val="Author"/>
+      </w:pPr>
+      <w:r>
+        <w:rPr>
+          <w:vertAlign w:val="superscript"/>
+        </w:rPr>
+        <w:t xml:space="preserve">6</w:t>
+      </w:r>
+      <w:r>
+        <w:t xml:space="preserve">School of Social Sciences, University of Otago</w:t>
+      </w:r>
+    </w:p>
+    <w:p>
+      <w:pPr>
+        <w:pStyle w:val="Author"/>
+      </w:pPr>
+      <w:r>
+        <w:rPr>
+          <w:vertAlign w:val="superscript"/>
+        </w:rPr>
+        <w:t xml:space="preserve">7</w:t>
+      </w:r>
+      <w:r>
+        <w:t xml:space="preserve">School of ABC, Victoria University of Wellington</w:t>
+      </w:r>
+    </w:p>
+    <w:p>
+      <w:pPr>
+        <w:pStyle w:val="Author"/>
+      </w:pPr>
+      <w:r>
+        <w:rPr>
+          <w:vertAlign w:val="superscript"/>
+        </w:rPr>
+        <w:t xml:space="preserve">8</w:t>
+      </w:r>
+      <w:r>
+        <w:t xml:space="preserve">ICL Business School, New Zealand Skills and Education College</w:t>
+      </w:r>
+    </w:p>
+    <w:p>
+      <w:pPr>
+        <w:pStyle w:val="Author"/>
+      </w:pPr>
+      <w:r>
+        <w:rPr>
+          <w:vertAlign w:val="superscript"/>
+        </w:rPr>
+        <w:t xml:space="preserve">9</w:t>
+      </w:r>
+      <w:r>
+        <w:t xml:space="preserve">Department of Psychology, Massey University</w:t>
+      </w:r>
+    </w:p>
+    <w:p>
+      <w:pPr>
+        <w:pStyle w:val="Author"/>
+      </w:pPr>
+      <w:r>
+        <w:rPr>
+          <w:vertAlign w:val="superscript"/>
+        </w:rPr>
+        <w:t xml:space="preserve">10</w:t>
+      </w:r>
+      <w:r>
+        <w:t xml:space="preserve">School of Psychological Medicine, Universit of Otago</w:t>
+      </w:r>
+    </w:p>
+    <w:p>
+      <w:pPr>
+        <w:pStyle w:val="Author"/>
+      </w:pPr>
+      <w:r>
+        <w:rPr>
+          <w:vertAlign w:val="superscript"/>
+        </w:rPr>
+        <w:t xml:space="preserve">11</w:t>
+      </w:r>
+      <w:r>
+        <w:t xml:space="preserve">TBA, Ministry of Education</w:t>
+      </w:r>
+    </w:p>
+    <w:p>
+      <w:pPr>
+        <w:pStyle w:val="Author"/>
+      </w:pPr>
+      <w:r>
+        <w:rPr>
+          <w:vertAlign w:val="superscript"/>
+        </w:rPr>
+        <w:t xml:space="preserve">12</w:t>
+      </w:r>
+      <w:r>
+        <w:t xml:space="preserve">School of Management, Victoria University of Wellington</w:t>
+      </w:r>
+    </w:p>
+    <w:p>
+      <w:pPr>
+        <w:pStyle w:val="Author"/>
+      </w:pPr>
+      <w:r>
+        <w:rPr>
+          <w:vertAlign w:val="superscript"/>
+        </w:rPr>
         <w:t xml:space="preserve">13</w:t>
       </w:r>
       <w:r>
-        <w:t xml:space="preserve">, Aarif Rasheed</w:t>
-      </w:r>
+        <w:t xml:space="preserve">TBA, TBA</w:t>
+      </w:r>
+    </w:p>
+    <w:p>
+      <w:pPr>
+        <w:pStyle w:val="Author"/>
+      </w:pPr>
       <w:r>
         <w:rPr>
           <w:vertAlign w:val="superscript"/>
@@ -229,31 +449,49 @@
         <w:t xml:space="preserve">14</w:t>
       </w:r>
       <w:r>
-        <w:t xml:space="preserve">, Kumar Yogeeswaran</w:t>
-      </w:r>
+        <w:t xml:space="preserve">Department of Politics and International Relations, University of Auckland</w:t>
+      </w:r>
+    </w:p>
+    <w:p>
+      <w:pPr>
+        <w:pStyle w:val="Author"/>
+      </w:pPr>
       <w:r>
         <w:rPr>
           <w:vertAlign w:val="superscript"/>
         </w:rPr>
-        <w:t xml:space="preserve">1</w:t>
-      </w:r>
-      <w:r>
-        <w:t xml:space="preserve">, Chris G. Sibley</w:t>
-      </w:r>
+        <w:t xml:space="preserve">15</w:t>
+      </w:r>
+      <w:r>
+        <w:t xml:space="preserve">Just Community</w:t>
+      </w:r>
+    </w:p>
+    <w:p>
+      <w:pPr>
+        <w:pStyle w:val="Author"/>
+      </w:pPr>
       <w:r>
         <w:rPr>
           <w:vertAlign w:val="superscript"/>
         </w:rPr>
-        <w:t xml:space="preserve">15</w:t>
-      </w:r>
-      <w:r>
-        <w:t xml:space="preserve">, and Joseph A. Bulbulia</w:t>
-      </w:r>
+        <w:t xml:space="preserve">16</w:t>
+      </w:r>
+      <w:r>
+        <w:t xml:space="preserve">School of Psychology, University of Auckland</w:t>
+      </w:r>
+    </w:p>
+    <w:p>
+      <w:pPr>
+        <w:pStyle w:val="Author"/>
+      </w:pPr>
       <w:r>
         <w:rPr>
           <w:vertAlign w:val="superscript"/>
         </w:rPr>
-        <w:t xml:space="preserve">16,17</w:t>
+        <w:t xml:space="preserve">17</w:t>
+      </w:r>
+      <w:r>
+        <w:t xml:space="preserve">School of Psychology, Victoria University of Wellington</w:t>
       </w:r>
     </w:p>
     <w:p>
@@ -264,231 +502,7 @@
         <w:rPr>
           <w:vertAlign w:val="superscript"/>
         </w:rPr>
-        <w:t xml:space="preserve">1</w:t>
-      </w:r>
-      <w:r>
-        <w:t xml:space="preserve">School of Psychology, Speech and Hearing, University of Canterbury</w:t>
-      </w:r>
-    </w:p>
-    <w:p>
-      <w:pPr>
-        <w:pStyle w:val="Author"/>
-      </w:pPr>
-      <w:r>
-        <w:rPr>
-          <w:vertAlign w:val="superscript"/>
-        </w:rPr>
-        <w:t xml:space="preserve">2</w:t>
-      </w:r>
-      <w:r>
-        <w:t xml:space="preserve">College of Education, University of Canterbury</w:t>
-      </w:r>
-    </w:p>
-    <w:p>
-      <w:pPr>
-        <w:pStyle w:val="Author"/>
-      </w:pPr>
-      <w:r>
-        <w:rPr>
-          <w:vertAlign w:val="superscript"/>
-        </w:rPr>
-        <w:t xml:space="preserve">3</w:t>
-      </w:r>
-      <w:r>
-        <w:t xml:space="preserve">School of Health Sciences, University of Canterbury</w:t>
-      </w:r>
-    </w:p>
-    <w:p>
-      <w:pPr>
-        <w:pStyle w:val="Author"/>
-      </w:pPr>
-      <w:r>
-        <w:rPr>
-          <w:vertAlign w:val="superscript"/>
-        </w:rPr>
-        <w:t xml:space="preserve">4</w:t>
-      </w:r>
-      <w:r>
-        <w:t xml:space="preserve">School of Management, Massey University</w:t>
-      </w:r>
-    </w:p>
-    <w:p>
-      <w:pPr>
-        <w:pStyle w:val="Author"/>
-      </w:pPr>
-      <w:r>
-        <w:rPr>
-          <w:vertAlign w:val="superscript"/>
-        </w:rPr>
-        <w:t xml:space="preserve">5</w:t>
-      </w:r>
-      <w:r>
-        <w:t xml:space="preserve">School of History, Philosophy, Political Science and International Relations, Victoria University of Wellington</w:t>
-      </w:r>
-    </w:p>
-    <w:p>
-      <w:pPr>
-        <w:pStyle w:val="Author"/>
-      </w:pPr>
-      <w:r>
-        <w:rPr>
-          <w:vertAlign w:val="superscript"/>
-        </w:rPr>
-        <w:t xml:space="preserve">6</w:t>
-      </w:r>
-      <w:r>
-        <w:t xml:space="preserve">School of Social Sciences, University of Otago</w:t>
-      </w:r>
-    </w:p>
-    <w:p>
-      <w:pPr>
-        <w:pStyle w:val="Author"/>
-      </w:pPr>
-      <w:r>
-        <w:rPr>
-          <w:vertAlign w:val="superscript"/>
-        </w:rPr>
-        <w:t xml:space="preserve">7</w:t>
-      </w:r>
-      <w:r>
-        <w:t xml:space="preserve">School of ABC, Victoria University of Wellington</w:t>
-      </w:r>
-    </w:p>
-    <w:p>
-      <w:pPr>
-        <w:pStyle w:val="Author"/>
-      </w:pPr>
-      <w:r>
-        <w:rPr>
-          <w:vertAlign w:val="superscript"/>
-        </w:rPr>
-        <w:t xml:space="preserve">8</w:t>
-      </w:r>
-      <w:r>
-        <w:t xml:space="preserve">ICL Business School, New Zealand Skills and Education College</w:t>
-      </w:r>
-    </w:p>
-    <w:p>
-      <w:pPr>
-        <w:pStyle w:val="Author"/>
-      </w:pPr>
-      <w:r>
-        <w:rPr>
-          <w:vertAlign w:val="superscript"/>
-        </w:rPr>
-        <w:t xml:space="preserve">9</w:t>
-      </w:r>
-      <w:r>
-        <w:t xml:space="preserve">Department of Psychology, Massey University</w:t>
-      </w:r>
-    </w:p>
-    <w:p>
-      <w:pPr>
-        <w:pStyle w:val="Author"/>
-      </w:pPr>
-      <w:r>
-        <w:rPr>
-          <w:vertAlign w:val="superscript"/>
-        </w:rPr>
-        <w:t xml:space="preserve">10</w:t>
-      </w:r>
-      <w:r>
-        <w:t xml:space="preserve">School of Psychological Medicine, Universit of Otago</w:t>
-      </w:r>
-    </w:p>
-    <w:p>
-      <w:pPr>
-        <w:pStyle w:val="Author"/>
-      </w:pPr>
-      <w:r>
-        <w:rPr>
-          <w:vertAlign w:val="superscript"/>
-        </w:rPr>
-        <w:t xml:space="preserve">11</w:t>
-      </w:r>
-      <w:r>
-        <w:t xml:space="preserve">TBA, Ministry of Education</w:t>
-      </w:r>
-    </w:p>
-    <w:p>
-      <w:pPr>
-        <w:pStyle w:val="Author"/>
-      </w:pPr>
-      <w:r>
-        <w:rPr>
-          <w:vertAlign w:val="superscript"/>
-        </w:rPr>
-        <w:t xml:space="preserve">12</w:t>
-      </w:r>
-      <w:r>
-        <w:t xml:space="preserve">School of Management, Victoria University of Wellington</w:t>
-      </w:r>
-    </w:p>
-    <w:p>
-      <w:pPr>
-        <w:pStyle w:val="Author"/>
-      </w:pPr>
-      <w:r>
-        <w:rPr>
-          <w:vertAlign w:val="superscript"/>
-        </w:rPr>
-        <w:t xml:space="preserve">13</w:t>
-      </w:r>
-      <w:r>
-        <w:t xml:space="preserve">TBA, TBA</w:t>
-      </w:r>
-    </w:p>
-    <w:p>
-      <w:pPr>
-        <w:pStyle w:val="Author"/>
-      </w:pPr>
-      <w:r>
-        <w:rPr>
-          <w:vertAlign w:val="superscript"/>
-        </w:rPr>
-        <w:t xml:space="preserve">14</w:t>
-      </w:r>
-      <w:r>
-        <w:t xml:space="preserve">Just Community</w:t>
-      </w:r>
-    </w:p>
-    <w:p>
-      <w:pPr>
-        <w:pStyle w:val="Author"/>
-      </w:pPr>
-      <w:r>
-        <w:rPr>
-          <w:vertAlign w:val="superscript"/>
-        </w:rPr>
-        <w:t xml:space="preserve">15</w:t>
-      </w:r>
-      <w:r>
-        <w:t xml:space="preserve">School of Psychology, University of Auckland</w:t>
-      </w:r>
-    </w:p>
-    <w:p>
-      <w:pPr>
-        <w:pStyle w:val="Author"/>
-      </w:pPr>
-      <w:r>
-        <w:rPr>
-          <w:vertAlign w:val="superscript"/>
-        </w:rPr>
-        <w:t xml:space="preserve">16</w:t>
-      </w:r>
-      <w:r>
-        <w:t xml:space="preserve">School of Psychology, Victoria University of Wellington</w:t>
-      </w:r>
-    </w:p>
-    <w:p>
-      <w:pPr>
-        <w:pStyle w:val="Author"/>
-      </w:pPr>
-      <w:r>
-        <w:rPr>
-          <w:vertAlign w:val="superscript"/>
-        </w:rPr>
-        <w:t xml:space="preserve">17</w:t>
+        <w:t xml:space="preserve">18</w:t>
       </w:r>
       <w:r>
         <w:t xml:space="preserve">Department of Linguistic and Cultural Evolution, Max Planck Institute for Evolutionary Anthropology</w:t>
@@ -2989,6 +3003,9 @@
         <w:t xml:space="preserve">This study embraces a community-oriented approach in the sense that we have consulted with the Muslim community and made decisions related to translating the questionnaires, pathways to work with community in an effective way, reaching out to community leaders and scholars, etc., based on the feedback received from them. We have also learned from other stakeholders, such as researchers from other institutions</w:t>
       </w:r>
       <w:r>
+        <w:t xml:space="preserve"> </w:t>
+      </w:r>
+      <w:r>
         <w:t xml:space="preserve">(</w:t>
       </w:r>
       <w:hyperlink w:anchor="ref-sulaiman-hill2021">
@@ -3172,7 +3189,7 @@
         <w:t xml:space="preserve"> </w:t>
       </w:r>
       <w:r>
-        <w:t xml:space="preserve">also indicated that lower education, lower socioeconomic status, being male, older age, unemployment, lower agreeableness (based on Big-6 personality test), and lower openness (based on Big-6 personality test) predicted lower warmth toward Muslims. In addition, studies have pointed out specific anti-Muslim prejudice when compared with other religious groups</w:t>
+        <w:t xml:space="preserve">also indicated that lower education, lower socioeconomic status, being male, older age, unemployment, lower agreeableness (based on Big-6 personality test), and lower openness (based on Big-6 personality test) predicted lower warmth toward Muslims. Thesse predictors were tested again by</w:t>
       </w:r>
       <w:r>
         <w:t xml:space="preserve"> </w:t>
@@ -3180,6 +3197,32 @@
       <w:r>
         <w:t xml:space="preserve">(</w:t>
       </w:r>
+      <w:hyperlink w:anchor="ref-badis">
+        <w:r>
+          <w:rPr>
+            <w:rStyle w:val="Hyperlink"/>
+          </w:rPr>
+          <w:t xml:space="preserve">Badis et al.</w:t>
+        </w:r>
+      </w:hyperlink>
+      <w:r>
+        <w:t xml:space="preserve">)</w:t>
+      </w:r>
+      <w:r>
+        <w:t xml:space="preserve">…. (report predictors here and how they related to Sibley 2020)</w:t>
+      </w:r>
+      <w:r>
+        <w:t xml:space="preserve"> </w:t>
+      </w:r>
+      <w:r>
+        <w:t xml:space="preserve">In addition, studies have pointed out specific anti-Muslim prejudice when compared with other religious groups</w:t>
+      </w:r>
+      <w:r>
+        <w:t xml:space="preserve"> </w:t>
+      </w:r>
+      <w:r>
+        <w:t xml:space="preserve">(</w:t>
+      </w:r>
       <w:hyperlink w:anchor="ref-greaves2020">
         <w:r>
           <w:rPr>
@@ -3279,18 +3322,6 @@
       </w:r>
       <w:r>
         <w:t xml:space="preserve">argued that shootings caused increase in warmth toward Muslims, but not toward other groups – known as negative controls – stigmatised groups that were not anticipated to be affected by the shootings (e.g., people with mental illness, overweight people, and elderly people).</w:t>
-      </w:r>
-    </w:p>
-    <w:p>
-      <w:pPr>
-        <w:pStyle w:val="BodyText"/>
-      </w:pPr>
-      <w:r>
-        <w:rPr>
-          <w:bCs/>
-          <w:b/>
-        </w:rPr>
-        <w:t xml:space="preserve">Warmth vs islamophobia (Jamila).</w:t>
       </w:r>
     </w:p>
     <w:p>
@@ -5037,7 +5068,7 @@
         </w:numPr>
       </w:pPr>
       <w:r>
-        <w:t xml:space="preserve">Socioeconomic status: Measured based on 2018 New Zealand Deprivation Index</w:t>
+        <w:t xml:space="preserve">Area-unit deprivation: Measured based on 2018 New Zealand Deprivation Index</w:t>
       </w:r>
       <w:r>
         <w:t xml:space="preserve"> </w:t>
@@ -5061,6 +5092,17 @@
       </w:r>
       <w:r>
         <w:t xml:space="preserve">that assigns a decile-rank index (Least deprived 1-10 Most deprived) using participants’ immediate neighbourhood’s aggregate census information. This index is calculated using component factor analysis of nine variables in weighted order as follows: proportion of adults who received a means-tested benefit, household income, proportion not owning own home, proportion of single-parent families, the proportion of unemployed, proportion lacking qualifications, proportion household crowding, proportion no telephone access, and proportion no car access. Hence, this index reflects nationwide mean deprivation level for small neighbourhood-type units (i.e., small community areas consisting about 80-90 people).</w:t>
+      </w:r>
+    </w:p>
+    <w:p>
+      <w:pPr>
+        <w:numPr>
+          <w:ilvl w:val="1"/>
+          <w:numId w:val="1014"/>
+        </w:numPr>
+      </w:pPr>
+      <w:r>
+        <w:t xml:space="preserve">Socioeconomic status: A census-derived occupation-based measure NZSEI (New Zealand Socioeconomic Index) is used to estimate one’s socioeconomic status. It uses an open-ended question regarding their occupation, which is subsequently classified in accordance with the Australian and New Zealand Standard Classification of Occupations.</w:t>
       </w:r>
     </w:p>
     <w:p>

</xml_diff>

<commit_message>
pilot community consultation added
</commit_message>
<xml_diff>
--- a/protocol_APA.docx
+++ b/protocol_APA.docx
@@ -3189,7 +3189,61 @@
         <w:t xml:space="preserve"> </w:t>
       </w:r>
       <w:r>
-        <w:t xml:space="preserve">also indicated that lower education, lower socioeconomic status, being male, older age, unemployment, lower agreeableness (based on Big-6 personality test), and lower openness (based on Big-6 personality test) predicted lower warmth toward Muslims. Thesse predictors were tested again by</w:t>
+        <w:t xml:space="preserve">also indicated that lower education, lower socioeconomic status, being male, older age, unemployment, lower agreeableness (based on Big-6 personality test), and lower openness (based on Big-6 personality test) predicted lower warmth toward Muslims.</w:t>
+      </w:r>
+      <w:r>
+        <w:t xml:space="preserve"> </w:t>
+      </w:r>
+      <w:r>
+        <w:t xml:space="preserve">Badis et al. (</w:t>
+      </w:r>
+      <w:hyperlink w:anchor="ref-badis">
+        <w:r>
+          <w:rPr>
+            <w:rStyle w:val="Hyperlink"/>
+          </w:rPr>
+          <w:t xml:space="preserve">n.d.</w:t>
+        </w:r>
+      </w:hyperlink>
+      <w:r>
+        <w:t xml:space="preserve">)</w:t>
+      </w:r>
+      <w:r>
+        <w:t xml:space="preserve"> </w:t>
+      </w:r>
+      <w:r>
+        <w:t xml:space="preserve">largely corroborated findings of</w:t>
+      </w:r>
+      <w:r>
+        <w:t xml:space="preserve"> </w:t>
+      </w:r>
+      <w:r>
+        <w:t xml:space="preserve">Sibley et al. (</w:t>
+      </w:r>
+      <w:hyperlink w:anchor="ref-sibley2020">
+        <w:r>
+          <w:rPr>
+            <w:rStyle w:val="Hyperlink"/>
+          </w:rPr>
+          <w:t xml:space="preserve">2020</w:t>
+        </w:r>
+      </w:hyperlink>
+      <w:r>
+        <w:t xml:space="preserve">)</w:t>
+      </w:r>
+      <w:r>
+        <w:t xml:space="preserve"> </w:t>
+      </w:r>
+      <w:r>
+        <w:t xml:space="preserve">using data collected after the March 15th terrorist attacks. Their results reaffirmed that being male, older, of lower socioeconomic status, having lower education levels, being unemployed, and living in rural areas were associated with lower warmth towards Muslims. Regarding personality traits, they found that lower agreeableness and openness, as well as higher conscientiousness and neuroticism, predicted lower warmth.</w:t>
+      </w:r>
+    </w:p>
+    <w:p>
+      <w:pPr>
+        <w:pStyle w:val="BodyText"/>
+      </w:pPr>
+      <w:r>
+        <w:t xml:space="preserve">In addition, studies have pointed out specific anti-Muslim prejudice when compared with other religious groups</w:t>
       </w:r>
       <w:r>
         <w:t xml:space="preserve"> </w:t>
@@ -3197,156 +3251,207 @@
       <w:r>
         <w:t xml:space="preserve">(</w:t>
       </w:r>
+      <w:hyperlink w:anchor="ref-greaves2020">
+        <w:r>
+          <w:rPr>
+            <w:rStyle w:val="Hyperlink"/>
+          </w:rPr>
+          <w:t xml:space="preserve">Greaves et al., 2020</w:t>
+        </w:r>
+      </w:hyperlink>
+      <w:r>
+        <w:t xml:space="preserve">)</w:t>
+      </w:r>
+      <w:r>
+        <w:t xml:space="preserve">. Interestingly, but not unexpectedly, the overall rating of New Zealanders’ warmth towards Muslims was increased unprecedentedly (above and beyond the steady small increase reported in</w:t>
+      </w:r>
+      <w:r>
+        <w:t xml:space="preserve"> </w:t>
+      </w:r>
+      <w:r>
+        <w:t xml:space="preserve">Sibley et al. (</w:t>
+      </w:r>
+      <w:hyperlink w:anchor="ref-sibley2020">
+        <w:r>
+          <w:rPr>
+            <w:rStyle w:val="Hyperlink"/>
+          </w:rPr>
+          <w:t xml:space="preserve">2020</w:t>
+        </w:r>
+      </w:hyperlink>
+      <w:r>
+        <w:t xml:space="preserve">)</w:t>
+      </w:r>
+      <w:r>
+        <w:t xml:space="preserve">) following the 2019 Christchurch shootings</w:t>
+      </w:r>
+      <w:r>
+        <w:t xml:space="preserve"> </w:t>
+      </w:r>
+      <w:r>
+        <w:t xml:space="preserve">(</w:t>
+      </w:r>
+      <w:hyperlink w:anchor="ref-shanaah2021">
+        <w:r>
+          <w:rPr>
+            <w:rStyle w:val="Hyperlink"/>
+          </w:rPr>
+          <w:t xml:space="preserve">Shanaah et al., 2021</w:t>
+        </w:r>
+      </w:hyperlink>
+      <w:r>
+        <w:t xml:space="preserve">)</w:t>
+      </w:r>
+      <w:r>
+        <w:t xml:space="preserve"> </w:t>
+      </w:r>
+      <w:r>
+        <w:t xml:space="preserve">and sustained for three years post shootings</w:t>
+      </w:r>
+      <w:r>
+        <w:t xml:space="preserve"> </w:t>
+      </w:r>
+      <w:r>
+        <w:t xml:space="preserve">(</w:t>
+      </w:r>
+      <w:hyperlink w:anchor="ref-bulbulia2023">
+        <w:r>
+          <w:rPr>
+            <w:rStyle w:val="Hyperlink"/>
+          </w:rPr>
+          <w:t xml:space="preserve">Bulbulia et al., 2023</w:t>
+        </w:r>
+      </w:hyperlink>
+      <w:r>
+        <w:t xml:space="preserve">)</w:t>
+      </w:r>
+      <w:r>
+        <w:t xml:space="preserve">.</w:t>
+      </w:r>
+      <w:r>
+        <w:t xml:space="preserve"> </w:t>
+      </w:r>
+      <w:r>
+        <w:t xml:space="preserve">Bulbulia et al. (</w:t>
+      </w:r>
+      <w:hyperlink w:anchor="ref-bulbulia2023">
+        <w:r>
+          <w:rPr>
+            <w:rStyle w:val="Hyperlink"/>
+          </w:rPr>
+          <w:t xml:space="preserve">2023</w:t>
+        </w:r>
+      </w:hyperlink>
+      <w:r>
+        <w:t xml:space="preserve">)</w:t>
+      </w:r>
+      <w:r>
+        <w:t xml:space="preserve"> </w:t>
+      </w:r>
+      <w:r>
+        <w:t xml:space="preserve">argued that shootings caused increase in warmth toward Muslims, but not toward other groups – known as negative controls – stigmatised groups that were not anticipated to be affected by the shootings (e.g., people with mental illness, overweight people, and elderly people).</w:t>
+      </w:r>
+    </w:p>
+    <w:p>
+      <w:pPr>
+        <w:pStyle w:val="BodyText"/>
+      </w:pPr>
+      <w:r>
+        <w:t xml:space="preserve">The mentioned NZAVS papers used warmth towards Muslims as a proxy for Islamophobia and prejudice towards Muslims.</w:t>
+      </w:r>
+      <w:r>
+        <w:t xml:space="preserve"> </w:t>
+      </w:r>
+      <w:r>
+        <w:t xml:space="preserve">Badis et al. (</w:t>
+      </w:r>
       <w:hyperlink w:anchor="ref-badis">
         <w:r>
           <w:rPr>
             <w:rStyle w:val="Hyperlink"/>
           </w:rPr>
-          <w:t xml:space="preserve">Badis et al.</w:t>
+          <w:t xml:space="preserve">n.d.</w:t>
         </w:r>
       </w:hyperlink>
       <w:r>
         <w:t xml:space="preserve">)</w:t>
       </w:r>
       <w:r>
-        <w:t xml:space="preserve">…. (report predictors here and how they related to Sibley 2020)</w:t>
-      </w:r>
-      <w:r>
-        <w:t xml:space="preserve"> </w:t>
-      </w:r>
-      <w:r>
-        <w:t xml:space="preserve">In addition, studies have pointed out specific anti-Muslim prejudice when compared with other religious groups</w:t>
-      </w:r>
-      <w:r>
-        <w:t xml:space="preserve"> </w:t>
-      </w:r>
-      <w:r>
-        <w:t xml:space="preserve">(</w:t>
-      </w:r>
-      <w:hyperlink w:anchor="ref-greaves2020">
-        <w:r>
-          <w:rPr>
-            <w:rStyle w:val="Hyperlink"/>
-          </w:rPr>
-          <w:t xml:space="preserve">Greaves et al., 2020</w:t>
-        </w:r>
-      </w:hyperlink>
-      <w:r>
-        <w:t xml:space="preserve">)</w:t>
-      </w:r>
-      <w:r>
-        <w:t xml:space="preserve">. Interestingly, but not unexpectedly, the overall rating of New Zealanders’ warmth towards Muslims was increased unprecedentedly (above and beyond the steady small increase reported in</w:t>
-      </w:r>
-      <w:r>
-        <w:t xml:space="preserve"> </w:t>
-      </w:r>
-      <w:r>
-        <w:t xml:space="preserve">Sibley et al. (</w:t>
-      </w:r>
-      <w:hyperlink w:anchor="ref-sibley2020">
-        <w:r>
-          <w:rPr>
-            <w:rStyle w:val="Hyperlink"/>
-          </w:rPr>
-          <w:t xml:space="preserve">2020</w:t>
-        </w:r>
-      </w:hyperlink>
-      <w:r>
-        <w:t xml:space="preserve">)</w:t>
-      </w:r>
-      <w:r>
-        <w:t xml:space="preserve">) following the 2019 Christchurch shootings</w:t>
-      </w:r>
-      <w:r>
-        <w:t xml:space="preserve"> </w:t>
-      </w:r>
-      <w:r>
-        <w:t xml:space="preserve">(</w:t>
-      </w:r>
-      <w:hyperlink w:anchor="ref-shanaah2021">
-        <w:r>
-          <w:rPr>
-            <w:rStyle w:val="Hyperlink"/>
-          </w:rPr>
-          <w:t xml:space="preserve">Shanaah et al., 2021</w:t>
-        </w:r>
-      </w:hyperlink>
-      <w:r>
-        <w:t xml:space="preserve">)</w:t>
-      </w:r>
-      <w:r>
-        <w:t xml:space="preserve"> </w:t>
-      </w:r>
-      <w:r>
-        <w:t xml:space="preserve">and sustained for three years post shootings</w:t>
-      </w:r>
-      <w:r>
-        <w:t xml:space="preserve"> </w:t>
-      </w:r>
-      <w:r>
-        <w:t xml:space="preserve">(</w:t>
-      </w:r>
-      <w:hyperlink w:anchor="ref-bulbulia2023">
-        <w:r>
-          <w:rPr>
-            <w:rStyle w:val="Hyperlink"/>
-          </w:rPr>
-          <w:t xml:space="preserve">Bulbulia et al., 2023</w:t>
-        </w:r>
-      </w:hyperlink>
-      <w:r>
-        <w:t xml:space="preserve">)</w:t>
-      </w:r>
-      <w:r>
-        <w:t xml:space="preserve">.</w:t>
-      </w:r>
-      <w:r>
-        <w:t xml:space="preserve"> </w:t>
-      </w:r>
-      <w:r>
-        <w:t xml:space="preserve">Bulbulia et al. (</w:t>
-      </w:r>
-      <w:hyperlink w:anchor="ref-bulbulia2023">
-        <w:r>
-          <w:rPr>
-            <w:rStyle w:val="Hyperlink"/>
-          </w:rPr>
-          <w:t xml:space="preserve">2023</w:t>
-        </w:r>
-      </w:hyperlink>
-      <w:r>
-        <w:t xml:space="preserve">)</w:t>
-      </w:r>
-      <w:r>
-        <w:t xml:space="preserve"> </w:t>
-      </w:r>
-      <w:r>
-        <w:t xml:space="preserve">argued that shootings caused increase in warmth toward Muslims, but not toward other groups – known as negative controls – stigmatised groups that were not anticipated to be affected by the shootings (e.g., people with mental illness, overweight people, and elderly people).</w:t>
-      </w:r>
-    </w:p>
-    <w:p>
-      <w:pPr>
-        <w:pStyle w:val="BodyText"/>
-      </w:pPr>
-      <w:r>
-        <w:t xml:space="preserve">The mentioned NZAVS papers used warmth towards Muslims as a proxy for Islamophobia and prejudice towards Muslims. (add islamophobia scale here)</w:t>
-      </w:r>
-      <w:r>
-        <w:t xml:space="preserve"> </w:t>
-      </w:r>
-      <w:r>
-        <w:t xml:space="preserve">(</w:t>
-      </w:r>
-      <w:hyperlink w:anchor="ref-badis">
-        <w:r>
-          <w:rPr>
-            <w:rStyle w:val="Hyperlink"/>
-          </w:rPr>
-          <w:t xml:space="preserve">Badis et al.</w:t>
-        </w:r>
-      </w:hyperlink>
-      <w:r>
-        <w:t xml:space="preserve">)</w:t>
+        <w:t xml:space="preserve"> </w:t>
+      </w:r>
+      <w:r>
+        <w:t xml:space="preserve">validated the use of warmth towards Muslims to examine prejudicial attitudes towards Muslims. It was found that an Islamophobia scale, added to the NZAVS post March 15th, was strongly positively correlated with coldness towards Muslims (reverse-coded warmth) (</w:t>
+      </w:r>
+      <w:r>
+        <w:rPr>
+          <w:iCs/>
+          <w:i/>
+        </w:rPr>
+        <w:t xml:space="preserve">r</w:t>
+      </w:r>
+      <w:r>
+        <w:t xml:space="preserve"> = 0.82, </w:t>
+      </w:r>
+      <w:r>
+        <w:rPr>
+          <w:iCs/>
+          <w:i/>
+        </w:rPr>
+        <w:t xml:space="preserve">p</w:t>
+      </w:r>
+      <w:r>
+        <w:t xml:space="preserve"> &lt; .001). This scale included three items:</w:t>
+      </w:r>
+      <w:r>
+        <w:t xml:space="preserve"> </w:t>
+      </w:r>
+      <w:r>
+        <w:t xml:space="preserve">‘</w:t>
+      </w:r>
+      <w:r>
+        <w:t xml:space="preserve">Islam is a religion of peace</w:t>
+      </w:r>
+      <w:r>
+        <w:t xml:space="preserve">’</w:t>
+      </w:r>
+      <w:r>
+        <w:t xml:space="preserve"> </w:t>
+      </w:r>
+      <w:r>
+        <w:t xml:space="preserve">(reverse-coded),</w:t>
+      </w:r>
+      <w:r>
+        <w:t xml:space="preserve"> </w:t>
+      </w:r>
+      <w:r>
+        <w:t xml:space="preserve">‘</w:t>
+      </w:r>
+      <w:r>
+        <w:t xml:space="preserve">Muslims in New Zealand should have the right to found Islamic schools</w:t>
+      </w:r>
+      <w:r>
+        <w:t xml:space="preserve">’</w:t>
+      </w:r>
+      <w:r>
+        <w:t xml:space="preserve"> </w:t>
+      </w:r>
+      <w:r>
+        <w:t xml:space="preserve">(reverse-coded), and</w:t>
+      </w:r>
+      <w:r>
+        <w:t xml:space="preserve"> </w:t>
+      </w:r>
+      <w:r>
+        <w:t xml:space="preserve">‘</w:t>
+      </w:r>
+      <w:r>
+        <w:t xml:space="preserve">if I could, I would live in a place where there are no Muslims</w:t>
+      </w:r>
+      <w:r>
+        <w:t xml:space="preserve">’</w:t>
+      </w:r>
+      <w:r>
+        <w:t xml:space="preserve">. This suggests that warmth can indeed serve as a reasonable proxy for Islamophobia. This high correlation indicates that people who view Muslims coldly tend to also exhibit Islamophobic beliefs. However, the authors note that while broadly overlapping, these constructs are not identical, as evidenced by the differing role of extroversion in predicting Islamophobia versus coldness towards Muslims.</w:t>
       </w:r>
     </w:p>
     <w:p>
@@ -4257,7 +4362,38 @@
         <w:pStyle w:val="BodyText"/>
       </w:pPr>
       <w:r>
-        <w:t xml:space="preserve">NZAVS questionnaire has a large number of measures. Here, we are only highlighting and explaining those that are pertinent to the readily planned papers that are going to published from the booster study, with levels of measurement indicated, as well as the reversed coded ones. For Likert type scales, we are noting the the minimum and maximum level along with description. For instance,</w:t>
+        <w:t xml:space="preserve">NZAVS questionnaire has a large number of measures. Here, we are only highlighting and explaining those that are pertinent to the readily planned papers that are going to published from the booster study, with levels of measurement indicated, as well as the reversed coded ones. Please visit</w:t>
+      </w:r>
+      <w:r>
+        <w:t xml:space="preserve"> </w:t>
+      </w:r>
+      <w:r>
+        <w:t xml:space="preserve">Sibley (</w:t>
+      </w:r>
+      <w:hyperlink w:anchor="ref-sibley2024">
+        <w:r>
+          <w:rPr>
+            <w:rStyle w:val="Hyperlink"/>
+          </w:rPr>
+          <w:t xml:space="preserve">2024</w:t>
+        </w:r>
+      </w:hyperlink>
+      <w:r>
+        <w:t xml:space="preserve">)</w:t>
+      </w:r>
+      <w:r>
+        <w:t xml:space="preserve"> </w:t>
+      </w:r>
+      <w:r>
+        <w:t xml:space="preserve">for further details and history of NZAVS measures.</w:t>
+      </w:r>
+    </w:p>
+    <w:p>
+      <w:pPr>
+        <w:pStyle w:val="BodyText"/>
+      </w:pPr>
+      <w:r>
+        <w:t xml:space="preserve">For Likert type scales, we are noting the the minimum and maximum level along with description. For instance,</w:t>
       </w:r>
       <w:r>
         <w:t xml:space="preserve"> </w:t>
@@ -5102,7 +5238,7 @@
         </w:numPr>
       </w:pPr>
       <w:r>
-        <w:t xml:space="preserve">Socioeconomic status: A census-derived occupation-based measure NZSEI (New Zealand Socioeconomic Index) is used to estimate one’s socioeconomic status. It uses an open-ended question regarding their occupation, which is subsequently classified in accordance with the Australian and New Zealand Standard Classification of Occupations.</w:t>
+        <w:t xml:space="preserve">Socioeconomic status: A census-derived occupation-based measure NZSEI (New Zealand Socioeconomic Index) is used to estimate one’s socioeconomic status. It uses an open-ended question regarding their occupation, which is subsequently classified in accordance with the Australian and New Zealand Standard Classification of Occupations (ANZSCO) Level 3. In the case of missing values, the measures is imputed using a combination of age and education.</w:t>
       </w:r>
     </w:p>
     <w:p>
@@ -5255,7 +5391,7 @@
         </w:numPr>
       </w:pPr>
       <w:r>
-        <w:t xml:space="preserve">Region of habituation (?)</w:t>
+        <w:t xml:space="preserve">Region of habituation: coded whether they are living in an urban or rural area (1 = Urban, 0 = Rural) based on the addresses provided</w:t>
       </w:r>
     </w:p>
     <w:p>
@@ -5277,7 +5413,7 @@
         </w:numPr>
       </w:pPr>
       <w:r>
-        <w:t xml:space="preserve">Race rejection anxiety:</w:t>
+        <w:t xml:space="preserve">Race-based rejection anxiety: People from other races would be likely to reject me on the basis of my race. (Strogly disagree 1-7 Strongly agree)</w:t>
       </w:r>
     </w:p>
     <w:p>
@@ -5474,7 +5610,7 @@
         <w:pStyle w:val="Compact"/>
       </w:pPr>
       <w:r>
-        <w:t xml:space="preserve">Values:</w:t>
+        <w:t xml:space="preserve">Intergroup anxiety: I feel anxious about interacting with people from other races. (Strongly disagree 1-7 Strongly agree).</w:t>
       </w:r>
     </w:p>
     <w:p>
@@ -5486,7 +5622,19 @@
         <w:pStyle w:val="Compact"/>
       </w:pPr>
       <w:r>
-        <w:t xml:space="preserve">Resilience:</w:t>
+        <w:t xml:space="preserve">Rumination: During the last 30 days, how often did…. you have negative thoughts that repeated over and over? (0 = None of the time, 4 = All of the time).</w:t>
+      </w:r>
+    </w:p>
+    <w:p>
+      <w:pPr>
+        <w:numPr>
+          <w:ilvl w:val="0"/>
+          <w:numId w:val="1017"/>
+        </w:numPr>
+        <w:pStyle w:val="Compact"/>
+      </w:pPr>
+      <w:r>
+        <w:t xml:space="preserve">Forgivingness versus Vengeful Rumination. Sometimes I can’t sleep because of thinking about past wrongs I have suffered. (1-7 Strongly disagree 1-7 Strongly agree). I can usually forgive and forget when someone does me wrong (1-7 Strongly disagree 1-7 Strongly agree).. I find myself regularly thinking about past times that I have been wronged. (1-7 Strongly disagree 1-7 Strongly agree).</w:t>
       </w:r>
     </w:p>
     <w:p>
@@ -6044,7 +6192,7 @@
       </w:r>
     </w:p>
     <w:bookmarkEnd w:id="117"/>
-    <w:bookmarkStart w:id="172" w:name="references"/>
+    <w:bookmarkStart w:id="173" w:name="references"/>
     <w:p>
       <w:pPr>
         <w:pStyle w:val="Heading1"/>
@@ -6053,7 +6201,7 @@
         <w:t xml:space="preserve">References</w:t>
       </w:r>
     </w:p>
-    <w:bookmarkStart w:id="171" w:name="refs"/>
+    <w:bookmarkStart w:id="172" w:name="refs"/>
     <w:bookmarkStart w:id="119" w:name="ref-anwar2020"/>
     <w:p>
       <w:pPr>
@@ -6292,49 +6440,284 @@
       </w:r>
     </w:p>
     <w:bookmarkEnd w:id="125"/>
-    <w:bookmarkStart w:id="127" w:name="ref-badis"/>
+    <w:bookmarkStart w:id="126" w:name="ref-badis"/>
     <w:p>
       <w:pPr>
         <w:pStyle w:val="Bibliography"/>
       </w:pPr>
       <w:r>
-        <w:t xml:space="preserve">Badis, J. S., Afzali, M. U., &amp; Sibley, C. G.</w:t>
-      </w:r>
-      <w:r>
-        <w:t xml:space="preserve"> </w:t>
-      </w:r>
-      <w:hyperlink r:id="rId126">
-        <w:r>
-          <w:rPr>
-            <w:rStyle w:val="Hyperlink"/>
-            <w:iCs/>
-            <w:i/>
-          </w:rPr>
-          <w:t xml:space="preserve">Predictors of Islamophobia in New Zealand: Findings from the New Zealand Attitudes and Values Study</w:t>
+        <w:t xml:space="preserve">Badis, J. S., Afzali, M. U., &amp; Sibley, C. G. (n.d.).</w:t>
+      </w:r>
+      <w:r>
+        <w:t xml:space="preserve"> </w:t>
+      </w:r>
+      <w:r>
+        <w:rPr>
+          <w:iCs/>
+          <w:i/>
+        </w:rPr>
+        <w:t xml:space="preserve">Predictors of islamophobia in new zealand: Findings from the new zealand attitudes and values study</w:t>
+      </w:r>
+      <w:r>
+        <w:t xml:space="preserve">.</w:t>
+      </w:r>
+    </w:p>
+    <w:bookmarkEnd w:id="126"/>
+    <w:bookmarkStart w:id="128" w:name="ref-bulbulia2023"/>
+    <w:p>
+      <w:pPr>
+        <w:pStyle w:val="Bibliography"/>
+      </w:pPr>
+      <w:r>
+        <w:t xml:space="preserve">Bulbulia, J. A., Afzali, M. U., Yogeeswaran, K., &amp; Sibley, C. G. (2023). Long-term causal effects of far-right terrorism in New Zealand.</w:t>
+      </w:r>
+      <w:r>
+        <w:t xml:space="preserve"> </w:t>
+      </w:r>
+      <w:r>
+        <w:rPr>
+          <w:iCs/>
+          <w:i/>
+        </w:rPr>
+        <w:t xml:space="preserve">PNAS Nexus</w:t>
+      </w:r>
+      <w:r>
+        <w:t xml:space="preserve">,</w:t>
+      </w:r>
+      <w:r>
+        <w:t xml:space="preserve"> </w:t>
+      </w:r>
+      <w:r>
+        <w:rPr>
+          <w:iCs/>
+          <w:i/>
+        </w:rPr>
+        <w:t xml:space="preserve">2</w:t>
+      </w:r>
+      <w:r>
+        <w:t xml:space="preserve">(8).</w:t>
+      </w:r>
+      <w:r>
+        <w:t xml:space="preserve"> </w:t>
+      </w:r>
+      <w:hyperlink r:id="rId127">
+        <w:r>
+          <w:rPr>
+            <w:rStyle w:val="Hyperlink"/>
+          </w:rPr>
+          <w:t xml:space="preserve">https://doi.org/10.1093/pnasnexus/pgad242</w:t>
         </w:r>
       </w:hyperlink>
+    </w:p>
+    <w:bookmarkEnd w:id="128"/>
+    <w:bookmarkStart w:id="130" w:name="ref-byrne2022"/>
+    <w:p>
+      <w:pPr>
+        <w:pStyle w:val="Bibliography"/>
+      </w:pPr>
+      <w:r>
+        <w:t xml:space="preserve">Byrne, K. G., Yogeeswaran, K., Dorahy, M. J., Gale, J., Afzali, M. U., Bulbulia, J., &amp; Sibley, C. G. (2022). Psychological impact of far-right terrorism against Muslim minorities on national distress, community, and wellbeing.</w:t>
+      </w:r>
+      <w:r>
+        <w:t xml:space="preserve"> </w:t>
+      </w:r>
+      <w:r>
+        <w:rPr>
+          <w:iCs/>
+          <w:i/>
+        </w:rPr>
+        <w:t xml:space="preserve">Scientific Reports</w:t>
+      </w:r>
+      <w:r>
+        <w:t xml:space="preserve">,</w:t>
+      </w:r>
+      <w:r>
+        <w:t xml:space="preserve"> </w:t>
+      </w:r>
+      <w:r>
+        <w:rPr>
+          <w:iCs/>
+          <w:i/>
+        </w:rPr>
+        <w:t xml:space="preserve">12</w:t>
+      </w:r>
+      <w:r>
+        <w:t xml:space="preserve">(1), 1620.</w:t>
+      </w:r>
+      <w:r>
+        <w:t xml:space="preserve"> </w:t>
+      </w:r>
+      <w:hyperlink r:id="rId129">
+        <w:r>
+          <w:rPr>
+            <w:rStyle w:val="Hyperlink"/>
+          </w:rPr>
+          <w:t xml:space="preserve">https://doi.org/10.1038/s41598-022-05678-x</w:t>
+        </w:r>
+      </w:hyperlink>
+    </w:p>
+    <w:bookmarkEnd w:id="130"/>
+    <w:bookmarkStart w:id="131" w:name="ref-drury2016"/>
+    <w:p>
+      <w:pPr>
+        <w:pStyle w:val="Bibliography"/>
+      </w:pPr>
+      <w:r>
+        <w:t xml:space="preserve">Drury, A. (2016).</w:t>
+      </w:r>
+      <w:r>
+        <w:t xml:space="preserve"> </w:t>
+      </w:r>
+      <w:r>
+        <w:rPr>
+          <w:iCs/>
+          <w:i/>
+        </w:rPr>
+        <w:t xml:space="preserve">Islam</w:t>
+      </w:r>
+      <w:r>
+        <w:rPr>
+          <w:iCs/>
+          <w:i/>
+        </w:rPr>
+        <w:t xml:space="preserve">’</w:t>
+      </w:r>
+      <w:r>
+        <w:rPr>
+          <w:iCs/>
+          <w:i/>
+        </w:rPr>
+        <w:t xml:space="preserve">s</w:t>
+      </w:r>
+      <w:r>
+        <w:rPr>
+          <w:iCs/>
+          <w:i/>
+        </w:rPr>
+        <w:t xml:space="preserve"> </w:t>
+      </w:r>
+      <w:r>
+        <w:rPr>
+          <w:iCs/>
+          <w:i/>
+        </w:rPr>
+        <w:t xml:space="preserve">history and integration in the new zealand society: A</w:t>
+      </w:r>
+      <w:r>
+        <w:rPr>
+          <w:iCs/>
+          <w:i/>
+        </w:rPr>
+        <w:t xml:space="preserve"> </w:t>
+      </w:r>
+      <w:r>
+        <w:rPr>
+          <w:iCs/>
+          <w:i/>
+        </w:rPr>
+        <w:t xml:space="preserve">Convert</w:t>
+      </w:r>
+      <w:r>
+        <w:rPr>
+          <w:iCs/>
+          <w:i/>
+        </w:rPr>
+        <w:t xml:space="preserve">’</w:t>
+      </w:r>
+      <w:r>
+        <w:rPr>
+          <w:iCs/>
+          <w:i/>
+        </w:rPr>
+        <w:t xml:space="preserve">s</w:t>
+      </w:r>
+      <w:r>
+        <w:rPr>
+          <w:iCs/>
+          <w:i/>
+        </w:rPr>
+        <w:t xml:space="preserve"> </w:t>
+      </w:r>
+      <w:r>
+        <w:rPr>
+          <w:iCs/>
+          <w:i/>
+        </w:rPr>
+        <w:t xml:space="preserve">view</w:t>
+      </w:r>
+      <w:r>
+        <w:t xml:space="preserve"> </w:t>
+      </w:r>
+      <w:r>
+        <w:t xml:space="preserve">(E. Kolig &amp; V. M, Eds.; pp. 113–129). Rowman.</w:t>
+      </w:r>
+    </w:p>
+    <w:bookmarkEnd w:id="131"/>
+    <w:bookmarkStart w:id="133" w:name="ref-frykberg2023"/>
+    <w:p>
+      <w:pPr>
+        <w:pStyle w:val="Bibliography"/>
+      </w:pPr>
+      <w:r>
+        <w:t xml:space="preserve">Frykberg, L. (2023).</w:t>
+      </w:r>
+      <w:r>
+        <w:t xml:space="preserve"> </w:t>
+      </w:r>
+      <w:r>
+        <w:rPr>
+          <w:iCs/>
+          <w:i/>
+        </w:rPr>
+        <w:t xml:space="preserve">Online hate towards Muslims ’increasing’ since mosque attacks</w:t>
+      </w:r>
       <w:r>
         <w:t xml:space="preserve">.</w:t>
       </w:r>
-    </w:p>
-    <w:bookmarkEnd w:id="127"/>
-    <w:bookmarkStart w:id="129" w:name="ref-bulbulia2023"/>
+      <w:r>
+        <w:t xml:space="preserve"> </w:t>
+      </w:r>
+      <w:hyperlink r:id="rId132">
+        <w:r>
+          <w:rPr>
+            <w:rStyle w:val="Hyperlink"/>
+          </w:rPr>
+          <w:t xml:space="preserve">https://www.1news.co.nz/2023/03/12/online-hate-towards-muslims-increasing-since-mosque-attacks/</w:t>
+        </w:r>
+      </w:hyperlink>
+    </w:p>
+    <w:bookmarkEnd w:id="133"/>
+    <w:bookmarkStart w:id="135" w:name="ref-greaves2020"/>
     <w:p>
       <w:pPr>
         <w:pStyle w:val="Bibliography"/>
       </w:pPr>
       <w:r>
-        <w:t xml:space="preserve">Bulbulia, J. A., Afzali, M. U., Yogeeswaran, K., &amp; Sibley, C. G. (2023). Long-term causal effects of far-right terrorism in New Zealand.</w:t>
-      </w:r>
-      <w:r>
-        <w:t xml:space="preserve"> </w:t>
-      </w:r>
-      <w:r>
-        <w:rPr>
-          <w:iCs/>
-          <w:i/>
-        </w:rPr>
-        <w:t xml:space="preserve">PNAS Nexus</w:t>
+        <w:t xml:space="preserve">Greaves, L. M., Rasheed, A., D’Souza, S., Shackleton, N., Oldfield, L. D., Sibley, C. G., Milne, B., &amp; Bulbulia, J. (2020). Comparative study of attitudes to religious groups in New Zealand reveals Muslim-specific prejudice.</w:t>
+      </w:r>
+      <w:r>
+        <w:t xml:space="preserve"> </w:t>
+      </w:r>
+      <w:r>
+        <w:rPr>
+          <w:iCs/>
+          <w:i/>
+        </w:rPr>
+        <w:t xml:space="preserve">K</w:t>
+      </w:r>
+      <w:r>
+        <w:rPr>
+          <w:iCs/>
+          <w:i/>
+        </w:rPr>
+        <w:t xml:space="preserve">ō</w:t>
+      </w:r>
+      <w:r>
+        <w:rPr>
+          <w:iCs/>
+          <w:i/>
+        </w:rPr>
+        <w:t xml:space="preserve">tuitui: New Zealand Journal of Social Sciences Online</w:t>
       </w:r>
       <w:r>
         <w:t xml:space="preserve">,</w:t>
@@ -6347,41 +6730,41 @@
           <w:iCs/>
           <w:i/>
         </w:rPr>
-        <w:t xml:space="preserve">2</w:t>
-      </w:r>
-      <w:r>
-        <w:t xml:space="preserve">(8).</w:t>
-      </w:r>
-      <w:r>
-        <w:t xml:space="preserve"> </w:t>
-      </w:r>
-      <w:hyperlink r:id="rId128">
-        <w:r>
-          <w:rPr>
-            <w:rStyle w:val="Hyperlink"/>
-          </w:rPr>
-          <w:t xml:space="preserve">https://doi.org/10.1093/pnasnexus/pgad242</w:t>
+        <w:t xml:space="preserve">15</w:t>
+      </w:r>
+      <w:r>
+        <w:t xml:space="preserve">(2), 260–279.</w:t>
+      </w:r>
+      <w:r>
+        <w:t xml:space="preserve"> </w:t>
+      </w:r>
+      <w:hyperlink r:id="rId134">
+        <w:r>
+          <w:rPr>
+            <w:rStyle w:val="Hyperlink"/>
+          </w:rPr>
+          <w:t xml:space="preserve">https://doi.org/10.1080/1177083x.2020.1733032</w:t>
         </w:r>
       </w:hyperlink>
     </w:p>
-    <w:bookmarkEnd w:id="129"/>
-    <w:bookmarkStart w:id="131" w:name="ref-byrne2022"/>
+    <w:bookmarkEnd w:id="135"/>
+    <w:bookmarkStart w:id="136" w:name="ref-hawi2019"/>
     <w:p>
       <w:pPr>
         <w:pStyle w:val="Bibliography"/>
       </w:pPr>
       <w:r>
-        <w:t xml:space="preserve">Byrne, K. G., Yogeeswaran, K., Dorahy, M. J., Gale, J., Afzali, M. U., Bulbulia, J., &amp; Sibley, C. G. (2022). Psychological impact of far-right terrorism against Muslim minorities on national distress, community, and wellbeing.</w:t>
-      </w:r>
-      <w:r>
-        <w:t xml:space="preserve"> </w:t>
-      </w:r>
-      <w:r>
-        <w:rPr>
-          <w:iCs/>
-          <w:i/>
-        </w:rPr>
-        <w:t xml:space="preserve">Scientific Reports</w:t>
+        <w:t xml:space="preserve">Hawi, D., Osborne, D., Bulbulia, J., &amp; Sibley, C. G. (2019). Terrorism anxiety and attitudes toward muslims.</w:t>
+      </w:r>
+      <w:r>
+        <w:t xml:space="preserve"> </w:t>
+      </w:r>
+      <w:r>
+        <w:rPr>
+          <w:iCs/>
+          <w:i/>
+        </w:rPr>
+        <w:t xml:space="preserve">New Zealand Journal of Psychology (Online)</w:t>
       </w:r>
       <w:r>
         <w:t xml:space="preserve">,</w:t>
@@ -6394,137 +6777,906 @@
           <w:iCs/>
           <w:i/>
         </w:rPr>
+        <w:t xml:space="preserve">48</w:t>
+      </w:r>
+      <w:r>
+        <w:t xml:space="preserve">(1), 8089.</w:t>
+      </w:r>
+    </w:p>
+    <w:bookmarkEnd w:id="136"/>
+    <w:bookmarkStart w:id="138" w:name="ref-islamoph2022"/>
+    <w:p>
+      <w:pPr>
+        <w:pStyle w:val="Bibliography"/>
+      </w:pPr>
+      <w:r>
+        <w:rPr>
+          <w:iCs/>
+          <w:i/>
+        </w:rPr>
+        <w:t xml:space="preserve">Islamophobia after</w:t>
+      </w:r>
+      <w:r>
+        <w:rPr>
+          <w:iCs/>
+          <w:i/>
+        </w:rPr>
+        <w:t xml:space="preserve"> </w:t>
+      </w:r>
+      <w:r>
+        <w:rPr>
+          <w:iCs/>
+          <w:i/>
+        </w:rPr>
+        <w:t xml:space="preserve">C</w:t>
+      </w:r>
+      <w:r>
+        <w:rPr>
+          <w:iCs/>
+          <w:i/>
+        </w:rPr>
+        <w:t xml:space="preserve">hristchurch terror attacks quadrupled -</w:t>
+      </w:r>
+      <w:r>
+        <w:rPr>
+          <w:iCs/>
+          <w:i/>
+        </w:rPr>
+        <w:t xml:space="preserve"> </w:t>
+      </w:r>
+      <w:r>
+        <w:rPr>
+          <w:iCs/>
+          <w:i/>
+        </w:rPr>
+        <w:t xml:space="preserve">A</w:t>
+      </w:r>
+      <w:r>
+        <w:rPr>
+          <w:iCs/>
+          <w:i/>
+        </w:rPr>
+        <w:t xml:space="preserve">ustralian report</w:t>
+      </w:r>
+      <w:r>
+        <w:t xml:space="preserve">. (2022).</w:t>
+      </w:r>
+      <w:r>
+        <w:t xml:space="preserve"> </w:t>
+      </w:r>
+      <w:hyperlink r:id="rId137">
+        <w:r>
+          <w:rPr>
+            <w:rStyle w:val="Hyperlink"/>
+          </w:rPr>
+          <w:t xml:space="preserve">https://www.rnz.co.nz/news/national/463304/islamophobia-after-christchurch-terror-attacks-quadrupled-australian-report</w:t>
+        </w:r>
+      </w:hyperlink>
+    </w:p>
+    <w:bookmarkEnd w:id="138"/>
+    <w:bookmarkStart w:id="140" w:name="ref-jacinda2019b"/>
+    <w:p>
+      <w:pPr>
+        <w:pStyle w:val="Bibliography"/>
+      </w:pPr>
+      <w:r>
+        <w:rPr>
+          <w:iCs/>
+          <w:i/>
+        </w:rPr>
+        <w:t xml:space="preserve">Jacinda</w:t>
+      </w:r>
+      <w:r>
+        <w:rPr>
+          <w:iCs/>
+          <w:i/>
+        </w:rPr>
+        <w:t xml:space="preserve"> </w:t>
+      </w:r>
+      <w:r>
+        <w:rPr>
+          <w:iCs/>
+          <w:i/>
+        </w:rPr>
+        <w:t xml:space="preserve">A</w:t>
+      </w:r>
+      <w:r>
+        <w:rPr>
+          <w:iCs/>
+          <w:i/>
+        </w:rPr>
+        <w:t xml:space="preserve">rdern on the</w:t>
+      </w:r>
+      <w:r>
+        <w:rPr>
+          <w:iCs/>
+          <w:i/>
+        </w:rPr>
+        <w:t xml:space="preserve"> </w:t>
+      </w:r>
+      <w:r>
+        <w:rPr>
+          <w:iCs/>
+          <w:i/>
+        </w:rPr>
+        <w:t xml:space="preserve">C</w:t>
+      </w:r>
+      <w:r>
+        <w:rPr>
+          <w:iCs/>
+          <w:i/>
+        </w:rPr>
+        <w:t xml:space="preserve">hristchurch shooting: ’One of</w:t>
+      </w:r>
+      <w:r>
+        <w:rPr>
+          <w:iCs/>
+          <w:i/>
+        </w:rPr>
+        <w:t xml:space="preserve"> </w:t>
+      </w:r>
+      <w:r>
+        <w:rPr>
+          <w:iCs/>
+          <w:i/>
+        </w:rPr>
+        <w:t xml:space="preserve">N</w:t>
+      </w:r>
+      <w:r>
+        <w:rPr>
+          <w:iCs/>
+          <w:i/>
+        </w:rPr>
+        <w:t xml:space="preserve">ew</w:t>
+      </w:r>
+      <w:r>
+        <w:rPr>
+          <w:iCs/>
+          <w:i/>
+        </w:rPr>
+        <w:t xml:space="preserve"> </w:t>
+      </w:r>
+      <w:r>
+        <w:rPr>
+          <w:iCs/>
+          <w:i/>
+        </w:rPr>
+        <w:t xml:space="preserve">Z</w:t>
+      </w:r>
+      <w:r>
+        <w:rPr>
+          <w:iCs/>
+          <w:i/>
+        </w:rPr>
+        <w:t xml:space="preserve">ealand’s darkest days’</w:t>
+      </w:r>
+      <w:r>
+        <w:t xml:space="preserve">. (2019).</w:t>
+      </w:r>
+      <w:r>
+        <w:t xml:space="preserve"> </w:t>
+      </w:r>
+      <w:hyperlink r:id="rId139">
+        <w:r>
+          <w:rPr>
+            <w:rStyle w:val="Hyperlink"/>
+          </w:rPr>
+          <w:t xml:space="preserve">https://www.theguardian.com/world/2019/mar/15/one-of-new-zealands-darkest-days-jacinda-ardern-responds-to-christchurch-shooting</w:t>
+        </w:r>
+      </w:hyperlink>
+    </w:p>
+    <w:bookmarkEnd w:id="140"/>
+    <w:bookmarkStart w:id="142" w:name="ref-kabir2024"/>
+    <w:p>
+      <w:pPr>
+        <w:pStyle w:val="Bibliography"/>
+      </w:pPr>
+      <w:r>
+        <w:t xml:space="preserve">Kabir, S. N. (2024).</w:t>
+      </w:r>
+      <w:r>
+        <w:t xml:space="preserve"> </w:t>
+      </w:r>
+      <w:r>
+        <w:t xml:space="preserve">‘</w:t>
+      </w:r>
+      <w:r>
+        <w:t xml:space="preserve">They are us</w:t>
+      </w:r>
+      <w:r>
+        <w:t xml:space="preserve">’</w:t>
+      </w:r>
+      <w:r>
+        <w:t xml:space="preserve">: Orientalist perspective challenged in New Zealand newspapers</w:t>
+      </w:r>
+      <w:r>
+        <w:t xml:space="preserve">’</w:t>
+      </w:r>
+      <w:r>
+        <w:t xml:space="preserve"> </w:t>
+      </w:r>
+      <w:r>
+        <w:t xml:space="preserve">coverage.</w:t>
+      </w:r>
+      <w:r>
+        <w:t xml:space="preserve"> </w:t>
+      </w:r>
+      <w:r>
+        <w:rPr>
+          <w:iCs/>
+          <w:i/>
+        </w:rPr>
+        <w:t xml:space="preserve">Journal of Arab &amp; Muslim Media Research</w:t>
+      </w:r>
+      <w:r>
+        <w:t xml:space="preserve">.</w:t>
+      </w:r>
+      <w:r>
+        <w:t xml:space="preserve"> </w:t>
+      </w:r>
+      <w:hyperlink r:id="rId141">
+        <w:r>
+          <w:rPr>
+            <w:rStyle w:val="Hyperlink"/>
+          </w:rPr>
+          <w:t xml:space="preserve">https://doi.org/10.1386/jammr_00077_1</w:t>
+        </w:r>
+      </w:hyperlink>
+    </w:p>
+    <w:bookmarkEnd w:id="142"/>
+    <w:bookmarkStart w:id="144" w:name="ref-kessler2010"/>
+    <w:p>
+      <w:pPr>
+        <w:pStyle w:val="Bibliography"/>
+      </w:pPr>
+      <w:r>
+        <w:t xml:space="preserve">Kessler, R. C., Green, J. G., Gruber, M. J., Sampson, N. A., Bromet, E., Cuitan, M., Furukawa, T. A., Gureje, O., Hinkov, H., Hu, C.-Y., Lara, C., Lee, S., Mneimneh, Z., Myer, L., Oakley-Browne, M., Posada-Villa, J., Sagar, R., Viana, M. C., &amp; Zaslavsky, A. M. (2010). Screening for serious mental illness in the general population with the K6 screening scale: results from the WHO World Mental Health (WMH) survey initiative.</w:t>
+      </w:r>
+      <w:r>
+        <w:t xml:space="preserve"> </w:t>
+      </w:r>
+      <w:r>
+        <w:rPr>
+          <w:iCs/>
+          <w:i/>
+        </w:rPr>
+        <w:t xml:space="preserve">International Journal of Methods in Psychiatric Research</w:t>
+      </w:r>
+      <w:r>
+        <w:t xml:space="preserve">,</w:t>
+      </w:r>
+      <w:r>
+        <w:t xml:space="preserve"> </w:t>
+      </w:r>
+      <w:r>
+        <w:rPr>
+          <w:iCs/>
+          <w:i/>
+        </w:rPr>
+        <w:t xml:space="preserve">19</w:t>
+      </w:r>
+      <w:r>
+        <w:t xml:space="preserve">(S1), 4–22.</w:t>
+      </w:r>
+      <w:r>
+        <w:t xml:space="preserve"> </w:t>
+      </w:r>
+      <w:hyperlink r:id="rId143">
+        <w:r>
+          <w:rPr>
+            <w:rStyle w:val="Hyperlink"/>
+          </w:rPr>
+          <w:t xml:space="preserve">https://doi.org/10.1002/mpr.310</w:t>
+        </w:r>
+      </w:hyperlink>
+    </w:p>
+    <w:bookmarkEnd w:id="144"/>
+    <w:bookmarkStart w:id="145" w:name="ref-newzeal2024"/>
+    <w:p>
+      <w:pPr>
+        <w:pStyle w:val="Bibliography"/>
+      </w:pPr>
+      <w:r>
+        <w:rPr>
+          <w:iCs/>
+          <w:i/>
+        </w:rPr>
+        <w:t xml:space="preserve">New Zealand Attitudes and Values Study</w:t>
+      </w:r>
+      <w:r>
+        <w:t xml:space="preserve">. (2024).</w:t>
+      </w:r>
+      <w:r>
+        <w:t xml:space="preserve"> </w:t>
+      </w:r>
+      <w:hyperlink r:id="rId115">
+        <w:r>
+          <w:rPr>
+            <w:rStyle w:val="Hyperlink"/>
+          </w:rPr>
+          <w:t xml:space="preserve">https://osf.io/75snb/</w:t>
+        </w:r>
+      </w:hyperlink>
+    </w:p>
+    <w:bookmarkEnd w:id="145"/>
+    <w:bookmarkStart w:id="147" w:name="ref-newzeal2021"/>
+    <w:p>
+      <w:pPr>
+        <w:pStyle w:val="Bibliography"/>
+      </w:pPr>
+      <w:r>
+        <w:rPr>
+          <w:iCs/>
+          <w:i/>
+        </w:rPr>
+        <w:t xml:space="preserve">New zealand media coverage on muslims mostly use negative language - study</w:t>
+      </w:r>
+      <w:r>
+        <w:t xml:space="preserve">. (2021).</w:t>
+      </w:r>
+      <w:r>
+        <w:t xml:space="preserve"> </w:t>
+      </w:r>
+      <w:hyperlink r:id="rId146">
+        <w:r>
+          <w:rPr>
+            <w:rStyle w:val="Hyperlink"/>
+          </w:rPr>
+          <w:t xml:space="preserve">https://www.rnz.co.nz/news/national/458598/new-zealand-media-coverage-on-muslims-mostly-use-negative-language-study</w:t>
+        </w:r>
+      </w:hyperlink>
+    </w:p>
+    <w:bookmarkEnd w:id="147"/>
+    <w:bookmarkStart w:id="149" w:name="ref-rahman2019"/>
+    <w:p>
+      <w:pPr>
+        <w:pStyle w:val="Bibliography"/>
+      </w:pPr>
+      <w:r>
+        <w:t xml:space="preserve">Rahman, A. (2019).</w:t>
+      </w:r>
+      <w:r>
+        <w:t xml:space="preserve"> </w:t>
+      </w:r>
+      <w:r>
+        <w:rPr>
+          <w:iCs/>
+          <w:i/>
+        </w:rPr>
+        <w:t xml:space="preserve">Islamic</w:t>
+      </w:r>
+      <w:r>
+        <w:rPr>
+          <w:iCs/>
+          <w:i/>
+        </w:rPr>
+        <w:t xml:space="preserve"> </w:t>
+      </w:r>
+      <w:r>
+        <w:rPr>
+          <w:iCs/>
+          <w:i/>
+        </w:rPr>
+        <w:t xml:space="preserve">W</w:t>
+      </w:r>
+      <w:r>
+        <w:rPr>
+          <w:iCs/>
+          <w:i/>
+        </w:rPr>
+        <w:t xml:space="preserve">omen’s</w:t>
+      </w:r>
+      <w:r>
+        <w:rPr>
+          <w:iCs/>
+          <w:i/>
+        </w:rPr>
+        <w:t xml:space="preserve"> </w:t>
+      </w:r>
+      <w:r>
+        <w:rPr>
+          <w:iCs/>
+          <w:i/>
+        </w:rPr>
+        <w:t xml:space="preserve">C</w:t>
+      </w:r>
+      <w:r>
+        <w:rPr>
+          <w:iCs/>
+          <w:i/>
+        </w:rPr>
+        <w:t xml:space="preserve">ouncil repeatedly lobbied to stem discrimination</w:t>
+      </w:r>
+      <w:r>
+        <w:t xml:space="preserve">.</w:t>
+      </w:r>
+      <w:r>
+        <w:t xml:space="preserve"> </w:t>
+      </w:r>
+      <w:hyperlink r:id="rId148">
+        <w:r>
+          <w:rPr>
+            <w:rStyle w:val="Hyperlink"/>
+          </w:rPr>
+          <w:t xml:space="preserve">https://www.rnz.co.nz/news/on-the-inside/384911/islamic-women-s-council-repeatedly-lobbied-to-stem-discrimination</w:t>
+        </w:r>
+      </w:hyperlink>
+    </w:p>
+    <w:bookmarkEnd w:id="149"/>
+    <w:bookmarkStart w:id="151" w:name="ref-rahman2020"/>
+    <w:p>
+      <w:pPr>
+        <w:pStyle w:val="Bibliography"/>
+      </w:pPr>
+      <w:r>
+        <w:t xml:space="preserve">Rahman, K. A. (2020). News media and the Muslim identity after the Christchurch mosque massacres.</w:t>
+      </w:r>
+      <w:r>
+        <w:t xml:space="preserve"> </w:t>
+      </w:r>
+      <w:r>
+        <w:rPr>
+          <w:iCs/>
+          <w:i/>
+        </w:rPr>
+        <w:t xml:space="preserve">K</w:t>
+      </w:r>
+      <w:r>
+        <w:rPr>
+          <w:iCs/>
+          <w:i/>
+        </w:rPr>
+        <w:t xml:space="preserve">ō</w:t>
+      </w:r>
+      <w:r>
+        <w:rPr>
+          <w:iCs/>
+          <w:i/>
+        </w:rPr>
+        <w:t xml:space="preserve">tuitui: New Zealand Journal of Social Sciences Online</w:t>
+      </w:r>
+      <w:r>
+        <w:t xml:space="preserve">,</w:t>
+      </w:r>
+      <w:r>
+        <w:t xml:space="preserve"> </w:t>
+      </w:r>
+      <w:r>
+        <w:rPr>
+          <w:iCs/>
+          <w:i/>
+        </w:rPr>
+        <w:t xml:space="preserve">15</w:t>
+      </w:r>
+      <w:r>
+        <w:t xml:space="preserve">(2), 360–384.</w:t>
+      </w:r>
+      <w:r>
+        <w:t xml:space="preserve"> </w:t>
+      </w:r>
+      <w:hyperlink r:id="rId150">
+        <w:r>
+          <w:rPr>
+            <w:rStyle w:val="Hyperlink"/>
+          </w:rPr>
+          <w:t xml:space="preserve">https://doi.org/10.1080/1177083x.2020.1747503</w:t>
+        </w:r>
+      </w:hyperlink>
+    </w:p>
+    <w:bookmarkEnd w:id="151"/>
+    <w:bookmarkStart w:id="153" w:name="ref-royalco2020"/>
+    <w:p>
+      <w:pPr>
+        <w:pStyle w:val="Bibliography"/>
+      </w:pPr>
+      <w:r>
+        <w:rPr>
+          <w:iCs/>
+          <w:i/>
+        </w:rPr>
+        <w:t xml:space="preserve">Royal</w:t>
+      </w:r>
+      <w:r>
+        <w:rPr>
+          <w:iCs/>
+          <w:i/>
+        </w:rPr>
+        <w:t xml:space="preserve"> </w:t>
+      </w:r>
+      <w:r>
+        <w:rPr>
+          <w:iCs/>
+          <w:i/>
+        </w:rPr>
+        <w:t xml:space="preserve">C</w:t>
+      </w:r>
+      <w:r>
+        <w:rPr>
+          <w:iCs/>
+          <w:i/>
+        </w:rPr>
+        <w:t xml:space="preserve">ommission of</w:t>
+      </w:r>
+      <w:r>
+        <w:rPr>
+          <w:iCs/>
+          <w:i/>
+        </w:rPr>
+        <w:t xml:space="preserve"> </w:t>
+      </w:r>
+      <w:r>
+        <w:rPr>
+          <w:iCs/>
+          <w:i/>
+        </w:rPr>
+        <w:t xml:space="preserve">I</w:t>
+      </w:r>
+      <w:r>
+        <w:rPr>
+          <w:iCs/>
+          <w:i/>
+        </w:rPr>
+        <w:t xml:space="preserve">nquiry into the terrorist attack on</w:t>
+      </w:r>
+      <w:r>
+        <w:rPr>
+          <w:iCs/>
+          <w:i/>
+        </w:rPr>
+        <w:t xml:space="preserve"> </w:t>
+      </w:r>
+      <w:r>
+        <w:rPr>
+          <w:iCs/>
+          <w:i/>
+        </w:rPr>
+        <w:t xml:space="preserve">C</w:t>
+      </w:r>
+      <w:r>
+        <w:rPr>
+          <w:iCs/>
+          <w:i/>
+        </w:rPr>
+        <w:t xml:space="preserve">hristchurch</w:t>
+      </w:r>
+      <w:r>
+        <w:rPr>
+          <w:iCs/>
+          <w:i/>
+        </w:rPr>
+        <w:t xml:space="preserve"> </w:t>
+      </w:r>
+      <w:r>
+        <w:rPr>
+          <w:iCs/>
+          <w:i/>
+        </w:rPr>
+        <w:t xml:space="preserve">M</w:t>
+      </w:r>
+      <w:r>
+        <w:rPr>
+          <w:iCs/>
+          <w:i/>
+        </w:rPr>
+        <w:t xml:space="preserve">asjidain on 15</w:t>
+      </w:r>
+      <w:r>
+        <w:rPr>
+          <w:iCs/>
+          <w:i/>
+        </w:rPr>
+        <w:t xml:space="preserve"> </w:t>
+      </w:r>
+      <w:r>
+        <w:rPr>
+          <w:iCs/>
+          <w:i/>
+        </w:rPr>
+        <w:t xml:space="preserve">M</w:t>
+      </w:r>
+      <w:r>
+        <w:rPr>
+          <w:iCs/>
+          <w:i/>
+        </w:rPr>
+        <w:t xml:space="preserve">arch 2019</w:t>
+      </w:r>
+      <w:r>
+        <w:t xml:space="preserve">. (2020).</w:t>
+      </w:r>
+      <w:r>
+        <w:t xml:space="preserve"> </w:t>
+      </w:r>
+      <w:hyperlink r:id="rId152">
+        <w:r>
+          <w:rPr>
+            <w:rStyle w:val="Hyperlink"/>
+          </w:rPr>
+          <w:t xml:space="preserve">https://christchurchattack.royalcommission.nz</w:t>
+        </w:r>
+      </w:hyperlink>
+    </w:p>
+    <w:bookmarkEnd w:id="153"/>
+    <w:bookmarkStart w:id="154" w:name="ref-shanaah2021"/>
+    <w:p>
+      <w:pPr>
+        <w:pStyle w:val="Bibliography"/>
+      </w:pPr>
+      <w:r>
+        <w:t xml:space="preserve">Shanaah, S., Yogeeswaran, K., Greaves, L., Bulbulia, J. A., Osborne, D., Afzali, M. U., &amp; Sibley, C. G. (2021). Hate begets warmth? The impact of an anti-</w:t>
+      </w:r>
+      <w:r>
+        <w:t xml:space="preserve">M</w:t>
+      </w:r>
+      <w:r>
+        <w:t xml:space="preserve">uslim terrorist attack on public attitudes toward</w:t>
+      </w:r>
+      <w:r>
+        <w:t xml:space="preserve"> </w:t>
+      </w:r>
+      <w:r>
+        <w:t xml:space="preserve">M</w:t>
+      </w:r>
+      <w:r>
+        <w:t xml:space="preserve">uslims.</w:t>
+      </w:r>
+      <w:r>
+        <w:t xml:space="preserve"> </w:t>
+      </w:r>
+      <w:r>
+        <w:rPr>
+          <w:iCs/>
+          <w:i/>
+        </w:rPr>
+        <w:t xml:space="preserve">Terrorism and Political Violence</w:t>
+      </w:r>
+      <w:r>
+        <w:t xml:space="preserve">, 119.</w:t>
+      </w:r>
+    </w:p>
+    <w:bookmarkEnd w:id="154"/>
+    <w:bookmarkStart w:id="156" w:name="ref-shaver2017"/>
+    <w:p>
+      <w:pPr>
+        <w:pStyle w:val="Bibliography"/>
+      </w:pPr>
+      <w:r>
+        <w:t xml:space="preserve">Shaver, J. H., Sibley, C. G., Osborne, D., &amp; Bulbulia, J. (2017). News exposure predicts anti-Muslim prejudice.</w:t>
+      </w:r>
+      <w:r>
+        <w:t xml:space="preserve"> </w:t>
+      </w:r>
+      <w:r>
+        <w:rPr>
+          <w:iCs/>
+          <w:i/>
+        </w:rPr>
+        <w:t xml:space="preserve">PLOS ONE</w:t>
+      </w:r>
+      <w:r>
+        <w:t xml:space="preserve">,</w:t>
+      </w:r>
+      <w:r>
+        <w:t xml:space="preserve"> </w:t>
+      </w:r>
+      <w:r>
+        <w:rPr>
+          <w:iCs/>
+          <w:i/>
+        </w:rPr>
         <w:t xml:space="preserve">12</w:t>
       </w:r>
       <w:r>
-        <w:t xml:space="preserve">(1), 1620.</w:t>
-      </w:r>
-      <w:r>
-        <w:t xml:space="preserve"> </w:t>
-      </w:r>
-      <w:hyperlink r:id="rId130">
-        <w:r>
-          <w:rPr>
-            <w:rStyle w:val="Hyperlink"/>
-          </w:rPr>
-          <w:t xml:space="preserve">https://doi.org/10.1038/s41598-022-05678-x</w:t>
+        <w:t xml:space="preserve">(3), e0174606.</w:t>
+      </w:r>
+      <w:r>
+        <w:t xml:space="preserve"> </w:t>
+      </w:r>
+      <w:hyperlink r:id="rId155">
+        <w:r>
+          <w:rPr>
+            <w:rStyle w:val="Hyperlink"/>
+          </w:rPr>
+          <w:t xml:space="preserve">https://doi.org/10.1371/journal.pone.0174606</w:t>
         </w:r>
       </w:hyperlink>
     </w:p>
-    <w:bookmarkEnd w:id="131"/>
-    <w:bookmarkStart w:id="132" w:name="ref-drury2016"/>
+    <w:bookmarkEnd w:id="156"/>
+    <w:bookmarkStart w:id="158" w:name="ref-sibley2024"/>
     <w:p>
       <w:pPr>
         <w:pStyle w:val="Bibliography"/>
       </w:pPr>
       <w:r>
-        <w:t xml:space="preserve">Drury, A. (2016).</w:t>
-      </w:r>
-      <w:r>
-        <w:t xml:space="preserve"> </w:t>
-      </w:r>
-      <w:r>
-        <w:rPr>
-          <w:iCs/>
-          <w:i/>
-        </w:rPr>
-        <w:t xml:space="preserve">Islam</w:t>
-      </w:r>
-      <w:r>
-        <w:rPr>
-          <w:iCs/>
-          <w:i/>
-        </w:rPr>
-        <w:t xml:space="preserve">’</w:t>
-      </w:r>
-      <w:r>
-        <w:rPr>
-          <w:iCs/>
-          <w:i/>
-        </w:rPr>
-        <w:t xml:space="preserve">s</w:t>
-      </w:r>
-      <w:r>
-        <w:rPr>
-          <w:iCs/>
-          <w:i/>
-        </w:rPr>
-        <w:t xml:space="preserve"> </w:t>
-      </w:r>
-      <w:r>
-        <w:rPr>
-          <w:iCs/>
-          <w:i/>
-        </w:rPr>
-        <w:t xml:space="preserve">history and integration in the new zealand society: A</w:t>
-      </w:r>
-      <w:r>
-        <w:rPr>
-          <w:iCs/>
-          <w:i/>
-        </w:rPr>
-        <w:t xml:space="preserve"> </w:t>
-      </w:r>
-      <w:r>
-        <w:rPr>
-          <w:iCs/>
-          <w:i/>
-        </w:rPr>
-        <w:t xml:space="preserve">Convert</w:t>
-      </w:r>
-      <w:r>
-        <w:rPr>
-          <w:iCs/>
-          <w:i/>
-        </w:rPr>
-        <w:t xml:space="preserve">’</w:t>
-      </w:r>
-      <w:r>
-        <w:rPr>
-          <w:iCs/>
-          <w:i/>
-        </w:rPr>
-        <w:t xml:space="preserve">s</w:t>
-      </w:r>
-      <w:r>
-        <w:rPr>
-          <w:iCs/>
-          <w:i/>
-        </w:rPr>
-        <w:t xml:space="preserve"> </w:t>
-      </w:r>
-      <w:r>
-        <w:rPr>
-          <w:iCs/>
-          <w:i/>
-        </w:rPr>
-        <w:t xml:space="preserve">view</w:t>
-      </w:r>
-      <w:r>
-        <w:t xml:space="preserve"> </w:t>
-      </w:r>
-      <w:r>
-        <w:t xml:space="preserve">(E. Kolig &amp; V. M, Eds.; pp. 113–129). Rowman.</w:t>
-      </w:r>
-    </w:p>
-    <w:bookmarkEnd w:id="132"/>
-    <w:bookmarkStart w:id="134" w:name="ref-frykberg2023"/>
+        <w:t xml:space="preserve">Sibley, C. G. (2024).</w:t>
+      </w:r>
+      <w:r>
+        <w:t xml:space="preserve"> </w:t>
+      </w:r>
+      <w:r>
+        <w:rPr>
+          <w:iCs/>
+          <w:i/>
+        </w:rPr>
+        <w:t xml:space="preserve">New Zealand Attitudes and Values Study</w:t>
+      </w:r>
+      <w:r>
+        <w:t xml:space="preserve">.</w:t>
+      </w:r>
+      <w:r>
+        <w:t xml:space="preserve"> </w:t>
+      </w:r>
+      <w:hyperlink r:id="rId157">
+        <w:r>
+          <w:rPr>
+            <w:rStyle w:val="Hyperlink"/>
+          </w:rPr>
+          <w:t xml:space="preserve">https://osf.io/75snb/wiki/home/</w:t>
+        </w:r>
+      </w:hyperlink>
+    </w:p>
+    <w:bookmarkEnd w:id="158"/>
+    <w:bookmarkStart w:id="159" w:name="ref-sibley2020"/>
     <w:p>
       <w:pPr>
         <w:pStyle w:val="Bibliography"/>
       </w:pPr>
       <w:r>
-        <w:t xml:space="preserve">Frykberg, L. (2023).</w:t>
-      </w:r>
-      <w:r>
-        <w:t xml:space="preserve"> </w:t>
-      </w:r>
-      <w:r>
-        <w:rPr>
-          <w:iCs/>
-          <w:i/>
-        </w:rPr>
-        <w:t xml:space="preserve">Online hate towards Muslims ’increasing’ since mosque attacks</w:t>
+        <w:t xml:space="preserve">Sibley, C. G., Afzali, M. U., Satherley, N., Ejova, A., Stronge, S., Yogeeswaran, K., Grimshaw, M., Hawi, D., Mirnajafi, Z., &amp; Barlow, F. K. (2020). Prejudice toward</w:t>
+      </w:r>
+      <w:r>
+        <w:t xml:space="preserve"> </w:t>
+      </w:r>
+      <w:r>
+        <w:t xml:space="preserve">M</w:t>
+      </w:r>
+      <w:r>
+        <w:t xml:space="preserve">uslims in</w:t>
+      </w:r>
+      <w:r>
+        <w:t xml:space="preserve"> </w:t>
+      </w:r>
+      <w:r>
+        <w:t xml:space="preserve">N</w:t>
+      </w:r>
+      <w:r>
+        <w:t xml:space="preserve">ew</w:t>
+      </w:r>
+      <w:r>
+        <w:t xml:space="preserve"> </w:t>
+      </w:r>
+      <w:r>
+        <w:t xml:space="preserve">Z</w:t>
+      </w:r>
+      <w:r>
+        <w:t xml:space="preserve">ealand: Insights from the</w:t>
+      </w:r>
+      <w:r>
+        <w:t xml:space="preserve"> </w:t>
+      </w:r>
+      <w:r>
+        <w:t xml:space="preserve">N</w:t>
+      </w:r>
+      <w:r>
+        <w:t xml:space="preserve">ew</w:t>
+      </w:r>
+      <w:r>
+        <w:t xml:space="preserve"> </w:t>
+      </w:r>
+      <w:r>
+        <w:t xml:space="preserve">Z</w:t>
+      </w:r>
+      <w:r>
+        <w:t xml:space="preserve">ealand</w:t>
+      </w:r>
+      <w:r>
+        <w:t xml:space="preserve"> </w:t>
+      </w:r>
+      <w:r>
+        <w:t xml:space="preserve">A</w:t>
+      </w:r>
+      <w:r>
+        <w:t xml:space="preserve">ttitudes and</w:t>
+      </w:r>
+      <w:r>
+        <w:t xml:space="preserve"> </w:t>
+      </w:r>
+      <w:r>
+        <w:t xml:space="preserve">V</w:t>
+      </w:r>
+      <w:r>
+        <w:t xml:space="preserve">alues</w:t>
+      </w:r>
+      <w:r>
+        <w:t xml:space="preserve"> </w:t>
+      </w:r>
+      <w:r>
+        <w:t xml:space="preserve">S</w:t>
+      </w:r>
+      <w:r>
+        <w:t xml:space="preserve">tudy.</w:t>
+      </w:r>
+      <w:r>
+        <w:t xml:space="preserve"> </w:t>
+      </w:r>
+      <w:r>
+        <w:rPr>
+          <w:iCs/>
+          <w:i/>
+        </w:rPr>
+        <w:t xml:space="preserve">New Zealand Journal of Psychology</w:t>
+      </w:r>
+      <w:r>
+        <w:t xml:space="preserve">,</w:t>
+      </w:r>
+      <w:r>
+        <w:t xml:space="preserve"> </w:t>
+      </w:r>
+      <w:r>
+        <w:rPr>
+          <w:iCs/>
+          <w:i/>
+        </w:rPr>
+        <w:t xml:space="preserve">49</w:t>
+      </w:r>
+      <w:r>
+        <w:t xml:space="preserve">(1).</w:t>
+      </w:r>
+    </w:p>
+    <w:bookmarkEnd w:id="159"/>
+    <w:bookmarkStart w:id="160" w:name="ref-sibley2011"/>
+    <w:p>
+      <w:pPr>
+        <w:pStyle w:val="Bibliography"/>
+      </w:pPr>
+      <w:r>
+        <w:t xml:space="preserve">Sibley, C. G., Luyten, N., Purnomo, M., Mobberley, A., Wootton, L. W., Hammond, M., Sengupta, N., Perry, R., West-Newman, T., Wilson, M., McLellan, L., Hoverd, W. J., &amp; Robertson, A. (2011). The mini-IPIP6: Validation and extension of a short measure of the big-six factors of personality in new zealand.</w:t>
+      </w:r>
+      <w:r>
+        <w:t xml:space="preserve"> </w:t>
+      </w:r>
+      <w:r>
+        <w:rPr>
+          <w:iCs/>
+          <w:i/>
+        </w:rPr>
+        <w:t xml:space="preserve">New Zealand Journal of Psychology</w:t>
+      </w:r>
+      <w:r>
+        <w:t xml:space="preserve">,</w:t>
+      </w:r>
+      <w:r>
+        <w:t xml:space="preserve"> </w:t>
+      </w:r>
+      <w:r>
+        <w:rPr>
+          <w:iCs/>
+          <w:i/>
+        </w:rPr>
+        <w:t xml:space="preserve">40</w:t>
+      </w:r>
+      <w:r>
+        <w:t xml:space="preserve">(3), 142–159.</w:t>
+      </w:r>
+    </w:p>
+    <w:bookmarkEnd w:id="160"/>
+    <w:bookmarkStart w:id="162" w:name="ref-spoonley2020"/>
+    <w:p>
+      <w:pPr>
+        <w:pStyle w:val="Bibliography"/>
+      </w:pPr>
+      <w:r>
+        <w:t xml:space="preserve">Spoonley, P. (2020).</w:t>
+      </w:r>
+      <w:r>
+        <w:t xml:space="preserve"> </w:t>
+      </w:r>
+      <w:r>
+        <w:rPr>
+          <w:iCs/>
+          <w:i/>
+        </w:rPr>
+        <w:t xml:space="preserve">Far-right extremists still threaten new zealand, a year on from the christchurch attacks</w:t>
       </w:r>
       <w:r>
         <w:t xml:space="preserve">.</w:t>
@@ -6532,47 +7684,33 @@
       <w:r>
         <w:t xml:space="preserve"> </w:t>
       </w:r>
-      <w:hyperlink r:id="rId133">
-        <w:r>
-          <w:rPr>
-            <w:rStyle w:val="Hyperlink"/>
-          </w:rPr>
-          <w:t xml:space="preserve">https://www.1news.co.nz/2023/03/12/online-hate-towards-muslims-increasing-since-mosque-attacks/</w:t>
+      <w:hyperlink r:id="rId161">
+        <w:r>
+          <w:rPr>
+            <w:rStyle w:val="Hyperlink"/>
+          </w:rPr>
+          <w:t xml:space="preserve">http://theconversation.com/far-right-extremists-still-threaten-new-zealand-a-year-on-from-the-christchurch-attacks-133050</w:t>
         </w:r>
       </w:hyperlink>
     </w:p>
-    <w:bookmarkEnd w:id="134"/>
-    <w:bookmarkStart w:id="136" w:name="ref-greaves2020"/>
+    <w:bookmarkEnd w:id="162"/>
+    <w:bookmarkStart w:id="164" w:name="ref-sulaiman-hill2024"/>
     <w:p>
       <w:pPr>
         <w:pStyle w:val="Bibliography"/>
       </w:pPr>
       <w:r>
-        <w:t xml:space="preserve">Greaves, L. M., Rasheed, A., D’Souza, S., Shackleton, N., Oldfield, L. D., Sibley, C. G., Milne, B., &amp; Bulbulia, J. (2020). Comparative study of attitudes to religious groups in New Zealand reveals Muslim-specific prejudice.</w:t>
-      </w:r>
-      <w:r>
-        <w:t xml:space="preserve"> </w:t>
-      </w:r>
-      <w:r>
-        <w:rPr>
-          <w:iCs/>
-          <w:i/>
-        </w:rPr>
-        <w:t xml:space="preserve">K</w:t>
-      </w:r>
-      <w:r>
-        <w:rPr>
-          <w:iCs/>
-          <w:i/>
-        </w:rPr>
-        <w:t xml:space="preserve">ō</w:t>
-      </w:r>
-      <w:r>
-        <w:rPr>
-          <w:iCs/>
-          <w:i/>
-        </w:rPr>
-        <w:t xml:space="preserve">tuitui: New Zealand Journal of Social Sciences Online</w:t>
+        <w:t xml:space="preserve">Sulaiman-Hill, R. C., Porter, R., Schluter, P., Beaglehole, B., Dean, S., Tanveer, S., Boden, J., &amp; Bell, C. (2024). Research following trauma in minority ethnic and faith communities: lessons from a study of the psychosocial sequelae of the Christchurch mosque terror attacks.</w:t>
+      </w:r>
+      <w:r>
+        <w:t xml:space="preserve"> </w:t>
+      </w:r>
+      <w:r>
+        <w:rPr>
+          <w:iCs/>
+          <w:i/>
+        </w:rPr>
+        <w:t xml:space="preserve">BJPsych Open</w:t>
       </w:r>
       <w:r>
         <w:t xml:space="preserve">,</w:t>
@@ -6585,31 +7723,146 @@
           <w:iCs/>
           <w:i/>
         </w:rPr>
-        <w:t xml:space="preserve">15</w:t>
-      </w:r>
-      <w:r>
-        <w:t xml:space="preserve">(2), 260–279.</w:t>
-      </w:r>
-      <w:r>
-        <w:t xml:space="preserve"> </w:t>
-      </w:r>
-      <w:hyperlink r:id="rId135">
-        <w:r>
-          <w:rPr>
-            <w:rStyle w:val="Hyperlink"/>
-          </w:rPr>
-          <w:t xml:space="preserve">https://doi.org/10.1080/1177083x.2020.1733032</w:t>
+        <w:t xml:space="preserve">10</w:t>
+      </w:r>
+      <w:r>
+        <w:t xml:space="preserve">(1).</w:t>
+      </w:r>
+      <w:r>
+        <w:t xml:space="preserve"> </w:t>
+      </w:r>
+      <w:hyperlink r:id="rId163">
+        <w:r>
+          <w:rPr>
+            <w:rStyle w:val="Hyperlink"/>
+          </w:rPr>
+          <w:t xml:space="preserve">https://doi.org/10.1192/bjo.2023.641</w:t>
         </w:r>
       </w:hyperlink>
     </w:p>
-    <w:bookmarkEnd w:id="136"/>
-    <w:bookmarkStart w:id="137" w:name="ref-hawi2019"/>
+    <w:bookmarkEnd w:id="164"/>
+    <w:bookmarkStart w:id="165" w:name="ref-sulaiman-hill2021"/>
     <w:p>
       <w:pPr>
         <w:pStyle w:val="Bibliography"/>
       </w:pPr>
       <w:r>
-        <w:t xml:space="preserve">Hawi, D., Osborne, D., Bulbulia, J., &amp; Sibley, C. G. (2019). Terrorism anxiety and attitudes toward muslims.</w:t>
+        <w:t xml:space="preserve">Sulaiman-Hill, R. C., Porter, R., Tanveer, S., Boden, J., Beaglehole, B., Schluter, P. J., Dean, S., &amp; Bell, C. (2021). Psychosocial impacts on the christchurch muslim community following the 15 march terrorist attacks: A mixed-methods study protocol.</w:t>
+      </w:r>
+      <w:r>
+        <w:t xml:space="preserve"> </w:t>
+      </w:r>
+      <w:r>
+        <w:rPr>
+          <w:iCs/>
+          <w:i/>
+        </w:rPr>
+        <w:t xml:space="preserve">BMJ Open</w:t>
+      </w:r>
+      <w:r>
+        <w:t xml:space="preserve">,</w:t>
+      </w:r>
+      <w:r>
+        <w:t xml:space="preserve"> </w:t>
+      </w:r>
+      <w:r>
+        <w:rPr>
+          <w:iCs/>
+          <w:i/>
+        </w:rPr>
+        <w:t xml:space="preserve">11</w:t>
+      </w:r>
+      <w:r>
+        <w:t xml:space="preserve">(10), e055413.</w:t>
+      </w:r>
+    </w:p>
+    <w:bookmarkEnd w:id="165"/>
+    <w:bookmarkStart w:id="166" w:name="ref-thenew2016"/>
+    <w:p>
+      <w:pPr>
+        <w:pStyle w:val="Bibliography"/>
+      </w:pPr>
+      <w:r>
+        <w:rPr>
+          <w:iCs/>
+          <w:i/>
+        </w:rPr>
+        <w:t xml:space="preserve">The New Zealand Qualifications Framework</w:t>
+      </w:r>
+      <w:r>
+        <w:t xml:space="preserve">. (2016).</w:t>
+      </w:r>
+    </w:p>
+    <w:bookmarkEnd w:id="166"/>
+    <w:bookmarkStart w:id="168" w:name="ref-wilson2020"/>
+    <w:p>
+      <w:pPr>
+        <w:pStyle w:val="Bibliography"/>
+      </w:pPr>
+      <w:r>
+        <w:t xml:space="preserve">Wilson, C., &amp; Shastri, S. (2020).</w:t>
+      </w:r>
+      <w:r>
+        <w:t xml:space="preserve"> </w:t>
+      </w:r>
+      <w:r>
+        <w:rPr>
+          <w:iCs/>
+          <w:i/>
+        </w:rPr>
+        <w:t xml:space="preserve">Hate crimes against muslims spiked after the mosque attacks, and ardern promises to make such abuse illegal</w:t>
+      </w:r>
+      <w:r>
+        <w:t xml:space="preserve">.</w:t>
+      </w:r>
+      <w:r>
+        <w:t xml:space="preserve"> </w:t>
+      </w:r>
+      <w:hyperlink r:id="rId167">
+        <w:r>
+          <w:rPr>
+            <w:rStyle w:val="Hyperlink"/>
+          </w:rPr>
+          <w:t xml:space="preserve">http://theconversation.com/hate-crimes-against-muslims-spiked-after-the-mosque-attacks-and-ardern-promises-to-make-such-abuse-illegal-147347</w:t>
+        </w:r>
+      </w:hyperlink>
+    </w:p>
+    <w:bookmarkEnd w:id="168"/>
+    <w:bookmarkStart w:id="170" w:name="ref-worldle2019"/>
+    <w:p>
+      <w:pPr>
+        <w:pStyle w:val="Bibliography"/>
+      </w:pPr>
+      <w:r>
+        <w:rPr>
+          <w:iCs/>
+          <w:i/>
+        </w:rPr>
+        <w:t xml:space="preserve">World leaders condemn New Zealand mosque attacks</w:t>
+      </w:r>
+      <w:r>
+        <w:t xml:space="preserve">. (2019).</w:t>
+      </w:r>
+      <w:r>
+        <w:t xml:space="preserve"> </w:t>
+      </w:r>
+      <w:hyperlink r:id="rId169">
+        <w:r>
+          <w:rPr>
+            <w:rStyle w:val="Hyperlink"/>
+          </w:rPr>
+          <w:t xml:space="preserve">https://www.aljazeera.com/news/2019/3/15/the-world-reacts-to-new-zealand-mosque-attacks</w:t>
+        </w:r>
+      </w:hyperlink>
+    </w:p>
+    <w:bookmarkEnd w:id="170"/>
+    <w:bookmarkStart w:id="171" w:name="ref-yogeeswaran2019"/>
+    <w:p>
+      <w:pPr>
+        <w:pStyle w:val="Bibliography"/>
+      </w:pPr>
+      <w:r>
+        <w:t xml:space="preserve">Yogeeswaran, K., Afzali, M. U., Andrews, N. P., Chivers, E. A., Wang, M.-J., Devos, T., &amp; Sibley, C. G. (2019). Exploring new zealand national identity and its importance for attitudes toward muslims and support for diversity.</w:t>
       </w:r>
       <w:r>
         <w:t xml:space="preserve"> </w:t>
@@ -6635,1129 +7888,55 @@
         <w:t xml:space="preserve">48</w:t>
       </w:r>
       <w:r>
-        <w:t xml:space="preserve">(1), 8089.</w:t>
-      </w:r>
-    </w:p>
-    <w:bookmarkEnd w:id="137"/>
-    <w:bookmarkStart w:id="139" w:name="ref-islamoph2022"/>
-    <w:p>
-      <w:pPr>
-        <w:pStyle w:val="Bibliography"/>
-      </w:pPr>
-      <w:r>
-        <w:rPr>
-          <w:iCs/>
-          <w:i/>
-        </w:rPr>
-        <w:t xml:space="preserve">Islamophobia after</w:t>
-      </w:r>
-      <w:r>
-        <w:rPr>
-          <w:iCs/>
-          <w:i/>
-        </w:rPr>
-        <w:t xml:space="preserve"> </w:t>
-      </w:r>
-      <w:r>
-        <w:rPr>
-          <w:iCs/>
-          <w:i/>
-        </w:rPr>
-        <w:t xml:space="preserve">C</w:t>
-      </w:r>
-      <w:r>
-        <w:rPr>
-          <w:iCs/>
-          <w:i/>
-        </w:rPr>
-        <w:t xml:space="preserve">hristchurch terror attacks quadrupled -</w:t>
-      </w:r>
-      <w:r>
-        <w:rPr>
-          <w:iCs/>
-          <w:i/>
-        </w:rPr>
-        <w:t xml:space="preserve"> </w:t>
-      </w:r>
-      <w:r>
-        <w:rPr>
-          <w:iCs/>
-          <w:i/>
-        </w:rPr>
-        <w:t xml:space="preserve">A</w:t>
-      </w:r>
-      <w:r>
-        <w:rPr>
-          <w:iCs/>
-          <w:i/>
-        </w:rPr>
-        <w:t xml:space="preserve">ustralian report</w:t>
-      </w:r>
-      <w:r>
-        <w:t xml:space="preserve">. (2022).</w:t>
-      </w:r>
-      <w:r>
-        <w:t xml:space="preserve"> </w:t>
-      </w:r>
-      <w:hyperlink r:id="rId138">
-        <w:r>
-          <w:rPr>
-            <w:rStyle w:val="Hyperlink"/>
-          </w:rPr>
-          <w:t xml:space="preserve">https://www.rnz.co.nz/news/national/463304/islamophobia-after-christchurch-terror-attacks-quadrupled-australian-report</w:t>
+        <w:t xml:space="preserve">(1), 29–35.</w:t>
+      </w:r>
+    </w:p>
+    <w:bookmarkEnd w:id="171"/>
+    <w:bookmarkEnd w:id="172"/>
+    <w:p>
+      <w:r>
+        <w:br w:type="page"/>
+      </w:r>
+    </w:p>
+    <w:bookmarkEnd w:id="173"/>
+    <w:bookmarkStart w:id="175" w:name="acknowledgements"/>
+    <w:p>
+      <w:pPr>
+        <w:pStyle w:val="Heading1"/>
+      </w:pPr>
+      <w:r>
+        <w:t xml:space="preserve">Acknowledgements</w:t>
+      </w:r>
+    </w:p>
+    <w:p>
+      <w:pPr>
+        <w:pStyle w:val="FirstParagraph"/>
+      </w:pPr>
+      <w:r>
+        <w:t xml:space="preserve">W. Joel Schneider for the</w:t>
+      </w:r>
+      <w:r>
+        <w:t xml:space="preserve"> </w:t>
+      </w:r>
+      <w:hyperlink r:id="rId174">
+        <w:r>
+          <w:rPr>
+            <w:rStyle w:val="Hyperlink"/>
+          </w:rPr>
+          <w:t xml:space="preserve">Quarto template</w:t>
         </w:r>
       </w:hyperlink>
-    </w:p>
-    <w:bookmarkEnd w:id="139"/>
-    <w:bookmarkStart w:id="141" w:name="ref-jacinda2019b"/>
-    <w:p>
-      <w:pPr>
-        <w:pStyle w:val="Bibliography"/>
-      </w:pPr>
-      <w:r>
-        <w:rPr>
-          <w:iCs/>
-          <w:i/>
-        </w:rPr>
-        <w:t xml:space="preserve">Jacinda</w:t>
-      </w:r>
-      <w:r>
-        <w:rPr>
-          <w:iCs/>
-          <w:i/>
-        </w:rPr>
-        <w:t xml:space="preserve"> </w:t>
-      </w:r>
-      <w:r>
-        <w:rPr>
-          <w:iCs/>
-          <w:i/>
-        </w:rPr>
-        <w:t xml:space="preserve">A</w:t>
-      </w:r>
-      <w:r>
-        <w:rPr>
-          <w:iCs/>
-          <w:i/>
-        </w:rPr>
-        <w:t xml:space="preserve">rdern on the</w:t>
-      </w:r>
-      <w:r>
-        <w:rPr>
-          <w:iCs/>
-          <w:i/>
-        </w:rPr>
-        <w:t xml:space="preserve"> </w:t>
-      </w:r>
-      <w:r>
-        <w:rPr>
-          <w:iCs/>
-          <w:i/>
-        </w:rPr>
-        <w:t xml:space="preserve">C</w:t>
-      </w:r>
-      <w:r>
-        <w:rPr>
-          <w:iCs/>
-          <w:i/>
-        </w:rPr>
-        <w:t xml:space="preserve">hristchurch shooting: ’One of</w:t>
-      </w:r>
-      <w:r>
-        <w:rPr>
-          <w:iCs/>
-          <w:i/>
-        </w:rPr>
-        <w:t xml:space="preserve"> </w:t>
-      </w:r>
-      <w:r>
-        <w:rPr>
-          <w:iCs/>
-          <w:i/>
-        </w:rPr>
-        <w:t xml:space="preserve">N</w:t>
-      </w:r>
-      <w:r>
-        <w:rPr>
-          <w:iCs/>
-          <w:i/>
-        </w:rPr>
-        <w:t xml:space="preserve">ew</w:t>
-      </w:r>
-      <w:r>
-        <w:rPr>
-          <w:iCs/>
-          <w:i/>
-        </w:rPr>
-        <w:t xml:space="preserve"> </w:t>
-      </w:r>
-      <w:r>
-        <w:rPr>
-          <w:iCs/>
-          <w:i/>
-        </w:rPr>
-        <w:t xml:space="preserve">Z</w:t>
-      </w:r>
-      <w:r>
-        <w:rPr>
-          <w:iCs/>
-          <w:i/>
-        </w:rPr>
-        <w:t xml:space="preserve">ealand’s darkest days’</w:t>
-      </w:r>
-      <w:r>
-        <w:t xml:space="preserve">. (2019).</w:t>
-      </w:r>
-      <w:r>
-        <w:t xml:space="preserve"> </w:t>
-      </w:r>
-      <w:hyperlink r:id="rId140">
-        <w:r>
-          <w:rPr>
-            <w:rStyle w:val="Hyperlink"/>
-          </w:rPr>
-          <w:t xml:space="preserve">https://www.theguardian.com/world/2019/mar/15/one-of-new-zealands-darkest-days-jacinda-ardern-responds-to-christchurch-shooting</w:t>
-        </w:r>
-      </w:hyperlink>
-    </w:p>
-    <w:bookmarkEnd w:id="141"/>
-    <w:bookmarkStart w:id="143" w:name="ref-kabir2024"/>
-    <w:p>
-      <w:pPr>
-        <w:pStyle w:val="Bibliography"/>
-      </w:pPr>
-      <w:r>
-        <w:t xml:space="preserve">Kabir, S. N. (2024).</w:t>
-      </w:r>
-      <w:r>
-        <w:t xml:space="preserve"> </w:t>
-      </w:r>
-      <w:r>
-        <w:t xml:space="preserve">‘</w:t>
-      </w:r>
-      <w:r>
-        <w:t xml:space="preserve">They are us</w:t>
-      </w:r>
-      <w:r>
-        <w:t xml:space="preserve">’</w:t>
-      </w:r>
-      <w:r>
-        <w:t xml:space="preserve">: Orientalist perspective challenged in New Zealand newspapers</w:t>
-      </w:r>
-      <w:r>
-        <w:t xml:space="preserve">’</w:t>
-      </w:r>
-      <w:r>
-        <w:t xml:space="preserve"> </w:t>
-      </w:r>
-      <w:r>
-        <w:t xml:space="preserve">coverage.</w:t>
-      </w:r>
-      <w:r>
-        <w:t xml:space="preserve"> </w:t>
-      </w:r>
-      <w:r>
-        <w:rPr>
-          <w:iCs/>
-          <w:i/>
-        </w:rPr>
-        <w:t xml:space="preserve">Journal of Arab &amp; Muslim Media Research</w:t>
-      </w:r>
       <w:r>
         <w:t xml:space="preserve">.</w:t>
       </w:r>
-      <w:r>
-        <w:t xml:space="preserve"> </w:t>
-      </w:r>
-      <w:hyperlink r:id="rId142">
-        <w:r>
-          <w:rPr>
-            <w:rStyle w:val="Hyperlink"/>
-          </w:rPr>
-          <w:t xml:space="preserve">https://doi.org/10.1386/jammr_00077_1</w:t>
-        </w:r>
-      </w:hyperlink>
-    </w:p>
-    <w:bookmarkEnd w:id="143"/>
-    <w:bookmarkStart w:id="145" w:name="ref-kessler2010"/>
-    <w:p>
-      <w:pPr>
-        <w:pStyle w:val="Bibliography"/>
-      </w:pPr>
-      <w:r>
-        <w:t xml:space="preserve">Kessler, R. C., Green, J. G., Gruber, M. J., Sampson, N. A., Bromet, E., Cuitan, M., Furukawa, T. A., Gureje, O., Hinkov, H., Hu, C.-Y., Lara, C., Lee, S., Mneimneh, Z., Myer, L., Oakley-Browne, M., Posada-Villa, J., Sagar, R., Viana, M. C., &amp; Zaslavsky, A. M. (2010). Screening for serious mental illness in the general population with the K6 screening scale: results from the WHO World Mental Health (WMH) survey initiative.</w:t>
-      </w:r>
-      <w:r>
-        <w:t xml:space="preserve"> </w:t>
-      </w:r>
-      <w:r>
-        <w:rPr>
-          <w:iCs/>
-          <w:i/>
-        </w:rPr>
-        <w:t xml:space="preserve">International Journal of Methods in Psychiatric Research</w:t>
-      </w:r>
-      <w:r>
-        <w:t xml:space="preserve">,</w:t>
-      </w:r>
-      <w:r>
-        <w:t xml:space="preserve"> </w:t>
-      </w:r>
-      <w:r>
-        <w:rPr>
-          <w:iCs/>
-          <w:i/>
-        </w:rPr>
-        <w:t xml:space="preserve">19</w:t>
-      </w:r>
-      <w:r>
-        <w:t xml:space="preserve">(S1), 4–22.</w:t>
-      </w:r>
-      <w:r>
-        <w:t xml:space="preserve"> </w:t>
-      </w:r>
-      <w:hyperlink r:id="rId144">
-        <w:r>
-          <w:rPr>
-            <w:rStyle w:val="Hyperlink"/>
-          </w:rPr>
-          <w:t xml:space="preserve">https://doi.org/10.1002/mpr.310</w:t>
-        </w:r>
-      </w:hyperlink>
-    </w:p>
-    <w:bookmarkEnd w:id="145"/>
-    <w:bookmarkStart w:id="146" w:name="ref-newzeal2024"/>
-    <w:p>
-      <w:pPr>
-        <w:pStyle w:val="Bibliography"/>
-      </w:pPr>
-      <w:r>
-        <w:rPr>
-          <w:iCs/>
-          <w:i/>
-        </w:rPr>
-        <w:t xml:space="preserve">New Zealand Attitudes and Values Study</w:t>
-      </w:r>
-      <w:r>
-        <w:t xml:space="preserve">. (2024).</w:t>
-      </w:r>
-      <w:r>
-        <w:t xml:space="preserve"> </w:t>
-      </w:r>
-      <w:hyperlink r:id="rId115">
-        <w:r>
-          <w:rPr>
-            <w:rStyle w:val="Hyperlink"/>
-          </w:rPr>
-          <w:t xml:space="preserve">https://osf.io/75snb/</w:t>
-        </w:r>
-      </w:hyperlink>
-    </w:p>
-    <w:bookmarkEnd w:id="146"/>
-    <w:bookmarkStart w:id="148" w:name="ref-newzeal2021"/>
-    <w:p>
-      <w:pPr>
-        <w:pStyle w:val="Bibliography"/>
-      </w:pPr>
-      <w:r>
-        <w:rPr>
-          <w:iCs/>
-          <w:i/>
-        </w:rPr>
-        <w:t xml:space="preserve">New zealand media coverage on muslims mostly use negative language - study</w:t>
-      </w:r>
-      <w:r>
-        <w:t xml:space="preserve">. (2021).</w:t>
-      </w:r>
-      <w:r>
-        <w:t xml:space="preserve"> </w:t>
-      </w:r>
-      <w:hyperlink r:id="rId147">
-        <w:r>
-          <w:rPr>
-            <w:rStyle w:val="Hyperlink"/>
-          </w:rPr>
-          <w:t xml:space="preserve">https://www.rnz.co.nz/news/national/458598/new-zealand-media-coverage-on-muslims-mostly-use-negative-language-study</w:t>
-        </w:r>
-      </w:hyperlink>
-    </w:p>
-    <w:bookmarkEnd w:id="148"/>
-    <w:bookmarkStart w:id="150" w:name="ref-rahman2019"/>
-    <w:p>
-      <w:pPr>
-        <w:pStyle w:val="Bibliography"/>
-      </w:pPr>
-      <w:r>
-        <w:t xml:space="preserve">Rahman, A. (2019).</w:t>
-      </w:r>
-      <w:r>
-        <w:t xml:space="preserve"> </w:t>
-      </w:r>
-      <w:r>
-        <w:rPr>
-          <w:iCs/>
-          <w:i/>
-        </w:rPr>
-        <w:t xml:space="preserve">Islamic</w:t>
-      </w:r>
-      <w:r>
-        <w:rPr>
-          <w:iCs/>
-          <w:i/>
-        </w:rPr>
-        <w:t xml:space="preserve"> </w:t>
-      </w:r>
-      <w:r>
-        <w:rPr>
-          <w:iCs/>
-          <w:i/>
-        </w:rPr>
-        <w:t xml:space="preserve">W</w:t>
-      </w:r>
-      <w:r>
-        <w:rPr>
-          <w:iCs/>
-          <w:i/>
-        </w:rPr>
-        <w:t xml:space="preserve">omen’s</w:t>
-      </w:r>
-      <w:r>
-        <w:rPr>
-          <w:iCs/>
-          <w:i/>
-        </w:rPr>
-        <w:t xml:space="preserve"> </w:t>
-      </w:r>
-      <w:r>
-        <w:rPr>
-          <w:iCs/>
-          <w:i/>
-        </w:rPr>
-        <w:t xml:space="preserve">C</w:t>
-      </w:r>
-      <w:r>
-        <w:rPr>
-          <w:iCs/>
-          <w:i/>
-        </w:rPr>
-        <w:t xml:space="preserve">ouncil repeatedly lobbied to stem discrimination</w:t>
-      </w:r>
-      <w:r>
-        <w:t xml:space="preserve">.</w:t>
-      </w:r>
-      <w:r>
-        <w:t xml:space="preserve"> </w:t>
-      </w:r>
-      <w:hyperlink r:id="rId149">
-        <w:r>
-          <w:rPr>
-            <w:rStyle w:val="Hyperlink"/>
-          </w:rPr>
-          <w:t xml:space="preserve">https://www.rnz.co.nz/news/on-the-inside/384911/islamic-women-s-council-repeatedly-lobbied-to-stem-discrimination</w:t>
-        </w:r>
-      </w:hyperlink>
-    </w:p>
-    <w:bookmarkEnd w:id="150"/>
-    <w:bookmarkStart w:id="152" w:name="ref-rahman2020"/>
-    <w:p>
-      <w:pPr>
-        <w:pStyle w:val="Bibliography"/>
-      </w:pPr>
-      <w:r>
-        <w:t xml:space="preserve">Rahman, K. A. (2020). News media and the Muslim identity after the Christchurch mosque massacres.</w:t>
-      </w:r>
-      <w:r>
-        <w:t xml:space="preserve"> </w:t>
-      </w:r>
-      <w:r>
-        <w:rPr>
-          <w:iCs/>
-          <w:i/>
-        </w:rPr>
-        <w:t xml:space="preserve">K</w:t>
-      </w:r>
-      <w:r>
-        <w:rPr>
-          <w:iCs/>
-          <w:i/>
-        </w:rPr>
-        <w:t xml:space="preserve">ō</w:t>
-      </w:r>
-      <w:r>
-        <w:rPr>
-          <w:iCs/>
-          <w:i/>
-        </w:rPr>
-        <w:t xml:space="preserve">tuitui: New Zealand Journal of Social Sciences Online</w:t>
-      </w:r>
-      <w:r>
-        <w:t xml:space="preserve">,</w:t>
-      </w:r>
-      <w:r>
-        <w:t xml:space="preserve"> </w:t>
-      </w:r>
-      <w:r>
-        <w:rPr>
-          <w:iCs/>
-          <w:i/>
-        </w:rPr>
-        <w:t xml:space="preserve">15</w:t>
-      </w:r>
-      <w:r>
-        <w:t xml:space="preserve">(2), 360–384.</w:t>
-      </w:r>
-      <w:r>
-        <w:t xml:space="preserve"> </w:t>
-      </w:r>
-      <w:hyperlink r:id="rId151">
-        <w:r>
-          <w:rPr>
-            <w:rStyle w:val="Hyperlink"/>
-          </w:rPr>
-          <w:t xml:space="preserve">https://doi.org/10.1080/1177083x.2020.1747503</w:t>
-        </w:r>
-      </w:hyperlink>
-    </w:p>
-    <w:bookmarkEnd w:id="152"/>
-    <w:bookmarkStart w:id="154" w:name="ref-royalco2020"/>
-    <w:p>
-      <w:pPr>
-        <w:pStyle w:val="Bibliography"/>
-      </w:pPr>
-      <w:r>
-        <w:rPr>
-          <w:iCs/>
-          <w:i/>
-        </w:rPr>
-        <w:t xml:space="preserve">Royal</w:t>
-      </w:r>
-      <w:r>
-        <w:rPr>
-          <w:iCs/>
-          <w:i/>
-        </w:rPr>
-        <w:t xml:space="preserve"> </w:t>
-      </w:r>
-      <w:r>
-        <w:rPr>
-          <w:iCs/>
-          <w:i/>
-        </w:rPr>
-        <w:t xml:space="preserve">C</w:t>
-      </w:r>
-      <w:r>
-        <w:rPr>
-          <w:iCs/>
-          <w:i/>
-        </w:rPr>
-        <w:t xml:space="preserve">ommission of</w:t>
-      </w:r>
-      <w:r>
-        <w:rPr>
-          <w:iCs/>
-          <w:i/>
-        </w:rPr>
-        <w:t xml:space="preserve"> </w:t>
-      </w:r>
-      <w:r>
-        <w:rPr>
-          <w:iCs/>
-          <w:i/>
-        </w:rPr>
-        <w:t xml:space="preserve">I</w:t>
-      </w:r>
-      <w:r>
-        <w:rPr>
-          <w:iCs/>
-          <w:i/>
-        </w:rPr>
-        <w:t xml:space="preserve">nquiry into the terrorist attack on</w:t>
-      </w:r>
-      <w:r>
-        <w:rPr>
-          <w:iCs/>
-          <w:i/>
-        </w:rPr>
-        <w:t xml:space="preserve"> </w:t>
-      </w:r>
-      <w:r>
-        <w:rPr>
-          <w:iCs/>
-          <w:i/>
-        </w:rPr>
-        <w:t xml:space="preserve">C</w:t>
-      </w:r>
-      <w:r>
-        <w:rPr>
-          <w:iCs/>
-          <w:i/>
-        </w:rPr>
-        <w:t xml:space="preserve">hristchurch</w:t>
-      </w:r>
-      <w:r>
-        <w:rPr>
-          <w:iCs/>
-          <w:i/>
-        </w:rPr>
-        <w:t xml:space="preserve"> </w:t>
-      </w:r>
-      <w:r>
-        <w:rPr>
-          <w:iCs/>
-          <w:i/>
-        </w:rPr>
-        <w:t xml:space="preserve">M</w:t>
-      </w:r>
-      <w:r>
-        <w:rPr>
-          <w:iCs/>
-          <w:i/>
-        </w:rPr>
-        <w:t xml:space="preserve">asjidain on 15</w:t>
-      </w:r>
-      <w:r>
-        <w:rPr>
-          <w:iCs/>
-          <w:i/>
-        </w:rPr>
-        <w:t xml:space="preserve"> </w:t>
-      </w:r>
-      <w:r>
-        <w:rPr>
-          <w:iCs/>
-          <w:i/>
-        </w:rPr>
-        <w:t xml:space="preserve">M</w:t>
-      </w:r>
-      <w:r>
-        <w:rPr>
-          <w:iCs/>
-          <w:i/>
-        </w:rPr>
-        <w:t xml:space="preserve">arch 2019</w:t>
-      </w:r>
-      <w:r>
-        <w:t xml:space="preserve">. (2020).</w:t>
-      </w:r>
-      <w:r>
-        <w:t xml:space="preserve"> </w:t>
-      </w:r>
-      <w:hyperlink r:id="rId153">
-        <w:r>
-          <w:rPr>
-            <w:rStyle w:val="Hyperlink"/>
-          </w:rPr>
-          <w:t xml:space="preserve">https://christchurchattack.royalcommission.nz</w:t>
-        </w:r>
-      </w:hyperlink>
-    </w:p>
-    <w:bookmarkEnd w:id="154"/>
-    <w:bookmarkStart w:id="155" w:name="ref-shanaah2021"/>
-    <w:p>
-      <w:pPr>
-        <w:pStyle w:val="Bibliography"/>
-      </w:pPr>
-      <w:r>
-        <w:t xml:space="preserve">Shanaah, S., Yogeeswaran, K., Greaves, L., Bulbulia, J. A., Osborne, D., Afzali, M. U., &amp; Sibley, C. G. (2021). Hate begets warmth? The impact of an anti-</w:t>
-      </w:r>
-      <w:r>
-        <w:t xml:space="preserve">M</w:t>
-      </w:r>
-      <w:r>
-        <w:t xml:space="preserve">uslim terrorist attack on public attitudes toward</w:t>
-      </w:r>
-      <w:r>
-        <w:t xml:space="preserve"> </w:t>
-      </w:r>
-      <w:r>
-        <w:t xml:space="preserve">M</w:t>
-      </w:r>
-      <w:r>
-        <w:t xml:space="preserve">uslims.</w:t>
-      </w:r>
-      <w:r>
-        <w:t xml:space="preserve"> </w:t>
-      </w:r>
-      <w:r>
-        <w:rPr>
-          <w:iCs/>
-          <w:i/>
-        </w:rPr>
-        <w:t xml:space="preserve">Terrorism and Political Violence</w:t>
-      </w:r>
-      <w:r>
-        <w:t xml:space="preserve">, 119.</w:t>
-      </w:r>
-    </w:p>
-    <w:bookmarkEnd w:id="155"/>
-    <w:bookmarkStart w:id="157" w:name="ref-shaver2017"/>
-    <w:p>
-      <w:pPr>
-        <w:pStyle w:val="Bibliography"/>
-      </w:pPr>
-      <w:r>
-        <w:t xml:space="preserve">Shaver, J. H., Sibley, C. G., Osborne, D., &amp; Bulbulia, J. (2017). News exposure predicts anti-Muslim prejudice.</w:t>
-      </w:r>
-      <w:r>
-        <w:t xml:space="preserve"> </w:t>
-      </w:r>
-      <w:r>
-        <w:rPr>
-          <w:iCs/>
-          <w:i/>
-        </w:rPr>
-        <w:t xml:space="preserve">PLOS ONE</w:t>
-      </w:r>
-      <w:r>
-        <w:t xml:space="preserve">,</w:t>
-      </w:r>
-      <w:r>
-        <w:t xml:space="preserve"> </w:t>
-      </w:r>
-      <w:r>
-        <w:rPr>
-          <w:iCs/>
-          <w:i/>
-        </w:rPr>
-        <w:t xml:space="preserve">12</w:t>
-      </w:r>
-      <w:r>
-        <w:t xml:space="preserve">(3), e0174606.</w:t>
-      </w:r>
-      <w:r>
-        <w:t xml:space="preserve"> </w:t>
-      </w:r>
-      <w:hyperlink r:id="rId156">
-        <w:r>
-          <w:rPr>
-            <w:rStyle w:val="Hyperlink"/>
-          </w:rPr>
-          <w:t xml:space="preserve">https://doi.org/10.1371/journal.pone.0174606</w:t>
-        </w:r>
-      </w:hyperlink>
-    </w:p>
-    <w:bookmarkEnd w:id="157"/>
-    <w:bookmarkStart w:id="158" w:name="ref-sibley2020"/>
-    <w:p>
-      <w:pPr>
-        <w:pStyle w:val="Bibliography"/>
-      </w:pPr>
-      <w:r>
-        <w:t xml:space="preserve">Sibley, C. G., Afzali, M. U., Satherley, N., Ejova, A., Stronge, S., Yogeeswaran, K., Grimshaw, M., Hawi, D., Mirnajafi, Z., &amp; Barlow, F. K. (2020). Prejudice toward</w:t>
-      </w:r>
-      <w:r>
-        <w:t xml:space="preserve"> </w:t>
-      </w:r>
-      <w:r>
-        <w:t xml:space="preserve">M</w:t>
-      </w:r>
-      <w:r>
-        <w:t xml:space="preserve">uslims in</w:t>
-      </w:r>
-      <w:r>
-        <w:t xml:space="preserve"> </w:t>
-      </w:r>
-      <w:r>
-        <w:t xml:space="preserve">N</w:t>
-      </w:r>
-      <w:r>
-        <w:t xml:space="preserve">ew</w:t>
-      </w:r>
-      <w:r>
-        <w:t xml:space="preserve"> </w:t>
-      </w:r>
-      <w:r>
-        <w:t xml:space="preserve">Z</w:t>
-      </w:r>
-      <w:r>
-        <w:t xml:space="preserve">ealand: Insights from the</w:t>
-      </w:r>
-      <w:r>
-        <w:t xml:space="preserve"> </w:t>
-      </w:r>
-      <w:r>
-        <w:t xml:space="preserve">N</w:t>
-      </w:r>
-      <w:r>
-        <w:t xml:space="preserve">ew</w:t>
-      </w:r>
-      <w:r>
-        <w:t xml:space="preserve"> </w:t>
-      </w:r>
-      <w:r>
-        <w:t xml:space="preserve">Z</w:t>
-      </w:r>
-      <w:r>
-        <w:t xml:space="preserve">ealand</w:t>
-      </w:r>
-      <w:r>
-        <w:t xml:space="preserve"> </w:t>
-      </w:r>
-      <w:r>
-        <w:t xml:space="preserve">A</w:t>
-      </w:r>
-      <w:r>
-        <w:t xml:space="preserve">ttitudes and</w:t>
-      </w:r>
-      <w:r>
-        <w:t xml:space="preserve"> </w:t>
-      </w:r>
-      <w:r>
-        <w:t xml:space="preserve">V</w:t>
-      </w:r>
-      <w:r>
-        <w:t xml:space="preserve">alues</w:t>
-      </w:r>
-      <w:r>
-        <w:t xml:space="preserve"> </w:t>
-      </w:r>
-      <w:r>
-        <w:t xml:space="preserve">S</w:t>
-      </w:r>
-      <w:r>
-        <w:t xml:space="preserve">tudy.</w:t>
-      </w:r>
-      <w:r>
-        <w:t xml:space="preserve"> </w:t>
-      </w:r>
-      <w:r>
-        <w:rPr>
-          <w:iCs/>
-          <w:i/>
-        </w:rPr>
-        <w:t xml:space="preserve">New Zealand Journal of Psychology</w:t>
-      </w:r>
-      <w:r>
-        <w:t xml:space="preserve">,</w:t>
-      </w:r>
-      <w:r>
-        <w:t xml:space="preserve"> </w:t>
-      </w:r>
-      <w:r>
-        <w:rPr>
-          <w:iCs/>
-          <w:i/>
-        </w:rPr>
-        <w:t xml:space="preserve">49</w:t>
-      </w:r>
-      <w:r>
-        <w:t xml:space="preserve">(1).</w:t>
-      </w:r>
-    </w:p>
-    <w:bookmarkEnd w:id="158"/>
-    <w:bookmarkStart w:id="159" w:name="ref-sibley2011"/>
-    <w:p>
-      <w:pPr>
-        <w:pStyle w:val="Bibliography"/>
-      </w:pPr>
-      <w:r>
-        <w:t xml:space="preserve">Sibley, C. G., Luyten, N., Purnomo, M., Mobberley, A., Wootton, L. W., Hammond, M., Sengupta, N., Perry, R., West-Newman, T., Wilson, M., McLellan, L., Hoverd, W. J., &amp; Robertson, A. (2011). The mini-IPIP6: Validation and extension of a short measure of the big-six factors of personality in new zealand.</w:t>
-      </w:r>
-      <w:r>
-        <w:t xml:space="preserve"> </w:t>
-      </w:r>
-      <w:r>
-        <w:rPr>
-          <w:iCs/>
-          <w:i/>
-        </w:rPr>
-        <w:t xml:space="preserve">New Zealand Journal of Psychology</w:t>
-      </w:r>
-      <w:r>
-        <w:t xml:space="preserve">,</w:t>
-      </w:r>
-      <w:r>
-        <w:t xml:space="preserve"> </w:t>
-      </w:r>
-      <w:r>
-        <w:rPr>
-          <w:iCs/>
-          <w:i/>
-        </w:rPr>
-        <w:t xml:space="preserve">40</w:t>
-      </w:r>
-      <w:r>
-        <w:t xml:space="preserve">(3), 142–159.</w:t>
-      </w:r>
-    </w:p>
-    <w:bookmarkEnd w:id="159"/>
-    <w:bookmarkStart w:id="161" w:name="ref-spoonley2020"/>
-    <w:p>
-      <w:pPr>
-        <w:pStyle w:val="Bibliography"/>
-      </w:pPr>
-      <w:r>
-        <w:t xml:space="preserve">Spoonley, P. (2020).</w:t>
-      </w:r>
-      <w:r>
-        <w:t xml:space="preserve"> </w:t>
-      </w:r>
-      <w:r>
-        <w:rPr>
-          <w:iCs/>
-          <w:i/>
-        </w:rPr>
-        <w:t xml:space="preserve">Far-right extremists still threaten new zealand, a year on from the christchurch attacks</w:t>
-      </w:r>
-      <w:r>
-        <w:t xml:space="preserve">.</w:t>
-      </w:r>
-      <w:r>
-        <w:t xml:space="preserve"> </w:t>
-      </w:r>
-      <w:hyperlink r:id="rId160">
-        <w:r>
-          <w:rPr>
-            <w:rStyle w:val="Hyperlink"/>
-          </w:rPr>
-          <w:t xml:space="preserve">http://theconversation.com/far-right-extremists-still-threaten-new-zealand-a-year-on-from-the-christchurch-attacks-133050</w:t>
-        </w:r>
-      </w:hyperlink>
-    </w:p>
-    <w:bookmarkEnd w:id="161"/>
-    <w:bookmarkStart w:id="163" w:name="ref-sulaiman-hill2024"/>
-    <w:p>
-      <w:pPr>
-        <w:pStyle w:val="Bibliography"/>
-      </w:pPr>
-      <w:r>
-        <w:t xml:space="preserve">Sulaiman-Hill, R. C., Porter, R., Schluter, P., Beaglehole, B., Dean, S., Tanveer, S., Boden, J., &amp; Bell, C. (2024). Research following trauma in minority ethnic and faith communities: lessons from a study of the psychosocial sequelae of the Christchurch mosque terror attacks.</w:t>
-      </w:r>
-      <w:r>
-        <w:t xml:space="preserve"> </w:t>
-      </w:r>
-      <w:r>
-        <w:rPr>
-          <w:iCs/>
-          <w:i/>
-        </w:rPr>
-        <w:t xml:space="preserve">BJPsych Open</w:t>
-      </w:r>
-      <w:r>
-        <w:t xml:space="preserve">,</w:t>
-      </w:r>
-      <w:r>
-        <w:t xml:space="preserve"> </w:t>
-      </w:r>
-      <w:r>
-        <w:rPr>
-          <w:iCs/>
-          <w:i/>
-        </w:rPr>
-        <w:t xml:space="preserve">10</w:t>
-      </w:r>
-      <w:r>
-        <w:t xml:space="preserve">(1).</w:t>
-      </w:r>
-      <w:r>
-        <w:t xml:space="preserve"> </w:t>
-      </w:r>
-      <w:hyperlink r:id="rId162">
-        <w:r>
-          <w:rPr>
-            <w:rStyle w:val="Hyperlink"/>
-          </w:rPr>
-          <w:t xml:space="preserve">https://doi.org/10.1192/bjo.2023.641</w:t>
-        </w:r>
-      </w:hyperlink>
-    </w:p>
-    <w:bookmarkEnd w:id="163"/>
-    <w:bookmarkStart w:id="164" w:name="ref-sulaiman-hill2021"/>
-    <w:p>
-      <w:pPr>
-        <w:pStyle w:val="Bibliography"/>
-      </w:pPr>
-      <w:r>
-        <w:t xml:space="preserve">Sulaiman-Hill, R. C., Porter, R., Tanveer, S., Boden, J., Beaglehole, B., Schluter, P. J., Dean, S., &amp; Bell, C. (2021). Psychosocial impacts on the christchurch muslim community following the 15 march terrorist attacks: A mixed-methods study protocol.</w:t>
-      </w:r>
-      <w:r>
-        <w:t xml:space="preserve"> </w:t>
-      </w:r>
-      <w:r>
-        <w:rPr>
-          <w:iCs/>
-          <w:i/>
-        </w:rPr>
-        <w:t xml:space="preserve">BMJ Open</w:t>
-      </w:r>
-      <w:r>
-        <w:t xml:space="preserve">,</w:t>
-      </w:r>
-      <w:r>
-        <w:t xml:space="preserve"> </w:t>
-      </w:r>
-      <w:r>
-        <w:rPr>
-          <w:iCs/>
-          <w:i/>
-        </w:rPr>
-        <w:t xml:space="preserve">11</w:t>
-      </w:r>
-      <w:r>
-        <w:t xml:space="preserve">(10), e055413.</w:t>
-      </w:r>
-    </w:p>
-    <w:bookmarkEnd w:id="164"/>
-    <w:bookmarkStart w:id="165" w:name="ref-thenew2016"/>
-    <w:p>
-      <w:pPr>
-        <w:pStyle w:val="Bibliography"/>
-      </w:pPr>
-      <w:r>
-        <w:rPr>
-          <w:iCs/>
-          <w:i/>
-        </w:rPr>
-        <w:t xml:space="preserve">The New Zealand Qualifications Framework</w:t>
-      </w:r>
-      <w:r>
-        <w:t xml:space="preserve">. (2016).</w:t>
-      </w:r>
-    </w:p>
-    <w:bookmarkEnd w:id="165"/>
-    <w:bookmarkStart w:id="167" w:name="ref-wilson2020"/>
-    <w:p>
-      <w:pPr>
-        <w:pStyle w:val="Bibliography"/>
-      </w:pPr>
-      <w:r>
-        <w:t xml:space="preserve">Wilson, C., &amp; Shastri, S. (2020).</w:t>
-      </w:r>
-      <w:r>
-        <w:t xml:space="preserve"> </w:t>
-      </w:r>
-      <w:r>
-        <w:rPr>
-          <w:iCs/>
-          <w:i/>
-        </w:rPr>
-        <w:t xml:space="preserve">Hate crimes against muslims spiked after the mosque attacks, and ardern promises to make such abuse illegal</w:t>
-      </w:r>
-      <w:r>
-        <w:t xml:space="preserve">.</w:t>
-      </w:r>
-      <w:r>
-        <w:t xml:space="preserve"> </w:t>
-      </w:r>
-      <w:hyperlink r:id="rId166">
-        <w:r>
-          <w:rPr>
-            <w:rStyle w:val="Hyperlink"/>
-          </w:rPr>
-          <w:t xml:space="preserve">http://theconversation.com/hate-crimes-against-muslims-spiked-after-the-mosque-attacks-and-ardern-promises-to-make-such-abuse-illegal-147347</w:t>
-        </w:r>
-      </w:hyperlink>
-    </w:p>
-    <w:bookmarkEnd w:id="167"/>
-    <w:bookmarkStart w:id="169" w:name="ref-worldle2019"/>
-    <w:p>
-      <w:pPr>
-        <w:pStyle w:val="Bibliography"/>
-      </w:pPr>
-      <w:r>
-        <w:rPr>
-          <w:iCs/>
-          <w:i/>
-        </w:rPr>
-        <w:t xml:space="preserve">World leaders condemn New Zealand mosque attacks</w:t>
-      </w:r>
-      <w:r>
-        <w:t xml:space="preserve">. (2019).</w:t>
-      </w:r>
-      <w:r>
-        <w:t xml:space="preserve"> </w:t>
-      </w:r>
-      <w:hyperlink r:id="rId168">
-        <w:r>
-          <w:rPr>
-            <w:rStyle w:val="Hyperlink"/>
-          </w:rPr>
-          <w:t xml:space="preserve">https://www.aljazeera.com/news/2019/3/15/the-world-reacts-to-new-zealand-mosque-attacks</w:t>
-        </w:r>
-      </w:hyperlink>
-    </w:p>
-    <w:bookmarkEnd w:id="169"/>
-    <w:bookmarkStart w:id="170" w:name="ref-yogeeswaran2019"/>
-    <w:p>
-      <w:pPr>
-        <w:pStyle w:val="Bibliography"/>
-      </w:pPr>
-      <w:r>
-        <w:t xml:space="preserve">Yogeeswaran, K., Afzali, M. U., Andrews, N. P., Chivers, E. A., Wang, M.-J., Devos, T., &amp; Sibley, C. G. (2019). Exploring new zealand national identity and its importance for attitudes toward muslims and support for diversity.</w:t>
-      </w:r>
-      <w:r>
-        <w:t xml:space="preserve"> </w:t>
-      </w:r>
-      <w:r>
-        <w:rPr>
-          <w:iCs/>
-          <w:i/>
-        </w:rPr>
-        <w:t xml:space="preserve">New Zealand Journal of Psychology (Online)</w:t>
-      </w:r>
-      <w:r>
-        <w:t xml:space="preserve">,</w:t>
-      </w:r>
-      <w:r>
-        <w:t xml:space="preserve"> </w:t>
-      </w:r>
-      <w:r>
-        <w:rPr>
-          <w:iCs/>
-          <w:i/>
-        </w:rPr>
-        <w:t xml:space="preserve">48</w:t>
-      </w:r>
-      <w:r>
-        <w:t xml:space="preserve">(1), 29–35.</w:t>
-      </w:r>
-    </w:p>
-    <w:bookmarkEnd w:id="170"/>
-    <w:bookmarkEnd w:id="171"/>
+    </w:p>
     <w:p>
       <w:r>
         <w:br w:type="page"/>
       </w:r>
     </w:p>
-    <w:bookmarkEnd w:id="172"/>
-    <w:bookmarkStart w:id="174" w:name="acknowledgements"/>
-    <w:p>
-      <w:pPr>
-        <w:pStyle w:val="Heading1"/>
-      </w:pPr>
-      <w:r>
-        <w:t xml:space="preserve">Acknowledgements</w:t>
-      </w:r>
-    </w:p>
-    <w:p>
-      <w:pPr>
-        <w:pStyle w:val="FirstParagraph"/>
-      </w:pPr>
-      <w:r>
-        <w:t xml:space="preserve">W. Joel Schneider for the</w:t>
-      </w:r>
-      <w:r>
-        <w:t xml:space="preserve"> </w:t>
-      </w:r>
-      <w:hyperlink r:id="rId173">
-        <w:r>
-          <w:rPr>
-            <w:rStyle w:val="Hyperlink"/>
-          </w:rPr>
-          <w:t xml:space="preserve">Quarto template</w:t>
-        </w:r>
-      </w:hyperlink>
-      <w:r>
-        <w:t xml:space="preserve">.</w:t>
-      </w:r>
-    </w:p>
-    <w:p>
-      <w:r>
-        <w:br w:type="page"/>
-      </w:r>
-    </w:p>
-    <w:bookmarkEnd w:id="174"/>
-    <w:bookmarkStart w:id="195" w:name="credit-taxonomy-statement"/>
+    <w:bookmarkEnd w:id="175"/>
+    <w:bookmarkStart w:id="196" w:name="credit-taxonomy-statement"/>
     <w:p>
       <w:pPr>
         <w:pStyle w:val="Heading1"/>
@@ -8109,7 +8288,7 @@
         <w:br w:type="page"/>
       </w:r>
     </w:p>
-    <w:bookmarkStart w:id="178" w:name="fig-warmth"/>
+    <w:bookmarkStart w:id="179" w:name="fig-warmth"/>
     <w:p>
       <w:pPr>
         <w:pStyle w:val="FigureTitle"/>
@@ -8135,18 +8314,18 @@
           <wp:inline>
             <wp:extent cx="4457700" cy="1591623"/>
             <wp:effectExtent b="0" l="0" r="0" t="0"/>
-            <wp:docPr descr="" title="" id="176" name="Picture"/>
+            <wp:docPr descr="" title="" id="177" name="Picture"/>
             <a:graphic>
               <a:graphicData uri="http://schemas.openxmlformats.org/drawingml/2006/picture">
                 <pic:pic>
                   <pic:nvPicPr>
-                    <pic:cNvPr descr="figs/warmth.png" id="177" name="Picture"/>
+                    <pic:cNvPr descr="figs/warmth.png" id="178" name="Picture"/>
                     <pic:cNvPicPr>
                       <a:picLocks noChangeArrowheads="1" noChangeAspect="1"/>
                     </pic:cNvPicPr>
                   </pic:nvPicPr>
                   <pic:blipFill>
-                    <a:blip r:embed="rId175"/>
+                    <a:blip r:embed="rId176"/>
                     <a:stretch>
                       <a:fillRect/>
                     </a:stretch>
@@ -8173,7 +8352,7 @@
         </w:drawing>
       </w:r>
     </w:p>
-    <w:bookmarkEnd w:id="178"/>
+    <w:bookmarkEnd w:id="179"/>
     <w:p>
       <w:pPr>
         <w:pStyle w:val="FigureNote"/>
@@ -8205,7 +8384,7 @@
         <w:br w:type="page"/>
       </w:r>
     </w:p>
-    <w:bookmarkStart w:id="182" w:name="fig-chrondis"/>
+    <w:bookmarkStart w:id="183" w:name="fig-chrondis"/>
     <w:p>
       <w:pPr>
         <w:pStyle w:val="FigureTitle"/>
@@ -8231,18 +8410,18 @@
           <wp:inline>
             <wp:extent cx="4457700" cy="2103365"/>
             <wp:effectExtent b="0" l="0" r="0" t="0"/>
-            <wp:docPr descr="" title="" id="180" name="Picture"/>
+            <wp:docPr descr="" title="" id="181" name="Picture"/>
             <a:graphic>
               <a:graphicData uri="http://schemas.openxmlformats.org/drawingml/2006/picture">
                 <pic:pic>
                   <pic:nvPicPr>
-                    <pic:cNvPr descr="figs/chronic-disease.png" id="181" name="Picture"/>
+                    <pic:cNvPr descr="figs/chronic-disease.png" id="182" name="Picture"/>
                     <pic:cNvPicPr>
                       <a:picLocks noChangeArrowheads="1" noChangeAspect="1"/>
                     </pic:cNvPicPr>
                   </pic:nvPicPr>
                   <pic:blipFill>
-                    <a:blip r:embed="rId179"/>
+                    <a:blip r:embed="rId180"/>
                     <a:stretch>
                       <a:fillRect/>
                     </a:stretch>
@@ -8269,7 +8448,7 @@
         </w:drawing>
       </w:r>
     </w:p>
-    <w:bookmarkEnd w:id="182"/>
+    <w:bookmarkEnd w:id="183"/>
     <w:p>
       <w:pPr>
         <w:pStyle w:val="FigureNote"/>
@@ -8301,7 +8480,7 @@
         <w:br w:type="page"/>
       </w:r>
     </w:p>
-    <w:bookmarkStart w:id="186" w:name="fig-ethnicgroups"/>
+    <w:bookmarkStart w:id="187" w:name="fig-ethnicgroups"/>
     <w:p>
       <w:pPr>
         <w:pStyle w:val="FigureTitle"/>
@@ -8327,18 +8506,18 @@
           <wp:inline>
             <wp:extent cx="4457700" cy="2660240"/>
             <wp:effectExtent b="0" l="0" r="0" t="0"/>
-            <wp:docPr descr="" title="" id="184" name="Picture"/>
+            <wp:docPr descr="" title="" id="185" name="Picture"/>
             <a:graphic>
               <a:graphicData uri="http://schemas.openxmlformats.org/drawingml/2006/picture">
                 <pic:pic>
                   <pic:nvPicPr>
-                    <pic:cNvPr descr="figs/ethnic-groups.png" id="185" name="Picture"/>
+                    <pic:cNvPr descr="figs/ethnic-groups.png" id="186" name="Picture"/>
                     <pic:cNvPicPr>
                       <a:picLocks noChangeArrowheads="1" noChangeAspect="1"/>
                     </pic:cNvPicPr>
                   </pic:nvPicPr>
                   <pic:blipFill>
-                    <a:blip r:embed="rId183"/>
+                    <a:blip r:embed="rId184"/>
                     <a:stretch>
                       <a:fillRect/>
                     </a:stretch>
@@ -8365,7 +8544,7 @@
         </w:drawing>
       </w:r>
     </w:p>
-    <w:bookmarkEnd w:id="186"/>
+    <w:bookmarkEnd w:id="187"/>
     <w:p>
       <w:pPr>
         <w:pStyle w:val="FigureNote"/>
@@ -8397,7 +8576,7 @@
         <w:br w:type="page"/>
       </w:r>
     </w:p>
-    <w:bookmarkStart w:id="190" w:name="fig-Kess-6"/>
+    <w:bookmarkStart w:id="191" w:name="fig-Kess-6"/>
     <w:p>
       <w:pPr>
         <w:pStyle w:val="FigureTitle"/>
@@ -8423,18 +8602,18 @@
           <wp:inline>
             <wp:extent cx="4457700" cy="2009462"/>
             <wp:effectExtent b="0" l="0" r="0" t="0"/>
-            <wp:docPr descr="" title="" id="188" name="Picture"/>
+            <wp:docPr descr="" title="" id="189" name="Picture"/>
             <a:graphic>
               <a:graphicData uri="http://schemas.openxmlformats.org/drawingml/2006/picture">
                 <pic:pic>
                   <pic:nvPicPr>
-                    <pic:cNvPr descr="figs/kessler-6.png" id="189" name="Picture"/>
+                    <pic:cNvPr descr="figs/kessler-6.png" id="190" name="Picture"/>
                     <pic:cNvPicPr>
                       <a:picLocks noChangeArrowheads="1" noChangeAspect="1"/>
                     </pic:cNvPicPr>
                   </pic:nvPicPr>
                   <pic:blipFill>
-                    <a:blip r:embed="rId187"/>
+                    <a:blip r:embed="rId188"/>
                     <a:stretch>
                       <a:fillRect/>
                     </a:stretch>
@@ -8461,7 +8640,7 @@
         </w:drawing>
       </w:r>
     </w:p>
-    <w:bookmarkEnd w:id="190"/>
+    <w:bookmarkEnd w:id="191"/>
     <w:p>
       <w:pPr>
         <w:pStyle w:val="FigureNote"/>
@@ -8493,7 +8672,7 @@
         <w:br w:type="page"/>
       </w:r>
     </w:p>
-    <w:bookmarkStart w:id="194" w:name="fig-life-sat"/>
+    <w:bookmarkStart w:id="195" w:name="fig-life-sat"/>
     <w:p>
       <w:pPr>
         <w:pStyle w:val="FigureTitle"/>
@@ -8519,18 +8698,18 @@
           <wp:inline>
             <wp:extent cx="4457700" cy="1914453"/>
             <wp:effectExtent b="0" l="0" r="0" t="0"/>
-            <wp:docPr descr="" title="" id="192" name="Picture"/>
+            <wp:docPr descr="" title="" id="193" name="Picture"/>
             <a:graphic>
               <a:graphicData uri="http://schemas.openxmlformats.org/drawingml/2006/picture">
                 <pic:pic>
                   <pic:nvPicPr>
-                    <pic:cNvPr descr="figs/life-sat.png" id="193" name="Picture"/>
+                    <pic:cNvPr descr="figs/life-sat.png" id="194" name="Picture"/>
                     <pic:cNvPicPr>
                       <a:picLocks noChangeArrowheads="1" noChangeAspect="1"/>
                     </pic:cNvPicPr>
                   </pic:nvPicPr>
                   <pic:blipFill>
-                    <a:blip r:embed="rId191"/>
+                    <a:blip r:embed="rId192"/>
                     <a:stretch>
                       <a:fillRect/>
                     </a:stretch>
@@ -8557,7 +8736,7 @@
         </w:drawing>
       </w:r>
     </w:p>
-    <w:bookmarkEnd w:id="194"/>
+    <w:bookmarkEnd w:id="195"/>
     <w:p>
       <w:pPr>
         <w:pStyle w:val="FigureNote"/>
@@ -8589,8 +8768,8 @@
         <w:br w:type="page"/>
       </w:r>
     </w:p>
-    <w:bookmarkEnd w:id="195"/>
-    <w:bookmarkStart w:id="196" w:name="appendix"/>
+    <w:bookmarkEnd w:id="196"/>
+    <w:bookmarkStart w:id="197" w:name="appendix"/>
     <w:p>
       <w:pPr>
         <w:pStyle w:val="Heading1"/>
@@ -8599,8 +8778,8 @@
         <w:t xml:space="preserve">Appendix</w:t>
       </w:r>
     </w:p>
-    <w:bookmarkEnd w:id="196"/>
-    <w:bookmarkStart w:id="197" w:name="title-for-appendix"/>
+    <w:bookmarkEnd w:id="197"/>
+    <w:bookmarkStart w:id="198" w:name="title-for-appendix"/>
     <w:p>
       <w:pPr>
         <w:pStyle w:val="Heading1"/>
@@ -8609,7 +8788,7 @@
         <w:t xml:space="preserve">Title for Appendix</w:t>
       </w:r>
     </w:p>
-    <w:bookmarkEnd w:id="197"/>
+    <w:bookmarkEnd w:id="198"/>
     <w:sectPr>
       <w:headerReference r:id="rId9" w:type="even"/>
       <w:headerReference r:id="rId11" w:type="default"/>

</xml_diff>

<commit_message>
procedure completed. timeline completed
</commit_message>
<xml_diff>
--- a/protocol_APA.docx
+++ b/protocol_APA.docx
@@ -2583,7 +2583,7 @@
         <w:t xml:space="preserve">: </w:t>
       </w:r>
       <w:r>
-        <w:t xml:space="preserve">conceptualisation, data curation, formal analysis, funding acquistion, investigation, methodology, project administration, reources, supervision, visualisation, writing – original draft, and writing - review &amp; editing. </w:t>
+        <w:t xml:space="preserve">conceptualisation, data curation, formal analysis, funding acquisition, investigation, methodology, project administration, resources, supervision, visualisation, writing – original draft, and writing - review &amp; editing. </w:t>
       </w:r>
       <w:r>
         <w:rPr>
@@ -2974,7 +2974,7 @@
         <w:t xml:space="preserve">: </w:t>
       </w:r>
       <w:r>
-        <w:t xml:space="preserve">conceptualisation, data curation, funding acquistion, reources, and writing - review &amp; editing. </w:t>
+        <w:t xml:space="preserve">conceptualisation, data curation, funding acquisition, resources, and writing - review &amp; editing. </w:t>
       </w:r>
       <w:r>
         <w:rPr>
@@ -2991,7 +2991,7 @@
         <w:t xml:space="preserve">: </w:t>
       </w:r>
       <w:r>
-        <w:t xml:space="preserve">conceptualisation, funding acquistion, methodology, writing – original draft, and writing - review &amp; editing. </w:t>
+        <w:t xml:space="preserve">conceptualisation, funding acquisition, methodology, writing – original draft, and writing - review &amp; editing. </w:t>
       </w:r>
       <w:r>
         <w:rPr>
@@ -3008,7 +3008,7 @@
         <w:t xml:space="preserve">: </w:t>
       </w:r>
       <w:r>
-        <w:t xml:space="preserve">conceptualisation, data curation, funding acquistion, methodology, project administration, reources, supervision, writing – original draft, writing - review &amp; editing, and development and management of the New Zealand Attitudes and Values Study panel data collection from 2009 to the present. </w:t>
+        <w:t xml:space="preserve">conceptualisation, data curation, funding acquisition, methodology, project administration, resources, supervision, writing – original draft, writing - review &amp; editing, and development and management of the New Zealand Attitudes and Values Study panel data collection from 2009 to the present. </w:t>
       </w:r>
       <w:r>
         <w:rPr>
@@ -3025,7 +3025,7 @@
         <w:t xml:space="preserve">: </w:t>
       </w:r>
       <w:r>
-        <w:t xml:space="preserve">conceptualisation, funding acquistion, methodology, project administration, reources, supervision, writing – original draft, and writing - review &amp; editing</w:t>
+        <w:t xml:space="preserve">conceptualisation, funding acquisition, methodology, project administration, resources, supervision, writing – original draft, and writing - review &amp; editing</w:t>
       </w:r>
     </w:p>
     <w:p>
@@ -4758,7 +4758,7 @@
     </w:p>
     <w:bookmarkEnd w:id="113"/>
     <w:bookmarkEnd w:id="114"/>
-    <w:bookmarkStart w:id="151" w:name="method"/>
+    <w:bookmarkStart w:id="154" w:name="method"/>
     <w:p>
       <w:pPr>
         <w:pStyle w:val="Heading1"/>
@@ -6894,7 +6894,7 @@
       </w:r>
     </w:p>
     <w:bookmarkEnd w:id="139"/>
-    <w:bookmarkStart w:id="143" w:name="procedure"/>
+    <w:bookmarkStart w:id="145" w:name="procedure"/>
     <w:p>
       <w:pPr>
         <w:pStyle w:val="Heading2"/>
@@ -7010,25 +7010,63 @@
         <w:t xml:space="preserve">MDS research assistants come from differnet backgrounds. Some of them have had extensive researcch experience, whereas, for the some of them, it was the first attempt of engaging in data collection. Some research assistants wanted explicit weekly targets and others decided their own targets. The principal investigator conducted fortnightly check-ins with individuals and teams in cities to ensure that questions are answered, and was always available to guide the process, provide feedback. The principal investigator was also available talk with participants if and when needed via audio and video mediums.</w:t>
       </w:r>
     </w:p>
+    <w:bookmarkEnd w:id="142"/>
+    <w:bookmarkStart w:id="144" w:name="web-hosting"/>
+    <w:p>
+      <w:pPr>
+        <w:pStyle w:val="Heading3"/>
+      </w:pPr>
+      <w:r>
+        <w:t xml:space="preserve">Web Hosting</w:t>
+      </w:r>
+    </w:p>
+    <w:p>
+      <w:pPr>
+        <w:pStyle w:val="FirstParagraph"/>
+      </w:pPr>
+      <w:r>
+        <w:t xml:space="preserve">The MDS website provides the most needed information for public and will keep updating as we make progress.</w:t>
+      </w:r>
+    </w:p>
     <w:p>
       <w:pPr>
         <w:pStyle w:val="BodyText"/>
       </w:pPr>
       <w:r>
-        <w:t xml:space="preserve">The MDS website provides the most needed information for public and will keep updating as we make progress.</w:t>
-      </w:r>
-    </w:p>
-    <w:p>
-      <w:pPr>
-        <w:pStyle w:val="BodyText"/>
-      </w:pPr>
-      <w:r>
-        <w:t xml:space="preserve">The collected data are processed in the NZAVS headquarters, deidentified, and only made available to trusted researchers and collaborators.</w:t>
-      </w:r>
-    </w:p>
-    <w:bookmarkEnd w:id="142"/>
-    <w:bookmarkEnd w:id="143"/>
-    <w:bookmarkStart w:id="150" w:name="timeline"/>
+        <w:t xml:space="preserve">The collected data are processed in the NZAVS headquarters, deidentified, and only made available to trusted researchers and collaborators. The NZAVS data dictionary, sampling procedure, sample details and other relevant information can be accessed online (</w:t>
+      </w:r>
+      <w:hyperlink r:id="rId143">
+        <w:r>
+          <w:rPr>
+            <w:rStyle w:val="Hyperlink"/>
+          </w:rPr>
+          <w:t xml:space="preserve">https://osf.io/75snb/wiki/home/</w:t>
+        </w:r>
+      </w:hyperlink>
+      <w:r>
+        <w:t xml:space="preserve">)</w:t>
+      </w:r>
+      <w:r>
+        <w:t xml:space="preserve"> </w:t>
+      </w:r>
+      <w:r>
+        <w:t xml:space="preserve">(</w:t>
+      </w:r>
+      <w:hyperlink w:anchor="ref-sibley2024">
+        <w:r>
+          <w:rPr>
+            <w:rStyle w:val="Hyperlink"/>
+          </w:rPr>
+          <w:t xml:space="preserve">Sibley, 2024</w:t>
+        </w:r>
+      </w:hyperlink>
+      <w:r>
+        <w:t xml:space="preserve">)</w:t>
+      </w:r>
+    </w:p>
+    <w:bookmarkEnd w:id="144"/>
+    <w:bookmarkEnd w:id="145"/>
+    <w:bookmarkStart w:id="152" w:name="timeline"/>
     <w:p>
       <w:pPr>
         <w:pStyle w:val="Heading2"/>
@@ -7062,18 +7100,18 @@
           <wp:inline>
             <wp:extent cx="5943600" cy="5943600"/>
             <wp:effectExtent b="0" l="0" r="0" t="0"/>
-            <wp:docPr descr="" title="" id="145" name="Picture"/>
+            <wp:docPr descr="" title="" id="147" name="Picture"/>
             <a:graphic>
               <a:graphicData uri="http://schemas.openxmlformats.org/drawingml/2006/picture">
                 <pic:pic>
                   <pic:nvPicPr>
-                    <pic:cNvPr descr="protocol_APA_files/figure-docx/unnamed-chunk-9-1.png" id="146" name="Picture"/>
+                    <pic:cNvPr descr="protocol_APA_files/figure-docx/unnamed-chunk-9-1.png" id="148" name="Picture"/>
                     <pic:cNvPicPr>
                       <a:picLocks noChangeArrowheads="1" noChangeAspect="1"/>
                     </pic:cNvPicPr>
                   </pic:nvPicPr>
                   <pic:blipFill>
-                    <a:blip r:embed="rId144"/>
+                    <a:blip r:embed="rId146"/>
                     <a:stretch>
                       <a:fillRect/>
                     </a:stretch>
@@ -7109,18 +7147,18 @@
           <wp:inline>
             <wp:extent cx="5943600" cy="5943600"/>
             <wp:effectExtent b="0" l="0" r="0" t="0"/>
-            <wp:docPr descr="" title="" id="148" name="Picture"/>
+            <wp:docPr descr="" title="" id="150" name="Picture"/>
             <a:graphic>
               <a:graphicData uri="http://schemas.openxmlformats.org/drawingml/2006/picture">
                 <pic:pic>
                   <pic:nvPicPr>
-                    <pic:cNvPr descr="protocol_APA_files/figure-docx/unnamed-chunk-11-1.png" id="149" name="Picture"/>
+                    <pic:cNvPr descr="protocol_APA_files/figure-docx/unnamed-chunk-11-1.png" id="151" name="Picture"/>
                     <pic:cNvPicPr>
                       <a:picLocks noChangeArrowheads="1" noChangeAspect="1"/>
                     </pic:cNvPicPr>
                   </pic:nvPicPr>
                   <pic:blipFill>
-                    <a:blip r:embed="rId147"/>
+                    <a:blip r:embed="rId149"/>
                     <a:stretch>
                       <a:fillRect/>
                     </a:stretch>
@@ -7147,12 +7185,11 @@
         </w:drawing>
       </w:r>
     </w:p>
-    <w:bookmarkEnd w:id="150"/>
-    <w:bookmarkEnd w:id="151"/>
-    <w:bookmarkStart w:id="152" w:name="what-does-and-what-does-not-work"/>
-    <w:p>
-      <w:pPr>
-        <w:pStyle w:val="Heading1"/>
+    <w:bookmarkEnd w:id="152"/>
+    <w:bookmarkStart w:id="153" w:name="what-does-and-what-does-not-work"/>
+    <w:p>
+      <w:pPr>
+        <w:pStyle w:val="Heading2"/>
       </w:pPr>
       <w:r>
         <w:t xml:space="preserve">What does and what does not work</w:t>
@@ -7163,147 +7200,7 @@
         <w:pStyle w:val="FirstParagraph"/>
       </w:pPr>
       <w:r>
-        <w:t xml:space="preserve">Usman will elaborate on this. the followings improve data collection</w:t>
-      </w:r>
-      <w:r>
-        <w:t xml:space="preserve"> </w:t>
-      </w:r>
-      <w:r>
-        <w:t xml:space="preserve">1. building rapport</w:t>
-      </w:r>
-      <w:r>
-        <w:t xml:space="preserve"> </w:t>
-      </w:r>
-      <w:r>
-        <w:t xml:space="preserve">2. addressing confidentiality</w:t>
-      </w:r>
-      <w:r>
-        <w:t xml:space="preserve"> </w:t>
-      </w:r>
-      <w:r>
-        <w:t xml:space="preserve">3. being transparent with the community</w:t>
-      </w:r>
-      <w:r>
-        <w:t xml:space="preserve"> </w:t>
-      </w:r>
-      <w:r>
-        <w:t xml:space="preserve">4. going to community via trusted leaders</w:t>
-      </w:r>
-      <w:r>
-        <w:t xml:space="preserve"> </w:t>
-      </w:r>
-      <w:r>
-        <w:t xml:space="preserve">5. reaching out to inviduals personally, not via groups.</w:t>
-      </w:r>
-    </w:p>
-    <w:p>
-      <w:pPr>
-        <w:pStyle w:val="BodyText"/>
-      </w:pPr>
-      <w:r>
-        <w:t xml:space="preserve">challengers:</w:t>
-      </w:r>
-      <w:r>
-        <w:t xml:space="preserve"> </w:t>
-      </w:r>
-      <w:r>
-        <w:t xml:space="preserve">1. length of the questionnaire</w:t>
-      </w:r>
-      <w:r>
-        <w:t xml:space="preserve"> </w:t>
-      </w:r>
-      <w:r>
-        <w:t xml:space="preserve">2. unfamiliarity with research</w:t>
-      </w:r>
-      <w:r>
-        <w:t xml:space="preserve"> </w:t>
-      </w:r>
-      <w:r>
-        <w:t xml:space="preserve">3. other preferences - generatioanl differences.</w:t>
-      </w:r>
-    </w:p>
-    <w:p>
-      <w:pPr>
-        <w:pStyle w:val="BodyText"/>
-      </w:pPr>
-      <w:r>
-        <w:t xml:space="preserve">TBA: these are anecdotal. But we wanted to investigated further as to why our sample size stayed small. Therefore, we conducted a qualitative research of collecting research assistant experiences.</w:t>
-      </w:r>
-    </w:p>
-    <w:bookmarkEnd w:id="152"/>
-    <w:bookmarkStart w:id="154" w:name="strengths-and-limitations"/>
-    <w:p>
-      <w:pPr>
-        <w:pStyle w:val="Heading1"/>
-      </w:pPr>
-      <w:r>
-        <w:t xml:space="preserve">Strengths and Limitations</w:t>
-      </w:r>
-    </w:p>
-    <w:p>
-      <w:pPr>
-        <w:pStyle w:val="FirstParagraph"/>
-      </w:pPr>
-      <w:r>
-        <w:t xml:space="preserve">Quantitative only. focus on english speakers only</w:t>
-      </w:r>
-      <w:r>
-        <w:t xml:space="preserve"> </w:t>
-      </w:r>
-      <w:r>
-        <w:t xml:space="preserve">1. Zahra E, Rizwan, Somia</w:t>
-      </w:r>
-    </w:p>
-    <w:p>
-      <w:pPr>
-        <w:pStyle w:val="BodyText"/>
-      </w:pPr>
-      <w:r>
-        <w:t xml:space="preserve">Mentions Jamila’s and Qual here..</w:t>
-      </w:r>
-    </w:p>
-    <w:bookmarkStart w:id="153" w:name="application-and-implications"/>
-    <w:p>
-      <w:pPr>
-        <w:pStyle w:val="Heading2"/>
-      </w:pPr>
-      <w:r>
-        <w:t xml:space="preserve">Application and implications</w:t>
-      </w:r>
-    </w:p>
-    <w:p>
-      <w:pPr>
-        <w:pStyle w:val="FirstParagraph"/>
-      </w:pPr>
-      <w:r>
-        <w:t xml:space="preserve">Aamina Ali, Adepate Mustapha-Koiki</w:t>
-      </w:r>
-    </w:p>
-    <w:p>
-      <w:pPr>
-        <w:pStyle w:val="BodyText"/>
-      </w:pPr>
-      <w:r>
-        <w:t xml:space="preserve">Potential contributions of the study to the field of mental health research and implications for policy and practice.</w:t>
-      </w:r>
-    </w:p>
-    <w:bookmarkEnd w:id="153"/>
-    <w:bookmarkEnd w:id="154"/>
-    <w:bookmarkStart w:id="155" w:name="conclusion"/>
-    <w:p>
-      <w:pPr>
-        <w:pStyle w:val="Heading1"/>
-      </w:pPr>
-      <w:r>
-        <w:t xml:space="preserve">Conclusion</w:t>
-      </w:r>
-    </w:p>
-    <w:p>
-      <w:pPr>
-        <w:pStyle w:val="FirstParagraph"/>
-      </w:pPr>
-      <w:r>
-        <w:t xml:space="preserve">Summarize the importance of the longitudinal study in understanding the psychological effects of the Christchurch mosque attacks on the Muslim community and reiterate the significance of the research aims.</w:t>
+        <w:t xml:space="preserve">Based on our interactions with the Muslim community and feedback from research assistants, we anecdotally know that the following elements encourage increased participantion of the Muslim community in research.</w:t>
       </w:r>
     </w:p>
     <w:p>
@@ -7315,7 +7212,241 @@
         <w:pStyle w:val="Compact"/>
       </w:pPr>
       <w:r>
-        <w:t xml:space="preserve">Sandila. Afrah</w:t>
+        <w:t xml:space="preserve">Building rapport</w:t>
+      </w:r>
+    </w:p>
+    <w:p>
+      <w:pPr>
+        <w:numPr>
+          <w:ilvl w:val="0"/>
+          <w:numId w:val="1012"/>
+        </w:numPr>
+        <w:pStyle w:val="Compact"/>
+      </w:pPr>
+      <w:r>
+        <w:t xml:space="preserve">Addressing concerns regarding confidentiality and data management</w:t>
+      </w:r>
+    </w:p>
+    <w:p>
+      <w:pPr>
+        <w:numPr>
+          <w:ilvl w:val="0"/>
+          <w:numId w:val="1012"/>
+        </w:numPr>
+        <w:pStyle w:val="Compact"/>
+      </w:pPr>
+      <w:r>
+        <w:t xml:space="preserve">Being transparent and truthful with the community</w:t>
+      </w:r>
+    </w:p>
+    <w:p>
+      <w:pPr>
+        <w:numPr>
+          <w:ilvl w:val="0"/>
+          <w:numId w:val="1012"/>
+        </w:numPr>
+        <w:pStyle w:val="Compact"/>
+      </w:pPr>
+      <w:r>
+        <w:t xml:space="preserve">Approaching the community via trusted leaders</w:t>
+      </w:r>
+    </w:p>
+    <w:p>
+      <w:pPr>
+        <w:numPr>
+          <w:ilvl w:val="0"/>
+          <w:numId w:val="1012"/>
+        </w:numPr>
+        <w:pStyle w:val="Compact"/>
+      </w:pPr>
+      <w:r>
+        <w:t xml:space="preserve">Reaching out to inviduals personally, not via groups.</w:t>
+      </w:r>
+    </w:p>
+    <w:p>
+      <w:pPr>
+        <w:pStyle w:val="FirstParagraph"/>
+      </w:pPr>
+      <w:r>
+        <w:t xml:space="preserve">We also learned that the following factors could hinder data collection efforts.</w:t>
+      </w:r>
+    </w:p>
+    <w:p>
+      <w:pPr>
+        <w:numPr>
+          <w:ilvl w:val="0"/>
+          <w:numId w:val="1013"/>
+        </w:numPr>
+        <w:pStyle w:val="Compact"/>
+      </w:pPr>
+      <w:r>
+        <w:t xml:space="preserve">Length of the questionnaire measured by the time taken to complete it</w:t>
+      </w:r>
+    </w:p>
+    <w:p>
+      <w:pPr>
+        <w:numPr>
+          <w:ilvl w:val="0"/>
+          <w:numId w:val="1013"/>
+        </w:numPr>
+        <w:pStyle w:val="Compact"/>
+      </w:pPr>
+      <w:r>
+        <w:t xml:space="preserve">Unfamiliarity of participants with scientific research</w:t>
+      </w:r>
+    </w:p>
+    <w:p>
+      <w:pPr>
+        <w:numPr>
+          <w:ilvl w:val="0"/>
+          <w:numId w:val="1013"/>
+        </w:numPr>
+        <w:pStyle w:val="Compact"/>
+      </w:pPr>
+      <w:r>
+        <w:t xml:space="preserve">Privacy concerns</w:t>
+      </w:r>
+    </w:p>
+    <w:p>
+      <w:pPr>
+        <w:numPr>
+          <w:ilvl w:val="0"/>
+          <w:numId w:val="1013"/>
+        </w:numPr>
+        <w:pStyle w:val="Compact"/>
+      </w:pPr>
+      <w:r>
+        <w:t xml:space="preserve">Political climate</w:t>
+      </w:r>
+    </w:p>
+    <w:p>
+      <w:pPr>
+        <w:numPr>
+          <w:ilvl w:val="0"/>
+          <w:numId w:val="1013"/>
+        </w:numPr>
+        <w:pStyle w:val="Compact"/>
+      </w:pPr>
+      <w:r>
+        <w:t xml:space="preserve">Language barriers</w:t>
+      </w:r>
+    </w:p>
+    <w:p>
+      <w:pPr>
+        <w:numPr>
+          <w:ilvl w:val="0"/>
+          <w:numId w:val="1013"/>
+        </w:numPr>
+        <w:pStyle w:val="Compact"/>
+      </w:pPr>
+      <w:r>
+        <w:t xml:space="preserve">Generatioanl differences, with older generations less likely to take part.</w:t>
+      </w:r>
+    </w:p>
+    <w:p>
+      <w:pPr>
+        <w:pStyle w:val="FirstParagraph"/>
+      </w:pPr>
+      <w:r>
+        <w:t xml:space="preserve">Although these findings are anecdotal, we have witnessed enhanced participation by addressing some of the challengers to data collection. To better understand and document, we have conducted a qualitative research of research assistant experiences in terms of data collection</w:t>
+      </w:r>
+      <w:r>
+        <w:t xml:space="preserve"> </w:t>
+      </w:r>
+      <w:r>
+        <w:t xml:space="preserve">(</w:t>
+      </w:r>
+      <w:hyperlink w:anchor="ref-afzali2024">
+        <w:r>
+          <w:rPr>
+            <w:rStyle w:val="Hyperlink"/>
+          </w:rPr>
+          <w:t xml:space="preserve">Afzali, 2024</w:t>
+        </w:r>
+      </w:hyperlink>
+      <w:r>
+        <w:t xml:space="preserve">)</w:t>
+      </w:r>
+      <w:r>
+        <w:t xml:space="preserve">. Findings from this research will be published in the near future.</w:t>
+      </w:r>
+    </w:p>
+    <w:bookmarkEnd w:id="153"/>
+    <w:bookmarkEnd w:id="154"/>
+    <w:bookmarkStart w:id="157" w:name="strengths-and-limitations"/>
+    <w:p>
+      <w:pPr>
+        <w:pStyle w:val="Heading1"/>
+      </w:pPr>
+      <w:r>
+        <w:t xml:space="preserve">Strengths and Limitations</w:t>
+      </w:r>
+    </w:p>
+    <w:p>
+      <w:pPr>
+        <w:pStyle w:val="FirstParagraph"/>
+      </w:pPr>
+      <w:r>
+        <w:t xml:space="preserve">Quantitative only. focus on english speakers only 1. Zahra E, Rizwan, Somia</w:t>
+      </w:r>
+    </w:p>
+    <w:p>
+      <w:pPr>
+        <w:pStyle w:val="BodyText"/>
+      </w:pPr>
+      <w:r>
+        <w:t xml:space="preserve">Generalisablity</w:t>
+      </w:r>
+    </w:p>
+    <w:p>
+      <w:pPr>
+        <w:pStyle w:val="BodyText"/>
+      </w:pPr>
+      <w:r>
+        <w:t xml:space="preserve">Mentions Jamila’s and Qual here..</w:t>
+      </w:r>
+    </w:p>
+    <w:bookmarkStart w:id="155" w:name="application-and-implications"/>
+    <w:p>
+      <w:pPr>
+        <w:pStyle w:val="Heading2"/>
+      </w:pPr>
+      <w:r>
+        <w:t xml:space="preserve">Application and implications</w:t>
+      </w:r>
+    </w:p>
+    <w:p>
+      <w:pPr>
+        <w:pStyle w:val="FirstParagraph"/>
+      </w:pPr>
+      <w:r>
+        <w:t xml:space="preserve">Aamina Ali, Adepate Mustapha-Koiki</w:t>
+      </w:r>
+    </w:p>
+    <w:p>
+      <w:pPr>
+        <w:pStyle w:val="BodyText"/>
+      </w:pPr>
+      <w:r>
+        <w:t xml:space="preserve">Potential contributions of the study to the field of mental health research and implications for policy and practice.</w:t>
+      </w:r>
+    </w:p>
+    <w:bookmarkEnd w:id="155"/>
+    <w:bookmarkStart w:id="156" w:name="conclusion"/>
+    <w:p>
+      <w:pPr>
+        <w:pStyle w:val="Heading2"/>
+      </w:pPr>
+      <w:r>
+        <w:t xml:space="preserve">Conclusion</w:t>
+      </w:r>
+    </w:p>
+    <w:p>
+      <w:pPr>
+        <w:pStyle w:val="FirstParagraph"/>
+      </w:pPr>
+      <w:r>
+        <w:t xml:space="preserve">MDS is a crucial booster for the NZAVS because not only it addresses the under-representation of Muslim in NZVAS, but it only helps us answer many questions about Muslims’ self-perception, meaning-making, flourishing, religiosity, and health outcomes. The current protocol also provides a preliminary understanding of how to work with a minoritised religious community in a culturally sensitive manner. Further discoveries are going to be published by the MDS team in the near future. Despite the well-known limitations of observational, quantitative, survey research, MDS provides substantial values in terms of implications and applications. Techniques learned from MDS can be applied while working with Muslims and other culturally similar groups in New Zealand and overseas.</w:t>
       </w:r>
     </w:p>
     <w:p>
@@ -7323,8 +7454,9 @@
         <w:br w:type="page"/>
       </w:r>
     </w:p>
-    <w:bookmarkEnd w:id="155"/>
-    <w:bookmarkStart w:id="234" w:name="references"/>
+    <w:bookmarkEnd w:id="156"/>
+    <w:bookmarkEnd w:id="157"/>
+    <w:bookmarkStart w:id="237" w:name="references"/>
     <w:p>
       <w:pPr>
         <w:pStyle w:val="Heading1"/>
@@ -7333,13 +7465,47 @@
         <w:t xml:space="preserve">References</w:t>
       </w:r>
     </w:p>
-    <w:bookmarkStart w:id="212" w:name="refs"/>
-    <w:bookmarkStart w:id="157" w:name="ref-arkilic2020"/>
+    <w:bookmarkStart w:id="215" w:name="refs"/>
+    <w:bookmarkStart w:id="159" w:name="ref-afzali2024"/>
     <w:p>
       <w:pPr>
         <w:pStyle w:val="Bibliography"/>
       </w:pPr>
       <w:r>
+        <w:t xml:space="preserve">Afzali, U. (2024). Enablers and challengers of collecting data from muslim community in aotearoa new zealand.</w:t>
+      </w:r>
+      <w:r>
+        <w:t xml:space="preserve"> </w:t>
+      </w:r>
+      <w:r>
+        <w:rPr>
+          <w:iCs/>
+          <w:i/>
+        </w:rPr>
+        <w:t xml:space="preserve">OSF</w:t>
+      </w:r>
+      <w:r>
+        <w:t xml:space="preserve">.</w:t>
+      </w:r>
+      <w:r>
+        <w:t xml:space="preserve"> </w:t>
+      </w:r>
+      <w:hyperlink r:id="rId158">
+        <w:r>
+          <w:rPr>
+            <w:rStyle w:val="Hyperlink"/>
+          </w:rPr>
+          <w:t xml:space="preserve">https://doi.org/10.17605/OSF.IO/8F36H</w:t>
+        </w:r>
+      </w:hyperlink>
+    </w:p>
+    <w:bookmarkEnd w:id="159"/>
+    <w:bookmarkStart w:id="161" w:name="ref-arkilic2020"/>
+    <w:p>
+      <w:pPr>
+        <w:pStyle w:val="Bibliography"/>
+      </w:pPr>
+      <w:r>
         <w:t xml:space="preserve">Arkilic, A. (2020).</w:t>
       </w:r>
       <w:r>
@@ -7369,7 +7535,7 @@
       <w:r>
         <w:t xml:space="preserve"> </w:t>
       </w:r>
-      <w:hyperlink r:id="rId156">
+      <w:hyperlink r:id="rId160">
         <w:r>
           <w:rPr>
             <w:rStyle w:val="Hyperlink"/>
@@ -7378,8 +7544,8 @@
         </w:r>
       </w:hyperlink>
     </w:p>
-    <w:bookmarkEnd w:id="157"/>
-    <w:bookmarkStart w:id="158" w:name="ref-arkilic2021a"/>
+    <w:bookmarkEnd w:id="161"/>
+    <w:bookmarkStart w:id="162" w:name="ref-arkilic2021a"/>
     <w:p>
       <w:pPr>
         <w:pStyle w:val="Bibliography"/>
@@ -7467,8 +7633,8 @@
         <w:t xml:space="preserve">(S. Levine, Ed.; pp. 225–239). Victoria University Press.</w:t>
       </w:r>
     </w:p>
-    <w:bookmarkEnd w:id="158"/>
-    <w:bookmarkStart w:id="159" w:name="ref-atkinson2019"/>
+    <w:bookmarkEnd w:id="162"/>
+    <w:bookmarkStart w:id="163" w:name="ref-atkinson2019"/>
     <w:p>
       <w:pPr>
         <w:pStyle w:val="Bibliography"/>
@@ -7490,8 +7656,8 @@
         <w:t xml:space="preserve">.</w:t>
       </w:r>
     </w:p>
-    <w:bookmarkEnd w:id="159"/>
-    <w:bookmarkStart w:id="161" w:name="ref-barger2010"/>
+    <w:bookmarkEnd w:id="163"/>
+    <w:bookmarkStart w:id="165" w:name="ref-barger2010"/>
     <w:p>
       <w:pPr>
         <w:pStyle w:val="Bibliography"/>
@@ -7528,7 +7694,7 @@
       <w:r>
         <w:t xml:space="preserve"> </w:t>
       </w:r>
-      <w:hyperlink r:id="rId160">
+      <w:hyperlink r:id="rId164">
         <w:r>
           <w:rPr>
             <w:rStyle w:val="Hyperlink"/>
@@ -7537,8 +7703,8 @@
         </w:r>
       </w:hyperlink>
     </w:p>
-    <w:bookmarkEnd w:id="161"/>
-    <w:bookmarkStart w:id="163" w:name="ref-bulbulia2023"/>
+    <w:bookmarkEnd w:id="165"/>
+    <w:bookmarkStart w:id="167" w:name="ref-bulbulia2023"/>
     <w:p>
       <w:pPr>
         <w:pStyle w:val="Bibliography"/>
@@ -7575,7 +7741,7 @@
       <w:r>
         <w:t xml:space="preserve"> </w:t>
       </w:r>
-      <w:hyperlink r:id="rId162">
+      <w:hyperlink r:id="rId166">
         <w:r>
           <w:rPr>
             <w:rStyle w:val="Hyperlink"/>
@@ -7584,8 +7750,8 @@
         </w:r>
       </w:hyperlink>
     </w:p>
-    <w:bookmarkEnd w:id="163"/>
-    <w:bookmarkStart w:id="165" w:name="ref-byrne2022"/>
+    <w:bookmarkEnd w:id="167"/>
+    <w:bookmarkStart w:id="169" w:name="ref-byrne2022"/>
     <w:p>
       <w:pPr>
         <w:pStyle w:val="Bibliography"/>
@@ -7622,7 +7788,7 @@
       <w:r>
         <w:t xml:space="preserve"> </w:t>
       </w:r>
-      <w:hyperlink r:id="rId164">
+      <w:hyperlink r:id="rId168">
         <w:r>
           <w:rPr>
             <w:rStyle w:val="Hyperlink"/>
@@ -7631,8 +7797,8 @@
         </w:r>
       </w:hyperlink>
     </w:p>
-    <w:bookmarkEnd w:id="165"/>
-    <w:bookmarkStart w:id="166" w:name="ref-drury2016"/>
+    <w:bookmarkEnd w:id="169"/>
+    <w:bookmarkStart w:id="170" w:name="ref-drury2016"/>
     <w:p>
       <w:pPr>
         <w:pStyle w:val="Bibliography"/>
@@ -7727,8 +7893,8 @@
         <w:t xml:space="preserve">(E. Kolig &amp; V. M, Eds.; pp. 113–129). Rowman.</w:t>
       </w:r>
     </w:p>
-    <w:bookmarkEnd w:id="166"/>
-    <w:bookmarkStart w:id="168" w:name="ref-fenn2020"/>
+    <w:bookmarkEnd w:id="170"/>
+    <w:bookmarkStart w:id="172" w:name="ref-fenn2020"/>
     <w:p>
       <w:pPr>
         <w:pStyle w:val="Bibliography"/>
@@ -7765,7 +7931,7 @@
       <w:r>
         <w:t xml:space="preserve"> </w:t>
       </w:r>
-      <w:hyperlink r:id="rId167">
+      <w:hyperlink r:id="rId171">
         <w:r>
           <w:rPr>
             <w:rStyle w:val="Hyperlink"/>
@@ -7774,8 +7940,8 @@
         </w:r>
       </w:hyperlink>
     </w:p>
-    <w:bookmarkEnd w:id="168"/>
-    <w:bookmarkStart w:id="170" w:name="ref-frykberg2023"/>
+    <w:bookmarkEnd w:id="172"/>
+    <w:bookmarkStart w:id="174" w:name="ref-frykberg2023"/>
     <w:p>
       <w:pPr>
         <w:pStyle w:val="Bibliography"/>
@@ -7799,7 +7965,7 @@
       <w:r>
         <w:t xml:space="preserve"> </w:t>
       </w:r>
-      <w:hyperlink r:id="rId169">
+      <w:hyperlink r:id="rId173">
         <w:r>
           <w:rPr>
             <w:rStyle w:val="Hyperlink"/>
@@ -7808,8 +7974,8 @@
         </w:r>
       </w:hyperlink>
     </w:p>
-    <w:bookmarkEnd w:id="170"/>
-    <w:bookmarkStart w:id="172" w:name="ref-greaves2020"/>
+    <w:bookmarkEnd w:id="174"/>
+    <w:bookmarkStart w:id="176" w:name="ref-greaves2020"/>
     <w:p>
       <w:pPr>
         <w:pStyle w:val="Bibliography"/>
@@ -7860,7 +8026,7 @@
       <w:r>
         <w:t xml:space="preserve"> </w:t>
       </w:r>
-      <w:hyperlink r:id="rId171">
+      <w:hyperlink r:id="rId175">
         <w:r>
           <w:rPr>
             <w:rStyle w:val="Hyperlink"/>
@@ -7869,8 +8035,8 @@
         </w:r>
       </w:hyperlink>
     </w:p>
-    <w:bookmarkEnd w:id="172"/>
-    <w:bookmarkStart w:id="173" w:name="ref-hawi2019"/>
+    <w:bookmarkEnd w:id="176"/>
+    <w:bookmarkStart w:id="177" w:name="ref-hawi2019"/>
     <w:p>
       <w:pPr>
         <w:pStyle w:val="Bibliography"/>
@@ -7905,8 +8071,8 @@
         <w:t xml:space="preserve">(1), 8089.</w:t>
       </w:r>
     </w:p>
-    <w:bookmarkEnd w:id="173"/>
-    <w:bookmarkStart w:id="175" w:name="ref-islamoph2022"/>
+    <w:bookmarkEnd w:id="177"/>
+    <w:bookmarkStart w:id="179" w:name="ref-islamoph2022"/>
     <w:p>
       <w:pPr>
         <w:pStyle w:val="Bibliography"/>
@@ -7966,7 +8132,7 @@
       <w:r>
         <w:t xml:space="preserve"> </w:t>
       </w:r>
-      <w:hyperlink r:id="rId174">
+      <w:hyperlink r:id="rId178">
         <w:r>
           <w:rPr>
             <w:rStyle w:val="Hyperlink"/>
@@ -7975,8 +8141,8 @@
         </w:r>
       </w:hyperlink>
     </w:p>
-    <w:bookmarkEnd w:id="175"/>
-    <w:bookmarkStart w:id="177" w:name="ref-jacinda2019b"/>
+    <w:bookmarkEnd w:id="179"/>
+    <w:bookmarkStart w:id="181" w:name="ref-jacinda2019b"/>
     <w:p>
       <w:pPr>
         <w:pStyle w:val="Bibliography"/>
@@ -8078,7 +8244,7 @@
       <w:r>
         <w:t xml:space="preserve"> </w:t>
       </w:r>
-      <w:hyperlink r:id="rId176">
+      <w:hyperlink r:id="rId180">
         <w:r>
           <w:rPr>
             <w:rStyle w:val="Hyperlink"/>
@@ -8087,8 +8253,8 @@
         </w:r>
       </w:hyperlink>
     </w:p>
-    <w:bookmarkEnd w:id="177"/>
-    <w:bookmarkStart w:id="179" w:name="ref-junaid2024"/>
+    <w:bookmarkEnd w:id="181"/>
+    <w:bookmarkStart w:id="183" w:name="ref-junaid2024"/>
     <w:p>
       <w:pPr>
         <w:pStyle w:val="Bibliography"/>
@@ -8112,7 +8278,7 @@
       <w:r>
         <w:t xml:space="preserve"> </w:t>
       </w:r>
-      <w:hyperlink r:id="rId178">
+      <w:hyperlink r:id="rId182">
         <w:r>
           <w:rPr>
             <w:rStyle w:val="Hyperlink"/>
@@ -8121,8 +8287,8 @@
         </w:r>
       </w:hyperlink>
     </w:p>
-    <w:bookmarkEnd w:id="179"/>
-    <w:bookmarkStart w:id="181" w:name="ref-kabir2024"/>
+    <w:bookmarkEnd w:id="183"/>
+    <w:bookmarkStart w:id="185" w:name="ref-kabir2024"/>
     <w:p>
       <w:pPr>
         <w:pStyle w:val="Bibliography"/>
@@ -8170,7 +8336,7 @@
       <w:r>
         <w:t xml:space="preserve"> </w:t>
       </w:r>
-      <w:hyperlink r:id="rId180">
+      <w:hyperlink r:id="rId184">
         <w:r>
           <w:rPr>
             <w:rStyle w:val="Hyperlink"/>
@@ -8179,8 +8345,8 @@
         </w:r>
       </w:hyperlink>
     </w:p>
-    <w:bookmarkEnd w:id="181"/>
-    <w:bookmarkStart w:id="183" w:name="ref-kessler2010"/>
+    <w:bookmarkEnd w:id="185"/>
+    <w:bookmarkStart w:id="187" w:name="ref-kessler2010"/>
     <w:p>
       <w:pPr>
         <w:pStyle w:val="Bibliography"/>
@@ -8217,7 +8383,7 @@
       <w:r>
         <w:t xml:space="preserve"> </w:t>
       </w:r>
-      <w:hyperlink r:id="rId182">
+      <w:hyperlink r:id="rId186">
         <w:r>
           <w:rPr>
             <w:rStyle w:val="Hyperlink"/>
@@ -8226,8 +8392,8 @@
         </w:r>
       </w:hyperlink>
     </w:p>
-    <w:bookmarkEnd w:id="183"/>
-    <w:bookmarkStart w:id="184" w:name="ref-newzeal2024"/>
+    <w:bookmarkEnd w:id="187"/>
+    <w:bookmarkStart w:id="188" w:name="ref-newzeal2024"/>
     <w:p>
       <w:pPr>
         <w:pStyle w:val="Bibliography"/>
@@ -8254,8 +8420,8 @@
         </w:r>
       </w:hyperlink>
     </w:p>
-    <w:bookmarkEnd w:id="184"/>
-    <w:bookmarkStart w:id="186" w:name="ref-ozolins2020"/>
+    <w:bookmarkEnd w:id="188"/>
+    <w:bookmarkStart w:id="190" w:name="ref-ozolins2020"/>
     <w:p>
       <w:pPr>
         <w:pStyle w:val="Bibliography"/>
@@ -8301,7 +8467,7 @@
       <w:r>
         <w:t xml:space="preserve"> </w:t>
       </w:r>
-      <w:hyperlink r:id="rId185">
+      <w:hyperlink r:id="rId189">
         <w:r>
           <w:rPr>
             <w:rStyle w:val="Hyperlink"/>
@@ -8310,8 +8476,8 @@
         </w:r>
       </w:hyperlink>
     </w:p>
-    <w:bookmarkEnd w:id="186"/>
-    <w:bookmarkStart w:id="188" w:name="ref-rahman2019"/>
+    <w:bookmarkEnd w:id="190"/>
+    <w:bookmarkStart w:id="192" w:name="ref-rahman2019"/>
     <w:p>
       <w:pPr>
         <w:pStyle w:val="Bibliography"/>
@@ -8377,7 +8543,7 @@
       <w:r>
         <w:t xml:space="preserve"> </w:t>
       </w:r>
-      <w:hyperlink r:id="rId187">
+      <w:hyperlink r:id="rId191">
         <w:r>
           <w:rPr>
             <w:rStyle w:val="Hyperlink"/>
@@ -8386,8 +8552,8 @@
         </w:r>
       </w:hyperlink>
     </w:p>
-    <w:bookmarkEnd w:id="188"/>
-    <w:bookmarkStart w:id="190" w:name="ref-rahman2020"/>
+    <w:bookmarkEnd w:id="192"/>
+    <w:bookmarkStart w:id="194" w:name="ref-rahman2020"/>
     <w:p>
       <w:pPr>
         <w:pStyle w:val="Bibliography"/>
@@ -8438,7 +8604,7 @@
       <w:r>
         <w:t xml:space="preserve"> </w:t>
       </w:r>
-      <w:hyperlink r:id="rId189">
+      <w:hyperlink r:id="rId193">
         <w:r>
           <w:rPr>
             <w:rStyle w:val="Hyperlink"/>
@@ -8447,8 +8613,8 @@
         </w:r>
       </w:hyperlink>
     </w:p>
-    <w:bookmarkEnd w:id="190"/>
-    <w:bookmarkStart w:id="191" w:name="ref-raissi2024"/>
+    <w:bookmarkEnd w:id="194"/>
+    <w:bookmarkStart w:id="195" w:name="ref-raissi2024"/>
     <w:p>
       <w:pPr>
         <w:pStyle w:val="Bibliography"/>
@@ -8473,8 +8639,8 @@
         <w:t xml:space="preserve">[PhD thesis].</w:t>
       </w:r>
     </w:p>
-    <w:bookmarkEnd w:id="191"/>
-    <w:bookmarkStart w:id="193" w:name="ref-royalco2020"/>
+    <w:bookmarkEnd w:id="195"/>
+    <w:bookmarkStart w:id="197" w:name="ref-royalco2020"/>
     <w:p>
       <w:pPr>
         <w:pStyle w:val="Bibliography"/>
@@ -8597,7 +8763,7 @@
       <w:r>
         <w:t xml:space="preserve"> </w:t>
       </w:r>
-      <w:hyperlink r:id="rId192">
+      <w:hyperlink r:id="rId196">
         <w:r>
           <w:rPr>
             <w:rStyle w:val="Hyperlink"/>
@@ -8606,8 +8772,8 @@
         </w:r>
       </w:hyperlink>
     </w:p>
-    <w:bookmarkEnd w:id="193"/>
-    <w:bookmarkStart w:id="194" w:name="ref-shanaah2021"/>
+    <w:bookmarkEnd w:id="197"/>
+    <w:bookmarkStart w:id="198" w:name="ref-shanaah2021"/>
     <w:p>
       <w:pPr>
         <w:pStyle w:val="Bibliography"/>
@@ -8644,8 +8810,8 @@
         <w:t xml:space="preserve">, 119.</w:t>
       </w:r>
     </w:p>
-    <w:bookmarkEnd w:id="194"/>
-    <w:bookmarkStart w:id="196" w:name="ref-shaver2017"/>
+    <w:bookmarkEnd w:id="198"/>
+    <w:bookmarkStart w:id="200" w:name="ref-shaver2017"/>
     <w:p>
       <w:pPr>
         <w:pStyle w:val="Bibliography"/>
@@ -8682,7 +8848,7 @@
       <w:r>
         <w:t xml:space="preserve"> </w:t>
       </w:r>
-      <w:hyperlink r:id="rId195">
+      <w:hyperlink r:id="rId199">
         <w:r>
           <w:rPr>
             <w:rStyle w:val="Hyperlink"/>
@@ -8691,8 +8857,8 @@
         </w:r>
       </w:hyperlink>
     </w:p>
-    <w:bookmarkEnd w:id="196"/>
-    <w:bookmarkStart w:id="198" w:name="ref-sibley2024"/>
+    <w:bookmarkEnd w:id="200"/>
+    <w:bookmarkStart w:id="201" w:name="ref-sibley2024"/>
     <w:p>
       <w:pPr>
         <w:pStyle w:val="Bibliography"/>
@@ -8716,7 +8882,7 @@
       <w:r>
         <w:t xml:space="preserve"> </w:t>
       </w:r>
-      <w:hyperlink r:id="rId197">
+      <w:hyperlink r:id="rId143">
         <w:r>
           <w:rPr>
             <w:rStyle w:val="Hyperlink"/>
@@ -8725,8 +8891,8 @@
         </w:r>
       </w:hyperlink>
     </w:p>
-    <w:bookmarkEnd w:id="198"/>
-    <w:bookmarkStart w:id="199" w:name="ref-sibley2020"/>
+    <w:bookmarkEnd w:id="201"/>
+    <w:bookmarkStart w:id="202" w:name="ref-sibley2020"/>
     <w:p>
       <w:pPr>
         <w:pStyle w:val="Bibliography"/>
@@ -8833,8 +8999,8 @@
         <w:t xml:space="preserve">(1).</w:t>
       </w:r>
     </w:p>
-    <w:bookmarkEnd w:id="199"/>
-    <w:bookmarkStart w:id="200" w:name="ref-sibley2011"/>
+    <w:bookmarkEnd w:id="202"/>
+    <w:bookmarkStart w:id="203" w:name="ref-sibley2011"/>
     <w:p>
       <w:pPr>
         <w:pStyle w:val="Bibliography"/>
@@ -8869,8 +9035,8 @@
         <w:t xml:space="preserve">(3), 142–159.</w:t>
       </w:r>
     </w:p>
-    <w:bookmarkEnd w:id="200"/>
-    <w:bookmarkStart w:id="202" w:name="ref-statsnz2024"/>
+    <w:bookmarkEnd w:id="203"/>
+    <w:bookmarkStart w:id="205" w:name="ref-statsnz2024"/>
     <w:p>
       <w:pPr>
         <w:pStyle w:val="Bibliography"/>
@@ -8888,7 +9054,7 @@
       <w:r>
         <w:t xml:space="preserve"> </w:t>
       </w:r>
-      <w:hyperlink r:id="rId201">
+      <w:hyperlink r:id="rId204">
         <w:r>
           <w:rPr>
             <w:rStyle w:val="Hyperlink"/>
@@ -8897,8 +9063,8 @@
         </w:r>
       </w:hyperlink>
     </w:p>
-    <w:bookmarkEnd w:id="202"/>
-    <w:bookmarkStart w:id="204" w:name="ref-sulaiman-hill2024"/>
+    <w:bookmarkEnd w:id="205"/>
+    <w:bookmarkStart w:id="207" w:name="ref-sulaiman-hill2024"/>
     <w:p>
       <w:pPr>
         <w:pStyle w:val="Bibliography"/>
@@ -8935,7 +9101,7 @@
       <w:r>
         <w:t xml:space="preserve"> </w:t>
       </w:r>
-      <w:hyperlink r:id="rId203">
+      <w:hyperlink r:id="rId206">
         <w:r>
           <w:rPr>
             <w:rStyle w:val="Hyperlink"/>
@@ -8944,8 +9110,8 @@
         </w:r>
       </w:hyperlink>
     </w:p>
-    <w:bookmarkEnd w:id="204"/>
-    <w:bookmarkStart w:id="205" w:name="ref-sulaiman-hill2021"/>
+    <w:bookmarkEnd w:id="207"/>
+    <w:bookmarkStart w:id="208" w:name="ref-sulaiman-hill2021"/>
     <w:p>
       <w:pPr>
         <w:pStyle w:val="Bibliography"/>
@@ -8980,8 +9146,8 @@
         <w:t xml:space="preserve">(10), e055413.</w:t>
       </w:r>
     </w:p>
-    <w:bookmarkEnd w:id="205"/>
-    <w:bookmarkStart w:id="206" w:name="ref-thenew2016"/>
+    <w:bookmarkEnd w:id="208"/>
+    <w:bookmarkStart w:id="209" w:name="ref-thenew2016"/>
     <w:p>
       <w:pPr>
         <w:pStyle w:val="Bibliography"/>
@@ -8997,8 +9163,8 @@
         <w:t xml:space="preserve">. (2016).</w:t>
       </w:r>
     </w:p>
-    <w:bookmarkEnd w:id="206"/>
-    <w:bookmarkStart w:id="208" w:name="ref-wilson2020"/>
+    <w:bookmarkEnd w:id="209"/>
+    <w:bookmarkStart w:id="211" w:name="ref-wilson2020"/>
     <w:p>
       <w:pPr>
         <w:pStyle w:val="Bibliography"/>
@@ -9022,7 +9188,7 @@
       <w:r>
         <w:t xml:space="preserve"> </w:t>
       </w:r>
-      <w:hyperlink r:id="rId207">
+      <w:hyperlink r:id="rId210">
         <w:r>
           <w:rPr>
             <w:rStyle w:val="Hyperlink"/>
@@ -9031,8 +9197,8 @@
         </w:r>
       </w:hyperlink>
     </w:p>
-    <w:bookmarkEnd w:id="208"/>
-    <w:bookmarkStart w:id="210" w:name="ref-worldle2019"/>
+    <w:bookmarkEnd w:id="211"/>
+    <w:bookmarkStart w:id="213" w:name="ref-worldle2019"/>
     <w:p>
       <w:pPr>
         <w:pStyle w:val="Bibliography"/>
@@ -9050,7 +9216,7 @@
       <w:r>
         <w:t xml:space="preserve"> </w:t>
       </w:r>
-      <w:hyperlink r:id="rId209">
+      <w:hyperlink r:id="rId212">
         <w:r>
           <w:rPr>
             <w:rStyle w:val="Hyperlink"/>
@@ -9059,8 +9225,8 @@
         </w:r>
       </w:hyperlink>
     </w:p>
-    <w:bookmarkEnd w:id="210"/>
-    <w:bookmarkStart w:id="211" w:name="ref-yogeeswaran2019"/>
+    <w:bookmarkEnd w:id="213"/>
+    <w:bookmarkStart w:id="214" w:name="ref-yogeeswaran2019"/>
     <w:p>
       <w:pPr>
         <w:pStyle w:val="Bibliography"/>
@@ -9095,8 +9261,8 @@
         <w:t xml:space="preserve">(1), 29–35.</w:t>
       </w:r>
     </w:p>
-    <w:bookmarkEnd w:id="211"/>
-    <w:bookmarkEnd w:id="212"/>
+    <w:bookmarkEnd w:id="214"/>
+    <w:bookmarkEnd w:id="215"/>
     <w:p>
       <w:r>
         <w:br w:type="page"/>
@@ -9107,7 +9273,7 @@
         <w:br w:type="page"/>
       </w:r>
     </w:p>
-    <w:bookmarkStart w:id="213" w:name="tbl-muslim-population"/>
+    <w:bookmarkStart w:id="216" w:name="tbl-muslim-population"/>
     <w:p>
       <w:pPr>
         <w:pStyle w:val="FigureWithoutNote"/>
@@ -9715,13 +9881,13 @@
         </w:tc>
       </w:tr>
     </w:tbl>
-    <w:bookmarkEnd w:id="213"/>
+    <w:bookmarkEnd w:id="216"/>
     <w:p>
       <w:r>
         <w:br w:type="page"/>
       </w:r>
     </w:p>
-    <w:bookmarkStart w:id="217" w:name="fig-warmth"/>
+    <w:bookmarkStart w:id="220" w:name="fig-warmth"/>
     <w:p>
       <w:pPr>
         <w:pStyle w:val="FigureTitle"/>
@@ -9747,18 +9913,18 @@
           <wp:inline>
             <wp:extent cx="4457700" cy="1591623"/>
             <wp:effectExtent b="0" l="0" r="0" t="0"/>
-            <wp:docPr descr="" title="" id="215" name="Picture"/>
+            <wp:docPr descr="" title="" id="218" name="Picture"/>
             <a:graphic>
               <a:graphicData uri="http://schemas.openxmlformats.org/drawingml/2006/picture">
                 <pic:pic>
                   <pic:nvPicPr>
-                    <pic:cNvPr descr="figs/warmth.png" id="216" name="Picture"/>
+                    <pic:cNvPr descr="figs/warmth.png" id="219" name="Picture"/>
                     <pic:cNvPicPr>
                       <a:picLocks noChangeArrowheads="1" noChangeAspect="1"/>
                     </pic:cNvPicPr>
                   </pic:nvPicPr>
                   <pic:blipFill>
-                    <a:blip r:embed="rId214"/>
+                    <a:blip r:embed="rId217"/>
                     <a:stretch>
                       <a:fillRect/>
                     </a:stretch>
@@ -9785,7 +9951,7 @@
         </w:drawing>
       </w:r>
     </w:p>
-    <w:bookmarkEnd w:id="217"/>
+    <w:bookmarkEnd w:id="220"/>
     <w:p>
       <w:pPr>
         <w:pStyle w:val="FigureNote"/>
@@ -9817,7 +9983,7 @@
         <w:br w:type="page"/>
       </w:r>
     </w:p>
-    <w:bookmarkStart w:id="221" w:name="fig-chrondis"/>
+    <w:bookmarkStart w:id="224" w:name="fig-chrondis"/>
     <w:p>
       <w:pPr>
         <w:pStyle w:val="FigureTitle"/>
@@ -9843,18 +10009,18 @@
           <wp:inline>
             <wp:extent cx="4457700" cy="2103365"/>
             <wp:effectExtent b="0" l="0" r="0" t="0"/>
-            <wp:docPr descr="" title="" id="219" name="Picture"/>
+            <wp:docPr descr="" title="" id="222" name="Picture"/>
             <a:graphic>
               <a:graphicData uri="http://schemas.openxmlformats.org/drawingml/2006/picture">
                 <pic:pic>
                   <pic:nvPicPr>
-                    <pic:cNvPr descr="figs/chronic-disease.png" id="220" name="Picture"/>
+                    <pic:cNvPr descr="figs/chronic-disease.png" id="223" name="Picture"/>
                     <pic:cNvPicPr>
                       <a:picLocks noChangeArrowheads="1" noChangeAspect="1"/>
                     </pic:cNvPicPr>
                   </pic:nvPicPr>
                   <pic:blipFill>
-                    <a:blip r:embed="rId218"/>
+                    <a:blip r:embed="rId221"/>
                     <a:stretch>
                       <a:fillRect/>
                     </a:stretch>
@@ -9881,7 +10047,7 @@
         </w:drawing>
       </w:r>
     </w:p>
-    <w:bookmarkEnd w:id="221"/>
+    <w:bookmarkEnd w:id="224"/>
     <w:p>
       <w:pPr>
         <w:pStyle w:val="FigureNote"/>
@@ -9913,7 +10079,7 @@
         <w:br w:type="page"/>
       </w:r>
     </w:p>
-    <w:bookmarkStart w:id="225" w:name="fig-Kess-6"/>
+    <w:bookmarkStart w:id="228" w:name="fig-Kess-6"/>
     <w:p>
       <w:pPr>
         <w:pStyle w:val="FigureTitle"/>
@@ -9939,18 +10105,18 @@
           <wp:inline>
             <wp:extent cx="4457700" cy="2009462"/>
             <wp:effectExtent b="0" l="0" r="0" t="0"/>
-            <wp:docPr descr="" title="" id="223" name="Picture"/>
+            <wp:docPr descr="" title="" id="226" name="Picture"/>
             <a:graphic>
               <a:graphicData uri="http://schemas.openxmlformats.org/drawingml/2006/picture">
                 <pic:pic>
                   <pic:nvPicPr>
-                    <pic:cNvPr descr="figs/kessler-6.png" id="224" name="Picture"/>
+                    <pic:cNvPr descr="figs/kessler-6.png" id="227" name="Picture"/>
                     <pic:cNvPicPr>
                       <a:picLocks noChangeArrowheads="1" noChangeAspect="1"/>
                     </pic:cNvPicPr>
                   </pic:nvPicPr>
                   <pic:blipFill>
-                    <a:blip r:embed="rId222"/>
+                    <a:blip r:embed="rId225"/>
                     <a:stretch>
                       <a:fillRect/>
                     </a:stretch>
@@ -9977,7 +10143,7 @@
         </w:drawing>
       </w:r>
     </w:p>
-    <w:bookmarkEnd w:id="225"/>
+    <w:bookmarkEnd w:id="228"/>
     <w:p>
       <w:pPr>
         <w:pStyle w:val="FigureNote"/>
@@ -10009,7 +10175,7 @@
         <w:br w:type="page"/>
       </w:r>
     </w:p>
-    <w:bookmarkStart w:id="229" w:name="fig-life-sat"/>
+    <w:bookmarkStart w:id="232" w:name="fig-life-sat"/>
     <w:p>
       <w:pPr>
         <w:pStyle w:val="FigureTitle"/>
@@ -10035,18 +10201,18 @@
           <wp:inline>
             <wp:extent cx="4457700" cy="1914453"/>
             <wp:effectExtent b="0" l="0" r="0" t="0"/>
-            <wp:docPr descr="" title="" id="227" name="Picture"/>
+            <wp:docPr descr="" title="" id="230" name="Picture"/>
             <a:graphic>
               <a:graphicData uri="http://schemas.openxmlformats.org/drawingml/2006/picture">
                 <pic:pic>
                   <pic:nvPicPr>
-                    <pic:cNvPr descr="figs/life-sat.png" id="228" name="Picture"/>
+                    <pic:cNvPr descr="figs/life-sat.png" id="231" name="Picture"/>
                     <pic:cNvPicPr>
                       <a:picLocks noChangeArrowheads="1" noChangeAspect="1"/>
                     </pic:cNvPicPr>
                   </pic:nvPicPr>
                   <pic:blipFill>
-                    <a:blip r:embed="rId226"/>
+                    <a:blip r:embed="rId229"/>
                     <a:stretch>
                       <a:fillRect/>
                     </a:stretch>
@@ -10073,7 +10239,7 @@
         </w:drawing>
       </w:r>
     </w:p>
-    <w:bookmarkEnd w:id="229"/>
+    <w:bookmarkEnd w:id="232"/>
     <w:p>
       <w:pPr>
         <w:pStyle w:val="FigureNote"/>
@@ -10105,7 +10271,7 @@
         <w:br w:type="page"/>
       </w:r>
     </w:p>
-    <w:bookmarkStart w:id="233" w:name="fig-ethnicgroups"/>
+    <w:bookmarkStart w:id="236" w:name="fig-ethnicgroups"/>
     <w:p>
       <w:pPr>
         <w:pStyle w:val="FigureTitle"/>
@@ -10131,18 +10297,18 @@
           <wp:inline>
             <wp:extent cx="4457700" cy="2660240"/>
             <wp:effectExtent b="0" l="0" r="0" t="0"/>
-            <wp:docPr descr="" title="" id="231" name="Picture"/>
+            <wp:docPr descr="" title="" id="234" name="Picture"/>
             <a:graphic>
               <a:graphicData uri="http://schemas.openxmlformats.org/drawingml/2006/picture">
                 <pic:pic>
                   <pic:nvPicPr>
-                    <pic:cNvPr descr="figs/ethnic-groups.png" id="232" name="Picture"/>
+                    <pic:cNvPr descr="figs/ethnic-groups.png" id="235" name="Picture"/>
                     <pic:cNvPicPr>
                       <a:picLocks noChangeArrowheads="1" noChangeAspect="1"/>
                     </pic:cNvPicPr>
                   </pic:nvPicPr>
                   <pic:blipFill>
-                    <a:blip r:embed="rId230"/>
+                    <a:blip r:embed="rId233"/>
                     <a:stretch>
                       <a:fillRect/>
                     </a:stretch>
@@ -10169,7 +10335,7 @@
         </w:drawing>
       </w:r>
     </w:p>
-    <w:bookmarkEnd w:id="233"/>
+    <w:bookmarkEnd w:id="236"/>
     <w:p>
       <w:pPr>
         <w:pStyle w:val="FigureNote"/>
@@ -10201,8 +10367,8 @@
         <w:br w:type="page"/>
       </w:r>
     </w:p>
-    <w:bookmarkEnd w:id="234"/>
-    <w:bookmarkStart w:id="235" w:name="appendix"/>
+    <w:bookmarkEnd w:id="237"/>
+    <w:bookmarkStart w:id="238" w:name="appendix"/>
     <w:p>
       <w:pPr>
         <w:pStyle w:val="Heading1"/>
@@ -10211,8 +10377,8 @@
         <w:t xml:space="preserve">Appendix</w:t>
       </w:r>
     </w:p>
-    <w:bookmarkEnd w:id="235"/>
-    <w:bookmarkStart w:id="236" w:name="title-for-appendix"/>
+    <w:bookmarkEnd w:id="238"/>
+    <w:bookmarkStart w:id="239" w:name="title-for-appendix"/>
     <w:p>
       <w:pPr>
         <w:pStyle w:val="Heading1"/>
@@ -10221,7 +10387,7 @@
         <w:t xml:space="preserve">Title for Appendix</w:t>
       </w:r>
     </w:p>
-    <w:bookmarkEnd w:id="236"/>
+    <w:bookmarkEnd w:id="239"/>
     <w:sectPr>
       <w:headerReference r:id="rId9" w:type="even"/>
       <w:headerReference r:id="rId11" w:type="default"/>
@@ -11202,6 +11368,36 @@
     <w:abstractNumId w:val="991"/>
   </w:num>
   <w:num w:numId="1012">
+    <w:abstractNumId w:val="99411"/>
+    <w:lvlOverride w:ilvl="0">
+      <w:startOverride w:val="1"/>
+    </w:lvlOverride>
+    <w:lvlOverride w:ilvl="1">
+      <w:startOverride w:val="1"/>
+    </w:lvlOverride>
+    <w:lvlOverride w:ilvl="2">
+      <w:startOverride w:val="1"/>
+    </w:lvlOverride>
+    <w:lvlOverride w:ilvl="3">
+      <w:startOverride w:val="1"/>
+    </w:lvlOverride>
+    <w:lvlOverride w:ilvl="4">
+      <w:startOverride w:val="1"/>
+    </w:lvlOverride>
+    <w:lvlOverride w:ilvl="5">
+      <w:startOverride w:val="1"/>
+    </w:lvlOverride>
+    <w:lvlOverride w:ilvl="6">
+      <w:startOverride w:val="1"/>
+    </w:lvlOverride>
+    <w:lvlOverride w:ilvl="7">
+      <w:startOverride w:val="1"/>
+    </w:lvlOverride>
+    <w:lvlOverride w:ilvl="8">
+      <w:startOverride w:val="1"/>
+    </w:lvlOverride>
+  </w:num>
+  <w:num w:numId="1013">
     <w:abstractNumId w:val="99411"/>
     <w:lvlOverride w:ilvl="0">
       <w:startOverride w:val="1"/>

</xml_diff>